<commit_message>
Acrescentei parte das bst a solução implementada
</commit_message>
<xml_diff>
--- a/relatorio 2.docx
+++ b/relatorio 2.docx
@@ -2,8 +2,61 @@
 <file path=word/document.xml><?xml version="1.0" encoding="utf-8"?>
 <w:document xmlns:wpc="http://schemas.microsoft.com/office/word/2010/wordprocessingCanvas" xmlns:cx="http://schemas.microsoft.com/office/drawing/2014/chartex" xmlns:cx1="http://schemas.microsoft.com/office/drawing/2015/9/8/chartex" xmlns:cx2="http://schemas.microsoft.com/office/drawing/2015/10/21/chartex" xmlns:cx3="http://schemas.microsoft.com/office/drawing/2016/5/9/chartex" xmlns:cx4="http://schemas.microsoft.com/office/drawing/2016/5/10/chartex" xmlns:cx5="http://schemas.microsoft.com/office/drawing/2016/5/11/chartex" xmlns:cx6="http://schemas.microsoft.com/office/drawing/2016/5/12/chartex" xmlns:cx7="http://schemas.microsoft.com/office/drawing/2016/5/13/chartex" xmlns:cx8="http://schemas.microsoft.com/office/drawing/2016/5/14/chartex" xmlns:mc="http://schemas.openxmlformats.org/markup-compatibility/2006" xmlns:aink="http://schemas.microsoft.com/office/drawing/2016/ink" xmlns:am3d="http://schemas.microsoft.com/office/drawing/2017/model3d" xmlns:o="urn:schemas-microsoft-com:office:office" xmlns:r="http://schemas.openxmlformats.org/officeDocument/2006/relationships" xmlns:m="http://schemas.openxmlformats.org/officeDocument/2006/math" xmlns:v="urn:schemas-microsoft-com:vml" xmlns:wp14="http://schemas.microsoft.com/office/word/2010/wordprocessingDrawing" xmlns:wp="http://schemas.openxmlformats.org/drawingml/2006/wordprocessingDrawing" xmlns:w10="urn:schemas-microsoft-com:office:word" xmlns:w="http://schemas.openxmlformats.org/wordprocessingml/2006/main" xmlns:w14="http://schemas.microsoft.com/office/word/2010/wordml" xmlns:w15="http://schemas.microsoft.com/office/word/2012/wordml" xmlns:w16cid="http://schemas.microsoft.com/office/word/2016/wordml/cid" xmlns:w16se="http://schemas.microsoft.com/office/word/2015/wordml/symex" xmlns:wpg="http://schemas.microsoft.com/office/word/2010/wordprocessingGroup" xmlns:wpi="http://schemas.microsoft.com/office/word/2010/wordprocessingInk" xmlns:wne="http://schemas.microsoft.com/office/word/2006/wordml" xmlns:wps="http://schemas.microsoft.com/office/word/2010/wordprocessingShape" mc:Ignorable="w14 w15 w16se w16cid wp14">
   <w:body>
-    <w:p/>
-    <w:p/>
+    <w:p>
+      <w:r>
+        <w:rPr>
+          <w:noProof/>
+        </w:rPr>
+        <w:drawing>
+          <wp:inline distT="0" distB="0" distL="0" distR="0" wp14:anchorId="3568D08A" wp14:editId="1115180D">
+            <wp:extent cx="3198261" cy="1108364"/>
+            <wp:effectExtent l="0" t="0" r="0" b="0"/>
+            <wp:docPr id="1" name="Picture 1"/>
+            <wp:cNvGraphicFramePr>
+              <a:graphicFrameLocks xmlns:a="http://schemas.openxmlformats.org/drawingml/2006/main" noChangeAspect="1"/>
+            </wp:cNvGraphicFramePr>
+            <a:graphic xmlns:a="http://schemas.openxmlformats.org/drawingml/2006/main">
+              <a:graphicData uri="http://schemas.openxmlformats.org/drawingml/2006/picture">
+                <pic:pic xmlns:pic="http://schemas.openxmlformats.org/drawingml/2006/picture">
+                  <pic:nvPicPr>
+                    <pic:cNvPr id="0" name="Picture 1"/>
+                    <pic:cNvPicPr>
+                      <a:picLocks noChangeAspect="1" noChangeArrowheads="1"/>
+                    </pic:cNvPicPr>
+                  </pic:nvPicPr>
+                  <pic:blipFill>
+                    <a:blip r:embed="rId8" cstate="print">
+                      <a:extLst>
+                        <a:ext uri="{28A0092B-C50C-407E-A947-70E740481C1C}">
+                          <a14:useLocalDpi xmlns:a14="http://schemas.microsoft.com/office/drawing/2010/main" val="0"/>
+                        </a:ext>
+                      </a:extLst>
+                    </a:blip>
+                    <a:srcRect/>
+                    <a:stretch>
+                      <a:fillRect/>
+                    </a:stretch>
+                  </pic:blipFill>
+                  <pic:spPr bwMode="auto">
+                    <a:xfrm>
+                      <a:off x="0" y="0"/>
+                      <a:ext cx="3212257" cy="1113214"/>
+                    </a:xfrm>
+                    <a:prstGeom prst="rect">
+                      <a:avLst/>
+                    </a:prstGeom>
+                    <a:noFill/>
+                    <a:ln>
+                      <a:noFill/>
+                    </a:ln>
+                  </pic:spPr>
+                </pic:pic>
+              </a:graphicData>
+            </a:graphic>
+          </wp:inline>
+        </w:drawing>
+      </w:r>
+    </w:p>
     <w:p/>
     <w:p/>
     <w:p/>
@@ -175,14 +228,10 @@
     </w:p>
     <w:p>
       <w:pPr>
-        <w:ind w:left="6372"/>
-        <w:jc w:val="center"/>
-      </w:pPr>
-    </w:p>
-    <w:p>
-      <w:pPr>
-        <w:ind w:left="6372"/>
-        <w:jc w:val="center"/>
+        <w:rPr>
+          <w:sz w:val="28"/>
+          <w:szCs w:val="28"/>
+        </w:rPr>
       </w:pPr>
     </w:p>
     <w:p>
@@ -341,279 +390,604 @@
     </w:p>
     <w:p>
       <w:pPr>
-        <w:jc w:val="right"/>
-        <w:rPr>
-          <w:sz w:val="24"/>
-          <w:szCs w:val="24"/>
-        </w:rPr>
-      </w:pPr>
-    </w:p>
-    <w:p>
-      <w:pPr>
-        <w:rPr>
-          <w:sz w:val="24"/>
-          <w:szCs w:val="24"/>
-        </w:rPr>
-      </w:pPr>
-    </w:p>
-    <w:p>
-      <w:pPr>
-        <w:rPr>
+        <w:rPr>
+          <w:sz w:val="24"/>
+          <w:szCs w:val="24"/>
+        </w:rPr>
+      </w:pPr>
+    </w:p>
+    <w:sdt>
+      <w:sdtPr>
+        <w:id w:val="-61488732"/>
+        <w:docPartObj>
+          <w:docPartGallery w:val="Table of Contents"/>
+          <w:docPartUnique/>
+        </w:docPartObj>
+      </w:sdtPr>
+      <w:sdtEndPr>
+        <w:rPr>
+          <w:rFonts w:asciiTheme="minorHAnsi" w:eastAsiaTheme="minorHAnsi" w:hAnsiTheme="minorHAnsi" w:cstheme="minorBidi"/>
           <w:b/>
-          <w:sz w:val="32"/>
-          <w:szCs w:val="32"/>
-        </w:rPr>
-      </w:pPr>
-      <w:r>
-        <w:rPr>
-          <w:b/>
-          <w:sz w:val="32"/>
-          <w:szCs w:val="32"/>
-        </w:rPr>
-        <w:lastRenderedPageBreak/>
-        <w:t>Índice</w:t>
-      </w:r>
-    </w:p>
-    <w:p>
-      <w:pPr>
-        <w:rPr>
+          <w:bCs/>
           <w:noProof/>
-          <w:sz w:val="24"/>
-          <w:szCs w:val="24"/>
-        </w:rPr>
-        <w:sectPr>
-          <w:footerReference w:type="default" r:id="rId8"/>
-          <w:type w:val="continuous"/>
-          <w:pgSz w:w="11906" w:h="16838"/>
-          <w:pgMar w:top="1417" w:right="1701" w:bottom="1417" w:left="1701" w:header="708" w:footer="708" w:gutter="0"/>
-          <w:cols w:space="708"/>
-          <w:titlePg/>
-          <w:docGrid w:linePitch="360"/>
-        </w:sectPr>
-      </w:pPr>
-      <w:r>
-        <w:rPr>
-          <w:sz w:val="24"/>
-          <w:szCs w:val="24"/>
-        </w:rPr>
-        <w:fldChar w:fldCharType="begin"/>
-      </w:r>
-      <w:r>
-        <w:rPr>
-          <w:sz w:val="24"/>
-          <w:szCs w:val="24"/>
-        </w:rPr>
-        <w:instrText xml:space="preserve"> INDEX \e "</w:instrText>
-      </w:r>
-      <w:r>
-        <w:rPr>
-          <w:sz w:val="24"/>
-          <w:szCs w:val="24"/>
-        </w:rPr>
-        <w:tab/>
-        <w:instrText xml:space="preserve">" \c "1" \z "2070" </w:instrText>
-      </w:r>
-      <w:r>
-        <w:rPr>
-          <w:sz w:val="24"/>
-          <w:szCs w:val="24"/>
-        </w:rPr>
-        <w:fldChar w:fldCharType="separate"/>
-      </w:r>
-    </w:p>
-    <w:p>
-      <w:pPr>
-        <w:pStyle w:val="ndiceremissivo1"/>
-        <w:rPr>
-          <w:b w:val="0"/>
-          <w:sz w:val="24"/>
-          <w:szCs w:val="24"/>
-        </w:rPr>
-      </w:pPr>
-      <w:r>
-        <w:rPr>
-          <w:b w:val="0"/>
-          <w:sz w:val="24"/>
-          <w:szCs w:val="24"/>
-        </w:rPr>
-        <w:t>Descrição do tema</w:t>
-      </w:r>
-      <w:r>
-        <w:rPr>
-          <w:b w:val="0"/>
-          <w:sz w:val="24"/>
-          <w:szCs w:val="24"/>
-        </w:rPr>
-        <w:tab/>
-        <w:t>3</w:t>
-      </w:r>
-    </w:p>
-    <w:p>
-      <w:pPr>
-        <w:pStyle w:val="ndiceremissivo1"/>
-        <w:rPr>
-          <w:b w:val="0"/>
-          <w:sz w:val="24"/>
-          <w:szCs w:val="24"/>
-        </w:rPr>
-      </w:pPr>
-      <w:r>
-        <w:rPr>
-          <w:b w:val="0"/>
-          <w:sz w:val="24"/>
-          <w:szCs w:val="24"/>
-        </w:rPr>
-        <w:t>Solução implementada</w:t>
-      </w:r>
-      <w:r>
-        <w:rPr>
-          <w:b w:val="0"/>
-          <w:sz w:val="24"/>
-          <w:szCs w:val="24"/>
-        </w:rPr>
-        <w:tab/>
-        <w:t>4</w:t>
-      </w:r>
-    </w:p>
-    <w:p>
-      <w:pPr>
-        <w:pStyle w:val="ndiceremissivo1"/>
-        <w:rPr>
-          <w:b w:val="0"/>
-          <w:sz w:val="24"/>
-          <w:szCs w:val="24"/>
-        </w:rPr>
-      </w:pPr>
-      <w:r>
-        <w:rPr>
-          <w:b w:val="0"/>
-          <w:sz w:val="24"/>
-          <w:szCs w:val="24"/>
-        </w:rPr>
-        <w:t>Diagrama de Classes UML</w:t>
-      </w:r>
-      <w:r>
-        <w:rPr>
-          <w:b w:val="0"/>
-          <w:sz w:val="24"/>
-          <w:szCs w:val="24"/>
-        </w:rPr>
-        <w:tab/>
-        <w:t>6</w:t>
-      </w:r>
-    </w:p>
-    <w:p>
-      <w:pPr>
-        <w:pStyle w:val="ndiceremissivo1"/>
-        <w:rPr>
-          <w:b w:val="0"/>
-          <w:sz w:val="24"/>
-          <w:szCs w:val="24"/>
-        </w:rPr>
-      </w:pPr>
-      <w:r>
-        <w:rPr>
-          <w:b w:val="0"/>
-          <w:sz w:val="24"/>
-          <w:szCs w:val="24"/>
-        </w:rPr>
-        <w:t>Casos de utilização</w:t>
-      </w:r>
-      <w:r>
-        <w:rPr>
-          <w:b w:val="0"/>
-          <w:sz w:val="24"/>
-          <w:szCs w:val="24"/>
-        </w:rPr>
-        <w:tab/>
-        <w:t>7</w:t>
-      </w:r>
-    </w:p>
-    <w:p>
-      <w:pPr>
-        <w:pStyle w:val="ndiceremissivo1"/>
-        <w:rPr>
-          <w:b w:val="0"/>
-          <w:sz w:val="24"/>
-          <w:szCs w:val="24"/>
-        </w:rPr>
-      </w:pPr>
-      <w:r>
-        <w:rPr>
-          <w:b w:val="0"/>
-          <w:sz w:val="24"/>
-          <w:szCs w:val="24"/>
-        </w:rPr>
-        <w:t>Dificuldades encontradas</w:t>
-      </w:r>
-      <w:r>
-        <w:rPr>
-          <w:b w:val="0"/>
-          <w:sz w:val="24"/>
-          <w:szCs w:val="24"/>
-        </w:rPr>
-        <w:tab/>
-        <w:t>8</w:t>
-      </w:r>
-    </w:p>
-    <w:p>
-      <w:pPr>
-        <w:pStyle w:val="ndiceremissivo1"/>
-        <w:rPr>
-          <w:b w:val="0"/>
-          <w:sz w:val="24"/>
-          <w:szCs w:val="24"/>
-        </w:rPr>
-      </w:pPr>
-      <w:r>
-        <w:rPr>
-          <w:b w:val="0"/>
-          <w:sz w:val="24"/>
-          <w:szCs w:val="24"/>
-        </w:rPr>
-        <w:t>Esforço dedicado</w:t>
-      </w:r>
-      <w:r>
-        <w:rPr>
-          <w:b w:val="0"/>
-          <w:sz w:val="24"/>
-          <w:szCs w:val="24"/>
-        </w:rPr>
-        <w:tab/>
-        <w:t>8</w:t>
-      </w:r>
-    </w:p>
-    <w:p>
-      <w:pPr>
-        <w:rPr>
-          <w:noProof/>
-          <w:sz w:val="24"/>
-          <w:szCs w:val="24"/>
-        </w:rPr>
-        <w:sectPr>
-          <w:type w:val="continuous"/>
-          <w:pgSz w:w="11906" w:h="16838"/>
-          <w:pgMar w:top="1417" w:right="1701" w:bottom="1417" w:left="1701" w:header="708" w:footer="708" w:gutter="0"/>
-          <w:cols w:space="720"/>
-          <w:titlePg/>
-          <w:docGrid w:linePitch="360"/>
-        </w:sectPr>
-      </w:pPr>
-    </w:p>
-    <w:p>
-      <w:pPr>
-        <w:rPr>
-          <w:sz w:val="24"/>
-          <w:szCs w:val="24"/>
-        </w:rPr>
-      </w:pPr>
-      <w:r>
-        <w:rPr>
-          <w:sz w:val="24"/>
-          <w:szCs w:val="24"/>
-        </w:rPr>
-        <w:fldChar w:fldCharType="end"/>
-      </w:r>
+          <w:color w:val="auto"/>
+          <w:sz w:val="22"/>
+          <w:szCs w:val="22"/>
+          <w:lang w:val="pt-PT"/>
+        </w:rPr>
+      </w:sdtEndPr>
+      <w:sdtContent>
+        <w:p>
+          <w:pPr>
+            <w:pStyle w:val="TOCHeading"/>
+            <w:rPr>
+              <w:rFonts w:asciiTheme="minorHAnsi" w:hAnsiTheme="minorHAnsi" w:cstheme="minorHAnsi"/>
+              <w:b/>
+              <w:color w:val="auto"/>
+            </w:rPr>
+          </w:pPr>
+          <w:proofErr w:type="spellStart"/>
+          <w:r>
+            <w:rPr>
+              <w:rFonts w:asciiTheme="minorHAnsi" w:hAnsiTheme="minorHAnsi" w:cstheme="minorHAnsi"/>
+              <w:b/>
+              <w:color w:val="auto"/>
+            </w:rPr>
+            <w:t>Índice</w:t>
+          </w:r>
+          <w:proofErr w:type="spellEnd"/>
+        </w:p>
+        <w:p>
+          <w:pPr>
+            <w:pStyle w:val="TOC1"/>
+            <w:tabs>
+              <w:tab w:val="right" w:leader="dot" w:pos="8494"/>
+            </w:tabs>
+            <w:rPr>
+              <w:noProof/>
+            </w:rPr>
+          </w:pPr>
+          <w:r>
+            <w:rPr>
+              <w:b/>
+              <w:bCs/>
+              <w:noProof/>
+            </w:rPr>
+            <w:fldChar w:fldCharType="begin"/>
+          </w:r>
+          <w:r>
+            <w:rPr>
+              <w:b/>
+              <w:bCs/>
+              <w:noProof/>
+            </w:rPr>
+            <w:instrText xml:space="preserve"> TOC \o "1-3" \h \z \u </w:instrText>
+          </w:r>
+          <w:r>
+            <w:rPr>
+              <w:b/>
+              <w:bCs/>
+              <w:noProof/>
+            </w:rPr>
+            <w:fldChar w:fldCharType="separate"/>
+          </w:r>
+          <w:hyperlink w:anchor="_Toc534801327" w:history="1">
+            <w:r>
+              <w:rPr>
+                <w:rStyle w:val="Hyperlink"/>
+                <w:rFonts w:cstheme="minorHAnsi"/>
+                <w:b/>
+                <w:noProof/>
+              </w:rPr>
+              <w:t>Descrição do t</w:t>
+            </w:r>
+            <w:r>
+              <w:rPr>
+                <w:rStyle w:val="Hyperlink"/>
+                <w:rFonts w:cstheme="minorHAnsi"/>
+                <w:b/>
+                <w:noProof/>
+              </w:rPr>
+              <w:t>e</w:t>
+            </w:r>
+            <w:r>
+              <w:rPr>
+                <w:rStyle w:val="Hyperlink"/>
+                <w:rFonts w:cstheme="minorHAnsi"/>
+                <w:b/>
+                <w:noProof/>
+              </w:rPr>
+              <w:t>ma</w:t>
+            </w:r>
+            <w:r>
+              <w:rPr>
+                <w:noProof/>
+                <w:webHidden/>
+              </w:rPr>
+              <w:tab/>
+            </w:r>
+            <w:r>
+              <w:rPr>
+                <w:noProof/>
+                <w:webHidden/>
+              </w:rPr>
+              <w:fldChar w:fldCharType="begin"/>
+            </w:r>
+            <w:r>
+              <w:rPr>
+                <w:noProof/>
+                <w:webHidden/>
+              </w:rPr>
+              <w:instrText xml:space="preserve"> PAGEREF _Toc534801327 \h </w:instrText>
+            </w:r>
+            <w:r>
+              <w:rPr>
+                <w:noProof/>
+                <w:webHidden/>
+              </w:rPr>
+            </w:r>
+            <w:r>
+              <w:rPr>
+                <w:noProof/>
+                <w:webHidden/>
+              </w:rPr>
+              <w:fldChar w:fldCharType="separate"/>
+            </w:r>
+            <w:r>
+              <w:rPr>
+                <w:noProof/>
+                <w:webHidden/>
+              </w:rPr>
+              <w:t>2</w:t>
+            </w:r>
+            <w:r>
+              <w:rPr>
+                <w:noProof/>
+                <w:webHidden/>
+              </w:rPr>
+              <w:fldChar w:fldCharType="end"/>
+            </w:r>
+          </w:hyperlink>
+        </w:p>
+        <w:p>
+          <w:pPr>
+            <w:pStyle w:val="TOC2"/>
+            <w:tabs>
+              <w:tab w:val="right" w:leader="dot" w:pos="8494"/>
+            </w:tabs>
+            <w:rPr>
+              <w:noProof/>
+            </w:rPr>
+          </w:pPr>
+          <w:hyperlink w:anchor="_Toc534801328" w:history="1">
+            <w:r>
+              <w:rPr>
+                <w:rStyle w:val="Hyperlink"/>
+                <w:rFonts w:cstheme="minorHAnsi"/>
+                <w:b/>
+                <w:noProof/>
+              </w:rPr>
+              <w:t>1ª parte</w:t>
+            </w:r>
+            <w:r>
+              <w:rPr>
+                <w:noProof/>
+                <w:webHidden/>
+              </w:rPr>
+              <w:tab/>
+            </w:r>
+            <w:r>
+              <w:rPr>
+                <w:noProof/>
+                <w:webHidden/>
+              </w:rPr>
+              <w:fldChar w:fldCharType="begin"/>
+            </w:r>
+            <w:r>
+              <w:rPr>
+                <w:noProof/>
+                <w:webHidden/>
+              </w:rPr>
+              <w:instrText xml:space="preserve"> PAGEREF _Toc534801328 \h </w:instrText>
+            </w:r>
+            <w:r>
+              <w:rPr>
+                <w:noProof/>
+                <w:webHidden/>
+              </w:rPr>
+            </w:r>
+            <w:r>
+              <w:rPr>
+                <w:noProof/>
+                <w:webHidden/>
+              </w:rPr>
+              <w:fldChar w:fldCharType="separate"/>
+            </w:r>
+            <w:r>
+              <w:rPr>
+                <w:noProof/>
+                <w:webHidden/>
+              </w:rPr>
+              <w:t>2</w:t>
+            </w:r>
+            <w:r>
+              <w:rPr>
+                <w:noProof/>
+                <w:webHidden/>
+              </w:rPr>
+              <w:fldChar w:fldCharType="end"/>
+            </w:r>
+          </w:hyperlink>
+        </w:p>
+        <w:p>
+          <w:pPr>
+            <w:pStyle w:val="TOC2"/>
+            <w:tabs>
+              <w:tab w:val="right" w:leader="dot" w:pos="8494"/>
+            </w:tabs>
+            <w:rPr>
+              <w:noProof/>
+            </w:rPr>
+          </w:pPr>
+          <w:hyperlink w:anchor="_Toc534801329" w:history="1">
+            <w:r>
+              <w:rPr>
+                <w:rStyle w:val="Hyperlink"/>
+                <w:rFonts w:cstheme="minorHAnsi"/>
+                <w:b/>
+                <w:noProof/>
+              </w:rPr>
+              <w:t>2º parte</w:t>
+            </w:r>
+            <w:r>
+              <w:rPr>
+                <w:noProof/>
+                <w:webHidden/>
+              </w:rPr>
+              <w:tab/>
+            </w:r>
+            <w:r>
+              <w:rPr>
+                <w:noProof/>
+                <w:webHidden/>
+              </w:rPr>
+              <w:fldChar w:fldCharType="begin"/>
+            </w:r>
+            <w:r>
+              <w:rPr>
+                <w:noProof/>
+                <w:webHidden/>
+              </w:rPr>
+              <w:instrText xml:space="preserve"> PAGEREF _Toc534801329 \h </w:instrText>
+            </w:r>
+            <w:r>
+              <w:rPr>
+                <w:noProof/>
+                <w:webHidden/>
+              </w:rPr>
+            </w:r>
+            <w:r>
+              <w:rPr>
+                <w:noProof/>
+                <w:webHidden/>
+              </w:rPr>
+              <w:fldChar w:fldCharType="separate"/>
+            </w:r>
+            <w:r>
+              <w:rPr>
+                <w:noProof/>
+                <w:webHidden/>
+              </w:rPr>
+              <w:t>3</w:t>
+            </w:r>
+            <w:r>
+              <w:rPr>
+                <w:noProof/>
+                <w:webHidden/>
+              </w:rPr>
+              <w:fldChar w:fldCharType="end"/>
+            </w:r>
+          </w:hyperlink>
+        </w:p>
+        <w:p>
+          <w:pPr>
+            <w:pStyle w:val="TOC1"/>
+            <w:tabs>
+              <w:tab w:val="right" w:leader="dot" w:pos="8494"/>
+            </w:tabs>
+            <w:rPr>
+              <w:noProof/>
+            </w:rPr>
+          </w:pPr>
+          <w:hyperlink w:anchor="_Toc534801330" w:history="1">
+            <w:r>
+              <w:rPr>
+                <w:rStyle w:val="Hyperlink"/>
+                <w:rFonts w:cstheme="minorHAnsi"/>
+                <w:b/>
+                <w:noProof/>
+              </w:rPr>
+              <w:t>Solução implementada</w:t>
+            </w:r>
+            <w:r>
+              <w:rPr>
+                <w:noProof/>
+                <w:webHidden/>
+              </w:rPr>
+              <w:tab/>
+            </w:r>
+            <w:r>
+              <w:rPr>
+                <w:noProof/>
+                <w:webHidden/>
+              </w:rPr>
+              <w:fldChar w:fldCharType="begin"/>
+            </w:r>
+            <w:r>
+              <w:rPr>
+                <w:noProof/>
+                <w:webHidden/>
+              </w:rPr>
+              <w:instrText xml:space="preserve"> PAGEREF _Toc534801330 \h </w:instrText>
+            </w:r>
+            <w:r>
+              <w:rPr>
+                <w:noProof/>
+                <w:webHidden/>
+              </w:rPr>
+            </w:r>
+            <w:r>
+              <w:rPr>
+                <w:noProof/>
+                <w:webHidden/>
+              </w:rPr>
+              <w:fldChar w:fldCharType="separate"/>
+            </w:r>
+            <w:r>
+              <w:rPr>
+                <w:noProof/>
+                <w:webHidden/>
+              </w:rPr>
+              <w:t>3</w:t>
+            </w:r>
+            <w:r>
+              <w:rPr>
+                <w:noProof/>
+                <w:webHidden/>
+              </w:rPr>
+              <w:fldChar w:fldCharType="end"/>
+            </w:r>
+          </w:hyperlink>
+        </w:p>
+        <w:p>
+          <w:pPr>
+            <w:pStyle w:val="TOC1"/>
+            <w:tabs>
+              <w:tab w:val="right" w:leader="dot" w:pos="8494"/>
+            </w:tabs>
+            <w:rPr>
+              <w:noProof/>
+            </w:rPr>
+          </w:pPr>
+          <w:hyperlink w:anchor="_Toc534801331" w:history="1">
+            <w:r>
+              <w:rPr>
+                <w:rStyle w:val="Hyperlink"/>
+                <w:rFonts w:cstheme="minorHAnsi"/>
+                <w:b/>
+                <w:noProof/>
+              </w:rPr>
+              <w:t>Casos de utilização</w:t>
+            </w:r>
+            <w:r>
+              <w:rPr>
+                <w:noProof/>
+                <w:webHidden/>
+              </w:rPr>
+              <w:tab/>
+            </w:r>
+            <w:r>
+              <w:rPr>
+                <w:noProof/>
+                <w:webHidden/>
+              </w:rPr>
+              <w:fldChar w:fldCharType="begin"/>
+            </w:r>
+            <w:r>
+              <w:rPr>
+                <w:noProof/>
+                <w:webHidden/>
+              </w:rPr>
+              <w:instrText xml:space="preserve"> PAGEREF _Toc534801331 \h </w:instrText>
+            </w:r>
+            <w:r>
+              <w:rPr>
+                <w:noProof/>
+                <w:webHidden/>
+              </w:rPr>
+            </w:r>
+            <w:r>
+              <w:rPr>
+                <w:noProof/>
+                <w:webHidden/>
+              </w:rPr>
+              <w:fldChar w:fldCharType="separate"/>
+            </w:r>
+            <w:r>
+              <w:rPr>
+                <w:noProof/>
+                <w:webHidden/>
+              </w:rPr>
+              <w:t>4</w:t>
+            </w:r>
+            <w:r>
+              <w:rPr>
+                <w:noProof/>
+                <w:webHidden/>
+              </w:rPr>
+              <w:fldChar w:fldCharType="end"/>
+            </w:r>
+          </w:hyperlink>
+        </w:p>
+        <w:p>
+          <w:pPr>
+            <w:pStyle w:val="TOC1"/>
+            <w:tabs>
+              <w:tab w:val="right" w:leader="dot" w:pos="8494"/>
+            </w:tabs>
+            <w:rPr>
+              <w:noProof/>
+            </w:rPr>
+          </w:pPr>
+          <w:hyperlink w:anchor="_Toc534801332" w:history="1">
+            <w:r>
+              <w:rPr>
+                <w:rStyle w:val="Hyperlink"/>
+                <w:rFonts w:cstheme="minorHAnsi"/>
+                <w:b/>
+                <w:noProof/>
+              </w:rPr>
+              <w:t>Dificuldades encontradas</w:t>
+            </w:r>
+            <w:r>
+              <w:rPr>
+                <w:noProof/>
+                <w:webHidden/>
+              </w:rPr>
+              <w:tab/>
+            </w:r>
+            <w:r>
+              <w:rPr>
+                <w:noProof/>
+                <w:webHidden/>
+              </w:rPr>
+              <w:fldChar w:fldCharType="begin"/>
+            </w:r>
+            <w:r>
+              <w:rPr>
+                <w:noProof/>
+                <w:webHidden/>
+              </w:rPr>
+              <w:instrText xml:space="preserve"> PAGEREF _Toc534801332 \h </w:instrText>
+            </w:r>
+            <w:r>
+              <w:rPr>
+                <w:noProof/>
+                <w:webHidden/>
+              </w:rPr>
+            </w:r>
+            <w:r>
+              <w:rPr>
+                <w:noProof/>
+                <w:webHidden/>
+              </w:rPr>
+              <w:fldChar w:fldCharType="separate"/>
+            </w:r>
+            <w:r>
+              <w:rPr>
+                <w:noProof/>
+                <w:webHidden/>
+              </w:rPr>
+              <w:t>5</w:t>
+            </w:r>
+            <w:r>
+              <w:rPr>
+                <w:noProof/>
+                <w:webHidden/>
+              </w:rPr>
+              <w:fldChar w:fldCharType="end"/>
+            </w:r>
+          </w:hyperlink>
+        </w:p>
+        <w:p>
+          <w:pPr>
+            <w:pStyle w:val="TOC1"/>
+            <w:tabs>
+              <w:tab w:val="right" w:leader="dot" w:pos="8494"/>
+            </w:tabs>
+            <w:rPr>
+              <w:noProof/>
+            </w:rPr>
+          </w:pPr>
+          <w:hyperlink w:anchor="_Toc534801333" w:history="1">
+            <w:r>
+              <w:rPr>
+                <w:rStyle w:val="Hyperlink"/>
+                <w:rFonts w:cstheme="minorHAnsi"/>
+                <w:b/>
+                <w:noProof/>
+              </w:rPr>
+              <w:t>Esforço dedicado</w:t>
+            </w:r>
+            <w:r>
+              <w:rPr>
+                <w:noProof/>
+                <w:webHidden/>
+              </w:rPr>
+              <w:tab/>
+            </w:r>
+            <w:r>
+              <w:rPr>
+                <w:noProof/>
+                <w:webHidden/>
+              </w:rPr>
+              <w:fldChar w:fldCharType="begin"/>
+            </w:r>
+            <w:r>
+              <w:rPr>
+                <w:noProof/>
+                <w:webHidden/>
+              </w:rPr>
+              <w:instrText xml:space="preserve"> PAGEREF _Toc534801333 \h </w:instrText>
+            </w:r>
+            <w:r>
+              <w:rPr>
+                <w:noProof/>
+                <w:webHidden/>
+              </w:rPr>
+            </w:r>
+            <w:r>
+              <w:rPr>
+                <w:noProof/>
+                <w:webHidden/>
+              </w:rPr>
+              <w:fldChar w:fldCharType="separate"/>
+            </w:r>
+            <w:r>
+              <w:rPr>
+                <w:noProof/>
+                <w:webHidden/>
+              </w:rPr>
+              <w:t>6</w:t>
+            </w:r>
+            <w:r>
+              <w:rPr>
+                <w:noProof/>
+                <w:webHidden/>
+              </w:rPr>
+              <w:fldChar w:fldCharType="end"/>
+            </w:r>
+          </w:hyperlink>
+        </w:p>
+        <w:p>
+          <w:r>
+            <w:rPr>
+              <w:b/>
+              <w:bCs/>
+              <w:noProof/>
+            </w:rPr>
+            <w:fldChar w:fldCharType="end"/>
+          </w:r>
+        </w:p>
+      </w:sdtContent>
+    </w:sdt>
+    <w:p>
+      <w:pPr>
+        <w:rPr>
+          <w:sz w:val="24"/>
+          <w:szCs w:val="24"/>
+        </w:rPr>
+      </w:pPr>
     </w:p>
     <w:p/>
     <w:p/>
@@ -634,7 +1008,6 @@
     <w:p/>
     <w:p/>
     <w:p/>
-    <w:p/>
     <w:p>
       <w:pPr>
         <w:rPr>
@@ -646,6 +1019,35 @@
     </w:p>
     <w:p>
       <w:pPr>
+        <w:pStyle w:val="Heading1"/>
+        <w:rPr>
+          <w:rFonts w:asciiTheme="minorHAnsi" w:hAnsiTheme="minorHAnsi" w:cstheme="minorHAnsi"/>
+          <w:b/>
+          <w:color w:val="auto"/>
+        </w:rPr>
+      </w:pPr>
+      <w:bookmarkStart w:id="0" w:name="_Toc534801327"/>
+      <w:r>
+        <w:rPr>
+          <w:rFonts w:asciiTheme="minorHAnsi" w:hAnsiTheme="minorHAnsi" w:cstheme="minorHAnsi"/>
+          <w:b/>
+          <w:color w:val="auto"/>
+        </w:rPr>
+        <w:lastRenderedPageBreak/>
+        <w:t>Descrição</w:t>
+      </w:r>
+      <w:r>
+        <w:rPr>
+          <w:rFonts w:asciiTheme="minorHAnsi" w:hAnsiTheme="minorHAnsi" w:cstheme="minorHAnsi"/>
+          <w:b/>
+          <w:color w:val="auto"/>
+        </w:rPr>
+        <w:t xml:space="preserve"> do tema</w:t>
+      </w:r>
+      <w:bookmarkEnd w:id="0"/>
+    </w:p>
+    <w:p>
+      <w:pPr>
         <w:rPr>
           <w:b/>
           <w:sz w:val="32"/>
@@ -655,91 +1057,50 @@
     </w:p>
     <w:p>
       <w:pPr>
-        <w:rPr>
+        <w:pStyle w:val="Heading2"/>
+        <w:rPr>
+          <w:rFonts w:asciiTheme="minorHAnsi" w:hAnsiTheme="minorHAnsi" w:cstheme="minorHAnsi"/>
           <w:b/>
-          <w:sz w:val="32"/>
-          <w:szCs w:val="32"/>
-        </w:rPr>
-      </w:pPr>
-    </w:p>
-    <w:p>
-      <w:pPr>
-        <w:rPr>
+          <w:sz w:val="24"/>
+          <w:szCs w:val="24"/>
+        </w:rPr>
+      </w:pPr>
+      <w:bookmarkStart w:id="1" w:name="_Toc534801328"/>
+      <w:r>
+        <w:rPr>
+          <w:rFonts w:asciiTheme="minorHAnsi" w:hAnsiTheme="minorHAnsi" w:cstheme="minorHAnsi"/>
           <w:b/>
-          <w:sz w:val="32"/>
-          <w:szCs w:val="32"/>
-        </w:rPr>
-      </w:pPr>
-      <w:r>
-        <w:rPr>
+          <w:color w:val="auto"/>
+          <w:sz w:val="24"/>
+          <w:szCs w:val="24"/>
+        </w:rPr>
+        <w:t>1ª parte</w:t>
+      </w:r>
+      <w:bookmarkEnd w:id="1"/>
+      <w:r>
+        <w:rPr>
+          <w:rFonts w:asciiTheme="minorHAnsi" w:hAnsiTheme="minorHAnsi" w:cstheme="minorHAnsi"/>
           <w:b/>
-          <w:sz w:val="32"/>
-          <w:szCs w:val="32"/>
-        </w:rPr>
-        <w:lastRenderedPageBreak/>
-        <w:t>Descrição</w:t>
-      </w:r>
-      <w:r>
-        <w:rPr>
+          <w:sz w:val="24"/>
+          <w:szCs w:val="24"/>
+        </w:rPr>
+        <w:fldChar w:fldCharType="begin"/>
+      </w:r>
+      <w:r>
+        <w:rPr>
+          <w:rFonts w:asciiTheme="minorHAnsi" w:hAnsiTheme="minorHAnsi" w:cstheme="minorHAnsi"/>
           <w:b/>
-          <w:sz w:val="32"/>
-          <w:szCs w:val="32"/>
-        </w:rPr>
-        <w:t xml:space="preserve"> do tema</w:t>
-      </w:r>
-    </w:p>
-    <w:p>
-      <w:pPr>
-        <w:rPr>
+          <w:sz w:val="24"/>
+          <w:szCs w:val="24"/>
+        </w:rPr>
+        <w:instrText xml:space="preserve"> XE "Descrição do tema" </w:instrText>
+      </w:r>
+      <w:r>
+        <w:rPr>
+          <w:rFonts w:asciiTheme="minorHAnsi" w:hAnsiTheme="minorHAnsi" w:cstheme="minorHAnsi"/>
           <w:b/>
-          <w:sz w:val="32"/>
-          <w:szCs w:val="32"/>
-        </w:rPr>
-      </w:pPr>
-    </w:p>
-    <w:p>
-      <w:pPr>
-        <w:rPr>
-          <w:b/>
-          <w:sz w:val="32"/>
-          <w:szCs w:val="32"/>
-        </w:rPr>
-      </w:pPr>
-      <w:r>
-        <w:rPr>
-          <w:b/>
-          <w:sz w:val="24"/>
-          <w:szCs w:val="32"/>
-        </w:rPr>
-        <w:t>1ª parte</w:t>
-      </w:r>
-      <w:r>
-        <w:rPr>
-          <w:b/>
-          <w:sz w:val="32"/>
-          <w:szCs w:val="32"/>
-        </w:rPr>
-        <w:fldChar w:fldCharType="begin"/>
-      </w:r>
-      <w:r>
-        <w:instrText xml:space="preserve"> XE "</w:instrText>
-      </w:r>
-      <w:r>
-        <w:rPr>
-          <w:b/>
-          <w:sz w:val="32"/>
-          <w:szCs w:val="32"/>
-        </w:rPr>
-        <w:instrText>Descrição do tema</w:instrText>
-      </w:r>
-      <w:r>
-        <w:instrText xml:space="preserve">" </w:instrText>
-      </w:r>
-      <w:r>
-        <w:rPr>
-          <w:b/>
-          <w:sz w:val="32"/>
-          <w:szCs w:val="32"/>
+          <w:sz w:val="24"/>
+          <w:szCs w:val="24"/>
         </w:rPr>
         <w:fldChar w:fldCharType="end"/>
       </w:r>
@@ -813,19 +1174,27 @@
     <w:p/>
     <w:p>
       <w:pPr>
-        <w:jc w:val="both"/>
-        <w:rPr>
+        <w:pStyle w:val="Heading2"/>
+        <w:rPr>
+          <w:rFonts w:asciiTheme="minorHAnsi" w:hAnsiTheme="minorHAnsi" w:cstheme="minorHAnsi"/>
           <w:b/>
-          <w:sz w:val="24"/>
-        </w:rPr>
-      </w:pPr>
-      <w:r>
-        <w:rPr>
+          <w:color w:val="auto"/>
+          <w:sz w:val="24"/>
+          <w:szCs w:val="24"/>
+        </w:rPr>
+      </w:pPr>
+      <w:bookmarkStart w:id="2" w:name="_Toc534801329"/>
+      <w:r>
+        <w:rPr>
+          <w:rFonts w:asciiTheme="minorHAnsi" w:hAnsiTheme="minorHAnsi" w:cstheme="minorHAnsi"/>
           <w:b/>
-          <w:sz w:val="24"/>
+          <w:color w:val="auto"/>
+          <w:sz w:val="24"/>
+          <w:szCs w:val="24"/>
         </w:rPr>
         <w:t>2º parte</w:t>
       </w:r>
+      <w:bookmarkEnd w:id="2"/>
     </w:p>
     <w:p>
       <w:pPr>
@@ -839,31 +1208,7 @@
         <w:tab/>
       </w:r>
       <w:r>
-        <w:t>A segunda parte tem como objetivo complementar o que foi desenvolvido na primeira usando estruturas não lineares que foram lecionadas nas aulas, em particular, as árvores binárias de pesquisa (BST), as tabelas de dispersão (</w:t>
-      </w:r>
-      <w:proofErr w:type="spellStart"/>
-      <w:r>
-        <w:t>Hash</w:t>
-      </w:r>
-      <w:proofErr w:type="spellEnd"/>
-      <w:r>
-        <w:t xml:space="preserve"> </w:t>
-      </w:r>
-      <w:proofErr w:type="spellStart"/>
-      <w:r>
-        <w:t>Tables</w:t>
-      </w:r>
-      <w:proofErr w:type="spellEnd"/>
-      <w:r>
-        <w:t>) e as filas de prioridade (</w:t>
-      </w:r>
-      <w:proofErr w:type="spellStart"/>
-      <w:r>
-        <w:t>Heap</w:t>
-      </w:r>
-      <w:proofErr w:type="spellEnd"/>
-      <w:r>
-        <w:t>).</w:t>
+        <w:t>A segunda parte tem como objetivo complementar o que foi desenvolvido na primeira usando estruturas não lineares que foram lecionadas nas aulas, em particular, as árvores binárias de pesquisa (BST), as tabelas de dispersão (Hash Tables) e as filas de prioridade (Heap).</w:t>
       </w:r>
     </w:p>
     <w:p>
@@ -900,6 +1245,222 @@
     <w:p/>
     <w:p/>
     <w:p/>
+    <w:p/>
+    <w:p>
+      <w:pPr>
+        <w:pStyle w:val="Heading1"/>
+        <w:rPr>
+          <w:rFonts w:asciiTheme="minorHAnsi" w:eastAsiaTheme="minorHAnsi" w:hAnsiTheme="minorHAnsi" w:cstheme="minorBidi"/>
+          <w:color w:val="auto"/>
+          <w:sz w:val="22"/>
+          <w:szCs w:val="22"/>
+        </w:rPr>
+      </w:pPr>
+      <w:bookmarkStart w:id="3" w:name="_Toc534801330"/>
+      <w:r>
+        <w:rPr>
+          <w:rFonts w:asciiTheme="minorHAnsi" w:hAnsiTheme="minorHAnsi" w:cstheme="minorHAnsi"/>
+          <w:b/>
+          <w:color w:val="auto"/>
+        </w:rPr>
+        <w:lastRenderedPageBreak/>
+        <w:t>Solução implementada</w:t>
+      </w:r>
+      <w:bookmarkEnd w:id="3"/>
+      <w:r>
+        <w:rPr>
+          <w:rFonts w:asciiTheme="minorHAnsi" w:eastAsiaTheme="minorHAnsi" w:hAnsiTheme="minorHAnsi" w:cstheme="minorBidi"/>
+          <w:color w:val="auto"/>
+          <w:sz w:val="22"/>
+          <w:szCs w:val="22"/>
+        </w:rPr>
+        <w:fldChar w:fldCharType="begin"/>
+      </w:r>
+      <w:r>
+        <w:rPr>
+          <w:rFonts w:asciiTheme="minorHAnsi" w:eastAsiaTheme="minorHAnsi" w:hAnsiTheme="minorHAnsi" w:cstheme="minorBidi"/>
+          <w:color w:val="auto"/>
+          <w:sz w:val="22"/>
+          <w:szCs w:val="22"/>
+        </w:rPr>
+        <w:instrText xml:space="preserve"> XE "Solução implementada" </w:instrText>
+      </w:r>
+      <w:r>
+        <w:rPr>
+          <w:rFonts w:asciiTheme="minorHAnsi" w:eastAsiaTheme="minorHAnsi" w:hAnsiTheme="minorHAnsi" w:cstheme="minorBidi"/>
+          <w:color w:val="auto"/>
+          <w:sz w:val="22"/>
+          <w:szCs w:val="22"/>
+        </w:rPr>
+        <w:fldChar w:fldCharType="end"/>
+      </w:r>
+    </w:p>
+    <w:p>
+      <w:pPr>
+        <w:jc w:val="both"/>
+      </w:pPr>
+      <w:r>
+        <w:tab/>
+      </w:r>
+      <w:r>
+        <w:t>A adição de uma BST ao projeto não exigiu muitas alterações no mesmo, dada a organização prévia do nosso trabalho. Foi necessária uma pequena pesquisa inicial para encontrar uma forma de ter uma estrutura de dados set, da STL, constituida por apontadores para objetos da classe Cliente.</w:t>
+      </w:r>
+      <w:r>
+        <w:t xml:space="preserve"> </w:t>
+      </w:r>
+    </w:p>
+    <w:p>
+      <w:pPr>
+        <w:ind w:firstLine="708"/>
+        <w:jc w:val="both"/>
+      </w:pPr>
+      <w:r>
+        <w:t xml:space="preserve">Um problema encontrado foi como fazer listagens várias com critérios a definir pelo utilizador, já que não é possivél alterar a ordem de um set. A solução encontrada foi manter um vetor de apontadores para objetos da classe Cliente a par com o set, isto é, sempre que é adicionado ou removido um cliente ao set, a operação também é realizada no vetor. Quando o utilizador desejar consultar o resumo da lista de clientes, o vetor é ordenado conforme o seu pedido e, de seguida, é mostrado no ecrã. Desta forma a ordem original do set é sempre mantida. </w:t>
+      </w:r>
+    </w:p>
+    <w:p>
+      <w:pPr>
+        <w:ind w:firstLine="708"/>
+        <w:jc w:val="both"/>
+      </w:pPr>
+      <w:r>
+        <w:t>Foi, ainda, necessário um foco em como</w:t>
+      </w:r>
+      <w:r>
+        <w:t xml:space="preserve"> tirar partido da pesquisa logar</w:t>
+      </w:r>
+      <w:r>
+        <w:t>í</w:t>
+      </w:r>
+      <w:r>
+        <w:t xml:space="preserve">tmica das BSTs. </w:t>
+      </w:r>
+      <w:r>
+        <w:t>Esta vantagem é utilizada sempre que o utilizador desejar consultar um cliente, devendo intrudizir o nome do cliente, distrito e NIF</w:t>
+      </w:r>
+      <w:r>
+        <w:t xml:space="preserve">. </w:t>
+      </w:r>
+      <w:bookmarkStart w:id="4" w:name="_GoBack"/>
+      <w:bookmarkEnd w:id="4"/>
+    </w:p>
+    <w:p>
+      <w:pPr>
+        <w:jc w:val="both"/>
+      </w:pPr>
+      <w:r>
+        <w:tab/>
+        <w:t xml:space="preserve">A adição de filas de prioridade ao projeto foi efetuada acrescentando duas novas classes ao projeto e integrando-as nas cadeias e farmácias existentes. As novas classes adicionadas foram a classe “Fornecedor” e a classe “Encomenda”. </w:t>
+      </w:r>
+    </w:p>
+    <w:p>
+      <w:pPr>
+        <w:ind w:firstLine="708"/>
+        <w:jc w:val="both"/>
+      </w:pPr>
+      <w:r>
+        <w:t xml:space="preserve">Uma farmácia possui agora uma fila de prioridade com os seus produtos, prioridade essa que é definida pela quantidade existente em </w:t>
+      </w:r>
+      <w:r>
+        <w:rPr>
+          <w:i/>
+        </w:rPr>
+        <w:t xml:space="preserve">stock </w:t>
+      </w:r>
+      <w:r>
+        <w:t xml:space="preserve">desses mesmos produtos. Isto implica que para uma farmácia adicionar produtos ao seu stock deve começar por adicionar os produtos que existem em menor quantidade, informação que obtém através de uma fila de prioridade. </w:t>
+      </w:r>
+    </w:p>
+    <w:p>
+      <w:pPr>
+        <w:ind w:firstLine="708"/>
+        <w:jc w:val="both"/>
+        <w:rPr>
+          <w:u w:val="single"/>
+        </w:rPr>
+      </w:pPr>
+      <w:r>
+        <w:t xml:space="preserve">Assim,  é agora dada a opção ao utilizador de “repor o </w:t>
+      </w:r>
+      <w:r>
+        <w:rPr>
+          <w:i/>
+        </w:rPr>
+        <w:t xml:space="preserve">stock” </w:t>
+      </w:r>
+      <w:r>
+        <w:t xml:space="preserve"> de uma farmácia, sendo-lhe mostrado os produtos que possuem uma quantidade inferior a N (informação que é obtida, mais uma vez, através de uma fila de prioridade) e podendo decidir qual será a nova quantidade pretendida desses produtos.</w:t>
+      </w:r>
+    </w:p>
+    <w:p>
+      <w:pPr>
+        <w:ind w:firstLine="708"/>
+        <w:jc w:val="both"/>
+      </w:pPr>
+      <w:r>
+        <w:t xml:space="preserve"> A adição de produtos a farmácias é agora feita através de encomendas a um fornecedor ou mais fornecedores. </w:t>
+      </w:r>
+    </w:p>
+    <w:p>
+      <w:pPr>
+        <w:jc w:val="both"/>
+      </w:pPr>
+      <w:r>
+        <w:tab/>
+        <w:t>A classe “Fornecedor” suporta dois tipos, fornecedor de medicamentos ou de produtos genéricos. Para que seja possível adicionar novos produtos a uma farmácia esta tem primeiro de adicionar um fornecedor de cada tipo, no entanto, não existe limite para a quantidade de fornecedores diferente que uma farmácia pode ter.</w:t>
+      </w:r>
+    </w:p>
+    <w:p>
+      <w:pPr>
+        <w:ind w:firstLine="708"/>
+        <w:jc w:val="both"/>
+      </w:pPr>
+      <w:r>
+        <w:t xml:space="preserve"> A adição de novos produtos leva à criação de encomendas entre a farmácia e os fornecedores, sendo que a adição de medicamentos gera encomendas entre a farmácia e um fornecedor de medicamentos e a adição de produtos gera encomendas entre a farmácia e um fornecedor de produtos.</w:t>
+      </w:r>
+    </w:p>
+    <w:p>
+      <w:pPr>
+        <w:ind w:firstLine="708"/>
+        <w:jc w:val="both"/>
+      </w:pPr>
+      <w:r>
+        <w:t>As encomendas são representadas através da classe “Encomenda” que guarda informações acerca dos produtos que contém a encomenda, a data e hora da sua realização, dos intervenientes (uma farmácia e um fornecedor) e sobre o seu valor.</w:t>
+      </w:r>
+    </w:p>
+    <w:p>
+      <w:pPr>
+        <w:ind w:firstLine="708"/>
+        <w:jc w:val="both"/>
+      </w:pPr>
+      <w:r>
+        <w:t xml:space="preserve">De modo a dar mais enfâse à estrutura fila de prioridade, numa farmácia, os fornecedores são guardados em duas filas de prioridade (uma para fornecedores de medicamentos e outra para fornecedores de produtos genéricos). Estas filas são usadas para </w:t>
+      </w:r>
+      <w:r>
+        <w:lastRenderedPageBreak/>
+        <w:t>escolher que fornecedores executam as encomendas que vão sendo feitas pela farmácia. A prioridade é definida pela quantidade total de encomendas que foram satisfeitas pelo fornecedor (menos encomendas, maior prioridade), medida que visa a simular um comércio “justo” entre as farmácias e os fornecedores.</w:t>
+      </w:r>
+    </w:p>
+    <w:p>
+      <w:pPr>
+        <w:pStyle w:val="Heading1"/>
+        <w:rPr>
+          <w:rFonts w:asciiTheme="minorHAnsi" w:hAnsiTheme="minorHAnsi" w:cstheme="minorHAnsi"/>
+          <w:b/>
+          <w:color w:val="auto"/>
+        </w:rPr>
+      </w:pPr>
+      <w:bookmarkStart w:id="5" w:name="_Toc534801331"/>
+      <w:r>
+        <w:rPr>
+          <w:rFonts w:asciiTheme="minorHAnsi" w:hAnsiTheme="minorHAnsi" w:cstheme="minorHAnsi"/>
+          <w:b/>
+          <w:color w:val="auto"/>
+        </w:rPr>
+        <w:t>Casos de utilização</w:t>
+      </w:r>
+      <w:bookmarkEnd w:id="5"/>
+    </w:p>
     <w:p>
       <w:pPr>
         <w:jc w:val="both"/>
@@ -915,8 +1476,10 @@
           <w:sz w:val="32"/>
           <w:szCs w:val="32"/>
         </w:rPr>
-        <w:lastRenderedPageBreak/>
-        <w:t>Solução implementada</w:t>
+        <w:fldChar w:fldCharType="begin"/>
+      </w:r>
+      <w:r>
+        <w:instrText xml:space="preserve"> XE "</w:instrText>
       </w:r>
       <w:r>
         <w:rPr>
@@ -924,10 +1487,10 @@
           <w:sz w:val="32"/>
           <w:szCs w:val="32"/>
         </w:rPr>
-        <w:fldChar w:fldCharType="begin"/>
-      </w:r>
-      <w:r>
-        <w:instrText xml:space="preserve"> XE "</w:instrText>
+        <w:instrText>Casos de utilização</w:instrText>
+      </w:r>
+      <w:r>
+        <w:instrText xml:space="preserve">" </w:instrText>
       </w:r>
       <w:r>
         <w:rPr>
@@ -935,371 +1498,6 @@
           <w:sz w:val="32"/>
           <w:szCs w:val="32"/>
         </w:rPr>
-        <w:instrText>Solução implementada</w:instrText>
-      </w:r>
-      <w:r>
-        <w:instrText xml:space="preserve">" </w:instrText>
-      </w:r>
-      <w:r>
-        <w:rPr>
-          <w:b/>
-          <w:sz w:val="32"/>
-          <w:szCs w:val="32"/>
-        </w:rPr>
-        <w:fldChar w:fldCharType="end"/>
-      </w:r>
-    </w:p>
-    <w:p>
-      <w:pPr>
-        <w:jc w:val="both"/>
-      </w:pPr>
-      <w:r>
-        <w:tab/>
-      </w:r>
-    </w:p>
-    <w:p>
-      <w:pPr>
-        <w:jc w:val="both"/>
-      </w:pPr>
-      <w:r>
-        <w:tab/>
-        <w:t xml:space="preserve">A adição de filas de prioridade ao projeto foi efetuada acrescentando duas novas classes ao projeto e integrando-as nas cadeias e farmácias existentes. As novas classes adicionadas foram a classe “Fornecedor” e a classe “Encomenda”. </w:t>
-      </w:r>
-    </w:p>
-    <w:p>
-      <w:pPr>
-        <w:ind w:firstLine="708"/>
-        <w:jc w:val="both"/>
-      </w:pPr>
-      <w:r>
-        <w:t xml:space="preserve">Uma farmácia possui agora uma fila de prioridade com os seus produtos, prioridade essa que é definida pela quantidade existente em </w:t>
-      </w:r>
-      <w:r>
-        <w:rPr>
-          <w:i/>
-        </w:rPr>
-        <w:t xml:space="preserve">stock </w:t>
-      </w:r>
-      <w:r>
-        <w:t xml:space="preserve">desses mesmos produtos. Isto implica que para uma farmácia adicionar produtos ao seu stock deve começar por adicionar os produtos que existem em menor quantidade, informação que obtém através de uma fila de prioridade. </w:t>
-      </w:r>
-    </w:p>
-    <w:p>
-      <w:pPr>
-        <w:ind w:firstLine="708"/>
-        <w:jc w:val="both"/>
-        <w:rPr>
-          <w:u w:val="single"/>
-        </w:rPr>
-      </w:pPr>
-      <w:r>
-        <w:t xml:space="preserve">Assim,  é agora dada a opção ao utilizador de “repor o </w:t>
-      </w:r>
-      <w:r>
-        <w:rPr>
-          <w:i/>
-        </w:rPr>
-        <w:t xml:space="preserve">stock” </w:t>
-      </w:r>
-      <w:r>
-        <w:t xml:space="preserve"> de uma farmácia, sendo-lhe mostrado os produtos que possuem uma quantidade inferior a N (informação que é obtida, mais uma vez, através de uma fila de prioridade) e podendo decidir qual será a nova quantidade pretendida desses produtos.</w:t>
-      </w:r>
-    </w:p>
-    <w:p>
-      <w:pPr>
-        <w:ind w:firstLine="708"/>
-        <w:jc w:val="both"/>
-      </w:pPr>
-      <w:r>
-        <w:t xml:space="preserve"> A adição de produtos a farmácias é agora feita através de encomendas a um fornecedor ou mais fornecedores. </w:t>
-      </w:r>
-    </w:p>
-    <w:p>
-      <w:pPr>
-        <w:jc w:val="both"/>
-      </w:pPr>
-      <w:r>
-        <w:tab/>
-        <w:t>A classe “Fornecedor” suporta dois tipos, fornecedor de medicamentos ou de produtos genéricos. Para que seja possível adicionar novos produtos a uma farmácia esta tem primeiro de adicionar um fornecedor de cada tipo, no entanto, não existe limite para a quantidade de fornecedores diferente que uma farmácia pode ter.</w:t>
-      </w:r>
-    </w:p>
-    <w:p>
-      <w:pPr>
-        <w:ind w:firstLine="708"/>
-        <w:jc w:val="both"/>
-      </w:pPr>
-      <w:r>
-        <w:t xml:space="preserve"> A adição de novos produtos leva à criação de encomendas entre a farmácia e os fornecedores, sendo que a adição de medicamentos gera encomendas entre a farmácia e um fornecedor de medicamentos e a adição de produtos gera encomendas entre a farmácia e um fornecedor de produtos.</w:t>
-      </w:r>
-    </w:p>
-    <w:p>
-      <w:pPr>
-        <w:ind w:firstLine="708"/>
-        <w:jc w:val="both"/>
-      </w:pPr>
-      <w:r>
-        <w:t>As encomendas são representadas através da classe “Encomenda” que guarda informações acerca dos produtos que contém a encomenda, a data e hora da sua realização, dos intervenientes (uma farmácia e um fornecedor) e sobre o seu valor.</w:t>
-      </w:r>
-    </w:p>
-    <w:p>
-      <w:pPr>
-        <w:ind w:firstLine="708"/>
-        <w:jc w:val="both"/>
-      </w:pPr>
-      <w:r>
-        <w:t xml:space="preserve">De modo a dar mais enfâse à estrutura fila de prioridade, numa farmácia, os fornecedores são guardados em duas filas de prioridade (uma para fornecedores de medicamentos e outra para fornecedores de produtos genéricos). Estas filas são usadas para escolher que fornecedores executam as encomendas que vão sendo feitas pela farmácia. A prioridade é definida pela quantidade total de encomendas que foram satisfeitas pelo fornecedor (menos encomendas, maior prioridade), medida que visa a simular um comércio “justo” entre as farmácias e os </w:t>
-      </w:r>
-      <w:bookmarkStart w:id="0" w:name="_GoBack"/>
-      <w:bookmarkEnd w:id="0"/>
-      <w:r>
-        <w:t>fornecedores.</w:t>
-      </w:r>
-    </w:p>
-    <w:p>
-      <w:pPr>
-        <w:jc w:val="both"/>
-        <w:rPr>
-          <w:b/>
-          <w:sz w:val="32"/>
-          <w:szCs w:val="32"/>
-        </w:rPr>
-      </w:pPr>
-    </w:p>
-    <w:p>
-      <w:pPr>
-        <w:jc w:val="both"/>
-        <w:rPr>
-          <w:b/>
-          <w:sz w:val="32"/>
-          <w:szCs w:val="32"/>
-        </w:rPr>
-      </w:pPr>
-    </w:p>
-    <w:p>
-      <w:pPr>
-        <w:jc w:val="both"/>
-        <w:rPr>
-          <w:b/>
-          <w:sz w:val="32"/>
-          <w:szCs w:val="32"/>
-        </w:rPr>
-      </w:pPr>
-    </w:p>
-    <w:p>
-      <w:pPr>
-        <w:jc w:val="both"/>
-        <w:rPr>
-          <w:b/>
-          <w:sz w:val="32"/>
-          <w:szCs w:val="32"/>
-        </w:rPr>
-      </w:pPr>
-    </w:p>
-    <w:p>
-      <w:pPr>
-        <w:jc w:val="both"/>
-        <w:rPr>
-          <w:b/>
-          <w:sz w:val="32"/>
-          <w:szCs w:val="32"/>
-        </w:rPr>
-      </w:pPr>
-    </w:p>
-    <w:p>
-      <w:pPr>
-        <w:jc w:val="both"/>
-        <w:rPr>
-          <w:b/>
-          <w:sz w:val="32"/>
-          <w:szCs w:val="32"/>
-        </w:rPr>
-      </w:pPr>
-    </w:p>
-    <w:p>
-      <w:pPr>
-        <w:jc w:val="both"/>
-        <w:rPr>
-          <w:b/>
-          <w:sz w:val="32"/>
-          <w:szCs w:val="32"/>
-        </w:rPr>
-      </w:pPr>
-    </w:p>
-    <w:p>
-      <w:pPr>
-        <w:jc w:val="both"/>
-        <w:rPr>
-          <w:b/>
-          <w:sz w:val="32"/>
-          <w:szCs w:val="32"/>
-        </w:rPr>
-      </w:pPr>
-    </w:p>
-    <w:p>
-      <w:pPr>
-        <w:jc w:val="both"/>
-        <w:rPr>
-          <w:b/>
-          <w:sz w:val="32"/>
-          <w:szCs w:val="32"/>
-        </w:rPr>
-      </w:pPr>
-    </w:p>
-    <w:p>
-      <w:pPr>
-        <w:jc w:val="both"/>
-        <w:rPr>
-          <w:b/>
-          <w:sz w:val="32"/>
-          <w:szCs w:val="32"/>
-        </w:rPr>
-      </w:pPr>
-    </w:p>
-    <w:p>
-      <w:pPr>
-        <w:jc w:val="both"/>
-        <w:rPr>
-          <w:b/>
-          <w:sz w:val="32"/>
-          <w:szCs w:val="32"/>
-        </w:rPr>
-      </w:pPr>
-    </w:p>
-    <w:p>
-      <w:pPr>
-        <w:jc w:val="both"/>
-        <w:rPr>
-          <w:b/>
-          <w:sz w:val="32"/>
-          <w:szCs w:val="32"/>
-        </w:rPr>
-      </w:pPr>
-    </w:p>
-    <w:p>
-      <w:pPr>
-        <w:jc w:val="both"/>
-        <w:rPr>
-          <w:b/>
-          <w:sz w:val="32"/>
-          <w:szCs w:val="32"/>
-        </w:rPr>
-      </w:pPr>
-    </w:p>
-    <w:p>
-      <w:pPr>
-        <w:jc w:val="both"/>
-        <w:rPr>
-          <w:b/>
-          <w:sz w:val="32"/>
-          <w:szCs w:val="32"/>
-        </w:rPr>
-      </w:pPr>
-    </w:p>
-    <w:p>
-      <w:pPr>
-        <w:jc w:val="both"/>
-        <w:rPr>
-          <w:b/>
-          <w:sz w:val="32"/>
-          <w:szCs w:val="32"/>
-        </w:rPr>
-      </w:pPr>
-    </w:p>
-    <w:p>
-      <w:pPr>
-        <w:jc w:val="both"/>
-        <w:rPr>
-          <w:b/>
-          <w:sz w:val="32"/>
-          <w:szCs w:val="32"/>
-        </w:rPr>
-      </w:pPr>
-    </w:p>
-    <w:p>
-      <w:pPr>
-        <w:jc w:val="both"/>
-        <w:rPr>
-          <w:b/>
-          <w:sz w:val="32"/>
-          <w:szCs w:val="32"/>
-        </w:rPr>
-      </w:pPr>
-    </w:p>
-    <w:p>
-      <w:pPr>
-        <w:jc w:val="both"/>
-        <w:rPr>
-          <w:b/>
-          <w:sz w:val="32"/>
-          <w:szCs w:val="32"/>
-        </w:rPr>
-      </w:pPr>
-    </w:p>
-    <w:p>
-      <w:pPr>
-        <w:jc w:val="both"/>
-        <w:rPr>
-          <w:b/>
-          <w:sz w:val="32"/>
-          <w:szCs w:val="32"/>
-        </w:rPr>
-      </w:pPr>
-    </w:p>
-    <w:p>
-      <w:pPr>
-        <w:jc w:val="both"/>
-        <w:rPr>
-          <w:b/>
-          <w:sz w:val="32"/>
-          <w:szCs w:val="32"/>
-        </w:rPr>
-      </w:pPr>
-      <w:r>
-        <w:rPr>
-          <w:b/>
-          <w:sz w:val="32"/>
-          <w:szCs w:val="32"/>
-        </w:rPr>
-        <w:t>Casos de utilização</w:t>
-      </w:r>
-    </w:p>
-    <w:p>
-      <w:pPr>
-        <w:jc w:val="both"/>
-        <w:rPr>
-          <w:b/>
-          <w:sz w:val="32"/>
-          <w:szCs w:val="32"/>
-        </w:rPr>
-      </w:pPr>
-      <w:r>
-        <w:rPr>
-          <w:b/>
-          <w:sz w:val="32"/>
-          <w:szCs w:val="32"/>
-        </w:rPr>
-        <w:fldChar w:fldCharType="begin"/>
-      </w:r>
-      <w:r>
-        <w:instrText xml:space="preserve"> XE "</w:instrText>
-      </w:r>
-      <w:r>
-        <w:rPr>
-          <w:b/>
-          <w:sz w:val="32"/>
-          <w:szCs w:val="32"/>
-        </w:rPr>
-        <w:instrText>Casos de utilização</w:instrText>
-      </w:r>
-      <w:r>
-        <w:instrText xml:space="preserve">" </w:instrText>
-      </w:r>
-      <w:r>
-        <w:rPr>
-          <w:b/>
-          <w:sz w:val="32"/>
-          <w:szCs w:val="32"/>
-        </w:rPr>
         <w:fldChar w:fldCharType="end"/>
       </w:r>
     </w:p>
@@ -1395,15 +1593,7 @@
           <w:sz w:val="24"/>
           <w:szCs w:val="24"/>
         </w:rPr>
-        <w:t xml:space="preserve"> farmácia </w:t>
-      </w:r>
-      <w:r>
-        <w:rPr>
-          <w:sz w:val="24"/>
-          <w:szCs w:val="24"/>
-        </w:rPr>
-        <w:lastRenderedPageBreak/>
-        <w:t>satisfazer a procura é verificada. Para terminar, é apresentado ao utilizador o custo da venda, de modo a este proceder à confirmação.</w:t>
+        <w:t xml:space="preserve"> farmácia satisfazer a procura é verificada. Para terminar, é apresentado ao utilizador o custo da venda, de modo a este proceder à confirmação.</w:t>
       </w:r>
     </w:p>
     <w:p>
@@ -1432,7 +1622,7 @@
     </w:p>
     <w:p>
       <w:pPr>
-        <w:pStyle w:val="PargrafodaLista"/>
+        <w:pStyle w:val="ListParagraph"/>
         <w:numPr>
           <w:ilvl w:val="0"/>
           <w:numId w:val="3"/>
@@ -1453,7 +1643,7 @@
     </w:p>
     <w:p>
       <w:pPr>
-        <w:pStyle w:val="PargrafodaLista"/>
+        <w:pStyle w:val="ListParagraph"/>
         <w:numPr>
           <w:ilvl w:val="0"/>
           <w:numId w:val="3"/>
@@ -1481,7 +1671,7 @@
     </w:p>
     <w:p>
       <w:pPr>
-        <w:pStyle w:val="PargrafodaLista"/>
+        <w:pStyle w:val="ListParagraph"/>
         <w:numPr>
           <w:ilvl w:val="0"/>
           <w:numId w:val="3"/>
@@ -1502,7 +1692,7 @@
     </w:p>
     <w:p>
       <w:pPr>
-        <w:pStyle w:val="PargrafodaLista"/>
+        <w:pStyle w:val="ListParagraph"/>
         <w:numPr>
           <w:ilvl w:val="0"/>
           <w:numId w:val="3"/>
@@ -1546,7 +1736,7 @@
     </w:p>
     <w:p>
       <w:pPr>
-        <w:pStyle w:val="PargrafodaLista"/>
+        <w:pStyle w:val="ListParagraph"/>
         <w:numPr>
           <w:ilvl w:val="0"/>
           <w:numId w:val="3"/>
@@ -1598,7 +1788,7 @@
     </w:p>
     <w:p>
       <w:pPr>
-        <w:pStyle w:val="PargrafodaLista"/>
+        <w:pStyle w:val="ListParagraph"/>
         <w:numPr>
           <w:ilvl w:val="0"/>
           <w:numId w:val="5"/>
@@ -1668,7 +1858,7 @@
     </w:p>
     <w:p>
       <w:pPr>
-        <w:pStyle w:val="PargrafodaLista"/>
+        <w:pStyle w:val="ListParagraph"/>
         <w:numPr>
           <w:ilvl w:val="0"/>
           <w:numId w:val="5"/>
@@ -1706,7 +1896,7 @@
     </w:p>
     <w:p>
       <w:pPr>
-        <w:pStyle w:val="PargrafodaLista"/>
+        <w:pStyle w:val="ListParagraph"/>
         <w:numPr>
           <w:ilvl w:val="0"/>
           <w:numId w:val="5"/>
@@ -1741,7 +1931,7 @@
     </w:p>
     <w:p>
       <w:pPr>
-        <w:pStyle w:val="PargrafodaLista"/>
+        <w:pStyle w:val="ListParagraph"/>
         <w:numPr>
           <w:ilvl w:val="0"/>
           <w:numId w:val="5"/>
@@ -1762,7 +1952,7 @@
     </w:p>
     <w:p>
       <w:pPr>
-        <w:pStyle w:val="PargrafodaLista"/>
+        <w:pStyle w:val="ListParagraph"/>
         <w:numPr>
           <w:ilvl w:val="0"/>
           <w:numId w:val="5"/>
@@ -1802,6 +1992,26 @@
     </w:p>
     <w:p>
       <w:pPr>
+        <w:pStyle w:val="Heading1"/>
+        <w:rPr>
+          <w:rFonts w:asciiTheme="minorHAnsi" w:hAnsiTheme="minorHAnsi" w:cstheme="minorHAnsi"/>
+          <w:b/>
+          <w:color w:val="auto"/>
+        </w:rPr>
+      </w:pPr>
+      <w:bookmarkStart w:id="6" w:name="_Toc534801332"/>
+      <w:r>
+        <w:rPr>
+          <w:rFonts w:asciiTheme="minorHAnsi" w:hAnsiTheme="minorHAnsi" w:cstheme="minorHAnsi"/>
+          <w:b/>
+          <w:color w:val="auto"/>
+        </w:rPr>
+        <w:t>Dificuldades encontradas</w:t>
+      </w:r>
+      <w:bookmarkEnd w:id="6"/>
+    </w:p>
+    <w:p>
+      <w:pPr>
         <w:jc w:val="both"/>
         <w:rPr>
           <w:b/>
@@ -1815,56 +2025,114 @@
           <w:sz w:val="32"/>
           <w:szCs w:val="32"/>
         </w:rPr>
-        <w:t>Dificuldades encontradas</w:t>
-      </w:r>
-    </w:p>
-    <w:p>
-      <w:pPr>
-        <w:jc w:val="both"/>
+        <w:fldChar w:fldCharType="begin"/>
+      </w:r>
+      <w:r>
+        <w:instrText xml:space="preserve"> XE "</w:instrText>
+      </w:r>
+      <w:r>
         <w:rPr>
           <w:b/>
           <w:sz w:val="32"/>
           <w:szCs w:val="32"/>
         </w:rPr>
-      </w:pPr>
+        <w:instrText>Dificuldades encontradas</w:instrText>
+      </w:r>
+      <w:r>
+        <w:instrText xml:space="preserve">" </w:instrText>
+      </w:r>
       <w:r>
         <w:rPr>
           <w:b/>
           <w:sz w:val="32"/>
           <w:szCs w:val="32"/>
         </w:rPr>
-        <w:fldChar w:fldCharType="begin"/>
-      </w:r>
-      <w:r>
-        <w:instrText xml:space="preserve"> XE "</w:instrText>
-      </w:r>
+        <w:fldChar w:fldCharType="end"/>
+      </w:r>
+    </w:p>
+    <w:p>
+      <w:pPr>
+        <w:jc w:val="both"/>
+        <w:rPr>
+          <w:sz w:val="24"/>
+          <w:szCs w:val="24"/>
+        </w:rPr>
+      </w:pPr>
       <w:r>
         <w:rPr>
           <w:b/>
           <w:sz w:val="32"/>
           <w:szCs w:val="32"/>
         </w:rPr>
-        <w:instrText>Dificuldades encontradas</w:instrText>
-      </w:r>
-      <w:r>
-        <w:instrText xml:space="preserve">" </w:instrText>
-      </w:r>
-      <w:r>
+        <w:tab/>
+      </w:r>
+      <w:r>
+        <w:rPr>
+          <w:sz w:val="24"/>
+          <w:szCs w:val="24"/>
+        </w:rPr>
+        <w:t>As principais dificuldades sentidas no trabalho foram o facto de este ser construído sobre o que foi feito anteriormente. Isto leva a que seja preciso ter consciência do que as novas adições implicam para o que foi desenvolvido anteriormente e sobre a melhor forma para abordar o problema de modo a evitar redundâncias e a impedir que  as novas adições criem erro no código desenvolvido anteriormente. Este facto também veio por à prova a documentação das funções e estruturas que foi feita para a  primeira parte, na medida em que afetava diretamente a velocidade de desenvolvimento e da integração das novas funcionalidades no projeto.</w:t>
+      </w:r>
+    </w:p>
+    <w:p>
+      <w:pPr>
+        <w:jc w:val="both"/>
+        <w:rPr>
+          <w:sz w:val="24"/>
+          <w:szCs w:val="24"/>
+        </w:rPr>
+      </w:pPr>
+      <w:r>
+        <w:rPr>
+          <w:sz w:val="24"/>
+          <w:szCs w:val="24"/>
+        </w:rPr>
+        <w:t xml:space="preserve"> </w:t>
+      </w:r>
+      <w:r>
+        <w:rPr>
+          <w:sz w:val="24"/>
+          <w:szCs w:val="24"/>
+        </w:rPr>
+        <w:tab/>
+      </w:r>
+    </w:p>
+    <w:p>
+      <w:pPr>
+        <w:pStyle w:val="Heading1"/>
+        <w:rPr>
+          <w:rFonts w:asciiTheme="minorHAnsi" w:hAnsiTheme="minorHAnsi" w:cstheme="minorHAnsi"/>
+          <w:b/>
+          <w:color w:val="auto"/>
+        </w:rPr>
+      </w:pPr>
+      <w:bookmarkStart w:id="7" w:name="_Toc534801333"/>
+      <w:r>
+        <w:rPr>
+          <w:rFonts w:asciiTheme="minorHAnsi" w:hAnsiTheme="minorHAnsi" w:cstheme="minorHAnsi"/>
+          <w:b/>
+          <w:color w:val="auto"/>
+        </w:rPr>
+        <w:t>Esforço dedicado</w:t>
+      </w:r>
+      <w:bookmarkEnd w:id="7"/>
+      <w:r>
+        <w:rPr>
+          <w:rFonts w:asciiTheme="minorHAnsi" w:hAnsiTheme="minorHAnsi" w:cstheme="minorHAnsi"/>
+          <w:b/>
+          <w:color w:val="auto"/>
+        </w:rPr>
+        <w:t xml:space="preserve"> </w:t>
+      </w:r>
+    </w:p>
+    <w:p>
+      <w:pPr>
+        <w:jc w:val="both"/>
         <w:rPr>
           <w:b/>
           <w:sz w:val="32"/>
           <w:szCs w:val="32"/>
         </w:rPr>
-        <w:fldChar w:fldCharType="end"/>
-      </w:r>
-    </w:p>
-    <w:p>
-      <w:pPr>
-        <w:jc w:val="both"/>
-        <w:rPr>
-          <w:sz w:val="24"/>
-          <w:szCs w:val="24"/>
-        </w:rPr>
       </w:pPr>
       <w:r>
         <w:rPr>
@@ -1872,150 +2140,75 @@
           <w:sz w:val="32"/>
           <w:szCs w:val="32"/>
         </w:rPr>
-        <w:tab/>
-      </w:r>
-      <w:r>
-        <w:rPr>
-          <w:sz w:val="24"/>
-          <w:szCs w:val="24"/>
-        </w:rPr>
-        <w:t>As principais dificuldades sentidas no trabalho foram o facto de este ser construído sobre o que foi feito anteriormente. Isto leva a que seja preciso ter consciência do que as novas adições implicam para o que foi desenvolvido anteriormente e sobre a melhor forma para abordar o problema de modo a evitar redundâncias e a impedir que  as novas adições criem erro no código desenvolvido anteriormente. Este facto também veio por à prova a documentação das funções e estruturas que foi feita para a  primeira parte, na medida em que afetava diretamente a velocidade de desenvolvimento e da integração das novas funcionalidades no projeto.</w:t>
-      </w:r>
-    </w:p>
-    <w:p>
-      <w:pPr>
-        <w:jc w:val="both"/>
-        <w:rPr>
-          <w:sz w:val="24"/>
-          <w:szCs w:val="24"/>
-        </w:rPr>
-      </w:pPr>
-      <w:r>
-        <w:rPr>
-          <w:sz w:val="24"/>
-          <w:szCs w:val="24"/>
-        </w:rPr>
-        <w:t xml:space="preserve"> </w:t>
-      </w:r>
-      <w:r>
-        <w:rPr>
-          <w:sz w:val="24"/>
-          <w:szCs w:val="24"/>
-        </w:rPr>
-        <w:tab/>
-      </w:r>
-    </w:p>
-    <w:p>
-      <w:pPr>
-        <w:jc w:val="both"/>
+        <w:fldChar w:fldCharType="begin"/>
+      </w:r>
+      <w:r>
+        <w:instrText xml:space="preserve"> XE "</w:instrText>
+      </w:r>
+      <w:r>
         <w:rPr>
           <w:b/>
           <w:sz w:val="32"/>
           <w:szCs w:val="32"/>
         </w:rPr>
-      </w:pPr>
+        <w:instrText>Esforço dedicado</w:instrText>
+      </w:r>
+      <w:r>
+        <w:instrText xml:space="preserve">" </w:instrText>
+      </w:r>
       <w:r>
         <w:rPr>
           <w:b/>
           <w:sz w:val="32"/>
           <w:szCs w:val="32"/>
         </w:rPr>
-        <w:t>Esforço dedicado</w:t>
-      </w:r>
-      <w:r>
-        <w:rPr>
-          <w:b/>
-          <w:sz w:val="32"/>
-          <w:szCs w:val="32"/>
+        <w:fldChar w:fldCharType="end"/>
+      </w:r>
+    </w:p>
+    <w:p>
+      <w:pPr>
+        <w:ind w:firstLine="708"/>
+        <w:jc w:val="both"/>
+        <w:rPr>
+          <w:sz w:val="24"/>
+          <w:szCs w:val="24"/>
+        </w:rPr>
+      </w:pPr>
+      <w:r>
+        <w:rPr>
+          <w:sz w:val="24"/>
+          <w:szCs w:val="24"/>
+        </w:rPr>
+        <w:t>O esforço dedicado pelos intervenientes no trabalho foi equiparável, pois inicialmente procedemos à divisão de tarefas e todos os membros cumpriram os seus deveres</w:t>
+      </w:r>
+      <w:r>
+        <w:rPr>
+          <w:sz w:val="24"/>
+          <w:szCs w:val="24"/>
+        </w:rPr>
+        <w:t xml:space="preserve">. </w:t>
+      </w:r>
+      <w:r>
+        <w:rPr>
+          <w:sz w:val="24"/>
+          <w:szCs w:val="24"/>
+        </w:rPr>
+        <w:t>Não obstante desta divisão, a construção do projeto não foi efetuada de forma estanque, tendo</w:t>
+      </w:r>
+      <w:r>
+        <w:rPr>
+          <w:sz w:val="24"/>
+          <w:szCs w:val="24"/>
+        </w:rPr>
+        <w:t xml:space="preserve"> os membros do grupo contribuiram de uma forma proativa para a resolução do problema, cooperando e discutindo abordagens, soluções e melhorias.</w:t>
+      </w:r>
+      <w:r>
+        <w:rPr>
+          <w:sz w:val="24"/>
+          <w:szCs w:val="24"/>
         </w:rPr>
         <w:t xml:space="preserve"> </w:t>
       </w:r>
-    </w:p>
-    <w:p>
-      <w:pPr>
-        <w:jc w:val="both"/>
-        <w:rPr>
-          <w:b/>
-          <w:sz w:val="32"/>
-          <w:szCs w:val="32"/>
-        </w:rPr>
-      </w:pPr>
-      <w:r>
-        <w:rPr>
-          <w:b/>
-          <w:sz w:val="32"/>
-          <w:szCs w:val="32"/>
-        </w:rPr>
-        <w:lastRenderedPageBreak/>
-        <w:fldChar w:fldCharType="begin"/>
-      </w:r>
-      <w:r>
-        <w:instrText xml:space="preserve"> XE "</w:instrText>
-      </w:r>
-      <w:r>
-        <w:rPr>
-          <w:b/>
-          <w:sz w:val="32"/>
-          <w:szCs w:val="32"/>
-        </w:rPr>
-        <w:instrText>Esforço dedicado</w:instrText>
-      </w:r>
-      <w:r>
-        <w:instrText xml:space="preserve">" </w:instrText>
-      </w:r>
-      <w:r>
-        <w:rPr>
-          <w:b/>
-          <w:sz w:val="32"/>
-          <w:szCs w:val="32"/>
-        </w:rPr>
-        <w:fldChar w:fldCharType="end"/>
-      </w:r>
-    </w:p>
-    <w:p>
-      <w:pPr>
-        <w:ind w:firstLine="708"/>
-        <w:jc w:val="both"/>
-        <w:rPr>
-          <w:sz w:val="24"/>
-          <w:szCs w:val="24"/>
-        </w:rPr>
-      </w:pPr>
-      <w:r>
-        <w:rPr>
-          <w:sz w:val="24"/>
-          <w:szCs w:val="24"/>
-        </w:rPr>
-        <w:t>O esforço dedicado pelos intervenientes no trabalho foi equiparável, pois inicialmente procedemos à divisão de tarefas e todos os membros cumpriram os seus deveres</w:t>
-      </w:r>
-      <w:r>
-        <w:rPr>
-          <w:sz w:val="24"/>
-          <w:szCs w:val="24"/>
-        </w:rPr>
-        <w:t xml:space="preserve">. </w:t>
-      </w:r>
-      <w:r>
-        <w:rPr>
-          <w:sz w:val="24"/>
-          <w:szCs w:val="24"/>
-        </w:rPr>
-        <w:t>Não obstante desta divisão, a construção do projeto não foi efetuada de forma estanque, tendo</w:t>
-      </w:r>
-      <w:r>
-        <w:rPr>
-          <w:sz w:val="24"/>
-          <w:szCs w:val="24"/>
-        </w:rPr>
-        <w:t xml:space="preserve"> os membros do grupo contribuiram de uma forma proativa para a resolução do problema, cooperando e discutindo abordagens, soluções e melhorias.</w:t>
-      </w:r>
-      <w:r>
-        <w:rPr>
-          <w:sz w:val="24"/>
-          <w:szCs w:val="24"/>
-        </w:rPr>
-        <w:t xml:space="preserve"> </w:t>
-      </w:r>
       <w:r>
         <w:rPr>
           <w:sz w:val="24"/>
@@ -2032,6 +2225,7 @@
           <w:szCs w:val="24"/>
         </w:rPr>
         <w:sectPr>
+          <w:footerReference w:type="default" r:id="rId9"/>
           <w:type w:val="continuous"/>
           <w:pgSz w:w="11906" w:h="16838"/>
           <w:pgMar w:top="1417" w:right="1701" w:bottom="1417" w:left="1701" w:header="708" w:footer="708" w:gutter="0"/>
@@ -2106,7 +2300,7 @@
     <w:sdtContent>
       <w:p>
         <w:pPr>
-          <w:pStyle w:val="Rodap"/>
+          <w:pStyle w:val="Footer"/>
           <w:jc w:val="right"/>
         </w:pPr>
         <w:r>
@@ -2135,7 +2329,7 @@
   </w:sdt>
   <w:p>
     <w:pPr>
-      <w:pStyle w:val="Rodap"/>
+      <w:pStyle w:val="Footer"/>
     </w:pPr>
   </w:p>
 </w:ftr>
@@ -3149,13 +3343,56 @@
     <w:name w:val="Normal"/>
     <w:qFormat/>
   </w:style>
-  <w:style w:type="character" w:default="1" w:styleId="Tipodeletrapredefinidodopargrafo">
+  <w:style w:type="paragraph" w:styleId="Heading1">
+    <w:name w:val="heading 1"/>
+    <w:basedOn w:val="Normal"/>
+    <w:next w:val="Normal"/>
+    <w:link w:val="Heading1Char"/>
+    <w:uiPriority w:val="9"/>
+    <w:qFormat/>
+    <w:rsid w:val="00E412B1"/>
+    <w:pPr>
+      <w:keepNext/>
+      <w:keepLines/>
+      <w:spacing w:before="240" w:after="0"/>
+      <w:outlineLvl w:val="0"/>
+    </w:pPr>
+    <w:rPr>
+      <w:rFonts w:asciiTheme="majorHAnsi" w:eastAsiaTheme="majorEastAsia" w:hAnsiTheme="majorHAnsi" w:cstheme="majorBidi"/>
+      <w:color w:val="2F5496" w:themeColor="accent1" w:themeShade="BF"/>
+      <w:sz w:val="32"/>
+      <w:szCs w:val="32"/>
+    </w:rPr>
+  </w:style>
+  <w:style w:type="paragraph" w:styleId="Heading2">
+    <w:name w:val="heading 2"/>
+    <w:basedOn w:val="Normal"/>
+    <w:next w:val="Normal"/>
+    <w:link w:val="Heading2Char"/>
+    <w:uiPriority w:val="9"/>
+    <w:unhideWhenUsed/>
+    <w:qFormat/>
+    <w:rsid w:val="00E412B1"/>
+    <w:pPr>
+      <w:keepNext/>
+      <w:keepLines/>
+      <w:spacing w:before="40" w:after="0"/>
+      <w:outlineLvl w:val="1"/>
+    </w:pPr>
+    <w:rPr>
+      <w:rFonts w:asciiTheme="majorHAnsi" w:eastAsiaTheme="majorEastAsia" w:hAnsiTheme="majorHAnsi" w:cstheme="majorBidi"/>
+      <w:color w:val="2F5496" w:themeColor="accent1" w:themeShade="BF"/>
+      <w:sz w:val="26"/>
+      <w:szCs w:val="26"/>
+    </w:rPr>
+  </w:style>
+  <w:style w:type="character" w:default="1" w:styleId="DefaultParagraphFont">
     <w:name w:val="Default Paragraph Font"/>
     <w:uiPriority w:val="1"/>
     <w:semiHidden/>
     <w:unhideWhenUsed/>
   </w:style>
-  <w:style w:type="table" w:default="1" w:styleId="Tabelanormal">
+  <w:style w:type="table" w:default="1" w:styleId="TableNormal">
     <w:name w:val="Normal Table"/>
     <w:uiPriority w:val="99"/>
     <w:semiHidden/>
@@ -3170,7 +3407,7 @@
       </w:tblCellMar>
     </w:tblPr>
   </w:style>
-  <w:style w:type="numbering" w:default="1" w:styleId="Semlista">
+  <w:style w:type="numbering" w:default="1" w:styleId="NoList">
     <w:name w:val="No List"/>
     <w:uiPriority w:val="99"/>
     <w:semiHidden/>
@@ -3178,13 +3415,13 @@
   </w:style>
   <w:style w:type="character" w:customStyle="1" w:styleId="highlight">
     <w:name w:val="highlight"/>
-    <w:basedOn w:val="Tipodeletrapredefinidodopargrafo"/>
+    <w:basedOn w:val="DefaultParagraphFont"/>
     <w:rsid w:val="000849E8"/>
   </w:style>
-  <w:style w:type="paragraph" w:styleId="Cabealho">
+  <w:style w:type="paragraph" w:styleId="Header">
     <w:name w:val="header"/>
     <w:basedOn w:val="Normal"/>
-    <w:link w:val="CabealhoCarter"/>
+    <w:link w:val="HeaderChar"/>
     <w:uiPriority w:val="99"/>
     <w:unhideWhenUsed/>
     <w:rsid w:val="000849E8"/>
@@ -3196,17 +3433,17 @@
       <w:spacing w:after="0" w:line="240" w:lineRule="auto"/>
     </w:pPr>
   </w:style>
-  <w:style w:type="character" w:customStyle="1" w:styleId="CabealhoCarter">
-    <w:name w:val="Cabeçalho Caráter"/>
-    <w:basedOn w:val="Tipodeletrapredefinidodopargrafo"/>
-    <w:link w:val="Cabealho"/>
+  <w:style w:type="character" w:customStyle="1" w:styleId="HeaderChar">
+    <w:name w:val="Header Char"/>
+    <w:basedOn w:val="DefaultParagraphFont"/>
+    <w:link w:val="Header"/>
     <w:uiPriority w:val="99"/>
     <w:rsid w:val="000849E8"/>
   </w:style>
-  <w:style w:type="paragraph" w:styleId="Rodap">
+  <w:style w:type="paragraph" w:styleId="Footer">
     <w:name w:val="footer"/>
     <w:basedOn w:val="Normal"/>
-    <w:link w:val="RodapCarter"/>
+    <w:link w:val="FooterChar"/>
     <w:uiPriority w:val="99"/>
     <w:unhideWhenUsed/>
     <w:rsid w:val="000849E8"/>
@@ -3218,14 +3455,14 @@
       <w:spacing w:after="0" w:line="240" w:lineRule="auto"/>
     </w:pPr>
   </w:style>
-  <w:style w:type="character" w:customStyle="1" w:styleId="RodapCarter">
-    <w:name w:val="Rodapé Caráter"/>
-    <w:basedOn w:val="Tipodeletrapredefinidodopargrafo"/>
-    <w:link w:val="Rodap"/>
+  <w:style w:type="character" w:customStyle="1" w:styleId="FooterChar">
+    <w:name w:val="Footer Char"/>
+    <w:basedOn w:val="DefaultParagraphFont"/>
+    <w:link w:val="Footer"/>
     <w:uiPriority w:val="99"/>
     <w:rsid w:val="000849E8"/>
   </w:style>
-  <w:style w:type="paragraph" w:styleId="ndiceremissivo1">
+  <w:style w:type="paragraph" w:styleId="Index1">
     <w:name w:val="index 1"/>
     <w:basedOn w:val="Normal"/>
     <w:next w:val="Normal"/>
@@ -3247,7 +3484,7 @@
       <w:szCs w:val="28"/>
     </w:rPr>
   </w:style>
-  <w:style w:type="paragraph" w:styleId="PargrafodaLista">
+  <w:style w:type="paragraph" w:styleId="ListParagraph">
     <w:name w:val="List Paragraph"/>
     <w:basedOn w:val="Normal"/>
     <w:uiPriority w:val="34"/>
@@ -3258,11 +3495,11 @@
       <w:contextualSpacing/>
     </w:pPr>
   </w:style>
-  <w:style w:type="paragraph" w:styleId="Ttulo">
+  <w:style w:type="paragraph" w:styleId="Title">
     <w:name w:val="Title"/>
     <w:basedOn w:val="Normal"/>
     <w:next w:val="Normal"/>
-    <w:link w:val="TtuloCarter"/>
+    <w:link w:val="TitleChar"/>
     <w:uiPriority w:val="10"/>
     <w:qFormat/>
     <w:rsid w:val="00B472EC"/>
@@ -3278,10 +3515,10 @@
       <w:szCs w:val="56"/>
     </w:rPr>
   </w:style>
-  <w:style w:type="character" w:customStyle="1" w:styleId="TtuloCarter">
-    <w:name w:val="Título Caráter"/>
-    <w:basedOn w:val="Tipodeletrapredefinidodopargrafo"/>
-    <w:link w:val="Ttulo"/>
+  <w:style w:type="character" w:customStyle="1" w:styleId="TitleChar">
+    <w:name w:val="Title Char"/>
+    <w:basedOn w:val="DefaultParagraphFont"/>
+    <w:link w:val="Title"/>
     <w:uiPriority w:val="10"/>
     <w:rsid w:val="00B472EC"/>
     <w:rPr>
@@ -3290,6 +3527,83 @@
       <w:kern w:val="28"/>
       <w:sz w:val="56"/>
       <w:szCs w:val="56"/>
+    </w:rPr>
+  </w:style>
+  <w:style w:type="character" w:customStyle="1" w:styleId="Heading1Char">
+    <w:name w:val="Heading 1 Char"/>
+    <w:basedOn w:val="DefaultParagraphFont"/>
+    <w:link w:val="Heading1"/>
+    <w:uiPriority w:val="9"/>
+    <w:rsid w:val="00E412B1"/>
+    <w:rPr>
+      <w:rFonts w:asciiTheme="majorHAnsi" w:eastAsiaTheme="majorEastAsia" w:hAnsiTheme="majorHAnsi" w:cstheme="majorBidi"/>
+      <w:color w:val="2F5496" w:themeColor="accent1" w:themeShade="BF"/>
+      <w:sz w:val="32"/>
+      <w:szCs w:val="32"/>
+    </w:rPr>
+  </w:style>
+  <w:style w:type="character" w:customStyle="1" w:styleId="Heading2Char">
+    <w:name w:val="Heading 2 Char"/>
+    <w:basedOn w:val="DefaultParagraphFont"/>
+    <w:link w:val="Heading2"/>
+    <w:uiPriority w:val="9"/>
+    <w:rsid w:val="00E412B1"/>
+    <w:rPr>
+      <w:rFonts w:asciiTheme="majorHAnsi" w:eastAsiaTheme="majorEastAsia" w:hAnsiTheme="majorHAnsi" w:cstheme="majorBidi"/>
+      <w:color w:val="2F5496" w:themeColor="accent1" w:themeShade="BF"/>
+      <w:sz w:val="26"/>
+      <w:szCs w:val="26"/>
+    </w:rPr>
+  </w:style>
+  <w:style w:type="paragraph" w:styleId="TOCHeading">
+    <w:name w:val="TOC Heading"/>
+    <w:basedOn w:val="Heading1"/>
+    <w:next w:val="Normal"/>
+    <w:uiPriority w:val="39"/>
+    <w:unhideWhenUsed/>
+    <w:qFormat/>
+    <w:rsid w:val="00BC7343"/>
+    <w:pPr>
+      <w:outlineLvl w:val="9"/>
+    </w:pPr>
+    <w:rPr>
+      <w:lang w:val="en-US"/>
+    </w:rPr>
+  </w:style>
+  <w:style w:type="paragraph" w:styleId="TOC1">
+    <w:name w:val="toc 1"/>
+    <w:basedOn w:val="Normal"/>
+    <w:next w:val="Normal"/>
+    <w:autoRedefine/>
+    <w:uiPriority w:val="39"/>
+    <w:unhideWhenUsed/>
+    <w:rsid w:val="00BC7343"/>
+    <w:pPr>
+      <w:spacing w:after="100"/>
+    </w:pPr>
+  </w:style>
+  <w:style w:type="paragraph" w:styleId="TOC2">
+    <w:name w:val="toc 2"/>
+    <w:basedOn w:val="Normal"/>
+    <w:next w:val="Normal"/>
+    <w:autoRedefine/>
+    <w:uiPriority w:val="39"/>
+    <w:unhideWhenUsed/>
+    <w:rsid w:val="00BC7343"/>
+    <w:pPr>
+      <w:spacing w:after="100"/>
+      <w:ind w:left="220"/>
+    </w:pPr>
+  </w:style>
+  <w:style w:type="character" w:styleId="Hyperlink">
+    <w:name w:val="Hyperlink"/>
+    <w:basedOn w:val="DefaultParagraphFont"/>
+    <w:uiPriority w:val="99"/>
+    <w:unhideWhenUsed/>
+    <w:rsid w:val="00BC7343"/>
+    <w:rPr>
+      <w:color w:val="0563C1" w:themeColor="hyperlink"/>
+      <w:u w:val="single"/>
     </w:rPr>
   </w:style>
 </w:styles>
@@ -3595,7 +3909,7 @@
 </file>
 
 <file path=customXml/itemProps1.xml><?xml version="1.0" encoding="utf-8"?>
-<ds:datastoreItem xmlns:ds="http://schemas.openxmlformats.org/officeDocument/2006/customXml" ds:itemID="{A142737B-E939-4EBB-BC62-B8CC878798EC}">
+<ds:datastoreItem xmlns:ds="http://schemas.openxmlformats.org/officeDocument/2006/customXml" ds:itemID="{7B4198DA-E89F-44CB-8D4E-69C5F433615A}">
   <ds:schemaRefs>
     <ds:schemaRef ds:uri="http://schemas.openxmlformats.org/officeDocument/2006/bibliography"/>
   </ds:schemaRefs>

</xml_diff>

<commit_message>
Acrescentei coisas ao relatorio
</commit_message>
<xml_diff>
--- a/relatorio 2.docx
+++ b/relatorio 2.docx
@@ -398,6 +398,13 @@
     </w:p>
     <w:sdt>
       <w:sdtPr>
+        <w:rPr>
+          <w:rFonts w:asciiTheme="minorHAnsi" w:eastAsiaTheme="minorHAnsi" w:hAnsiTheme="minorHAnsi" w:cstheme="minorBidi"/>
+          <w:color w:val="auto"/>
+          <w:sz w:val="22"/>
+          <w:szCs w:val="22"/>
+          <w:lang w:val="pt-PT"/>
+        </w:rPr>
         <w:id w:val="-61488732"/>
         <w:docPartObj>
           <w:docPartGallery w:val="Table of Contents"/>
@@ -406,14 +413,9 @@
       </w:sdtPr>
       <w:sdtEndPr>
         <w:rPr>
-          <w:rFonts w:asciiTheme="minorHAnsi" w:eastAsiaTheme="minorHAnsi" w:hAnsiTheme="minorHAnsi" w:cstheme="minorBidi"/>
           <w:b/>
           <w:bCs/>
           <w:noProof/>
-          <w:color w:val="auto"/>
-          <w:sz w:val="22"/>
-          <w:szCs w:val="22"/>
-          <w:lang w:val="pt-PT"/>
         </w:rPr>
       </w:sdtEndPr>
       <w:sdtContent>
@@ -479,25 +481,7 @@
                 <w:b/>
                 <w:noProof/>
               </w:rPr>
-              <w:t>Descrição do t</w:t>
-            </w:r>
-            <w:r>
-              <w:rPr>
-                <w:rStyle w:val="Hyperlink"/>
-                <w:rFonts w:cstheme="minorHAnsi"/>
-                <w:b/>
-                <w:noProof/>
-              </w:rPr>
-              <w:t>e</w:t>
-            </w:r>
-            <w:r>
-              <w:rPr>
-                <w:rStyle w:val="Hyperlink"/>
-                <w:rFonts w:cstheme="minorHAnsi"/>
-                <w:b/>
-                <w:noProof/>
-              </w:rPr>
-              <w:t>ma</w:t>
+              <w:t>Descrição do tema</w:t>
             </w:r>
             <w:r>
               <w:rPr>
@@ -1250,23 +1234,33 @@
       <w:pPr>
         <w:pStyle w:val="Heading1"/>
         <w:rPr>
+          <w:rFonts w:asciiTheme="minorHAnsi" w:hAnsiTheme="minorHAnsi" w:cstheme="minorHAnsi"/>
+          <w:b/>
+          <w:color w:val="auto"/>
+        </w:rPr>
+      </w:pPr>
+      <w:bookmarkStart w:id="3" w:name="_Toc534801330"/>
+      <w:r>
+        <w:rPr>
+          <w:rFonts w:asciiTheme="minorHAnsi" w:hAnsiTheme="minorHAnsi" w:cstheme="minorHAnsi"/>
+          <w:b/>
+          <w:color w:val="auto"/>
+        </w:rPr>
+        <w:lastRenderedPageBreak/>
+        <w:t>Solução implementada</w:t>
+      </w:r>
+      <w:bookmarkEnd w:id="3"/>
+    </w:p>
+    <w:p>
+      <w:pPr>
+        <w:pStyle w:val="Heading1"/>
+        <w:rPr>
           <w:rFonts w:asciiTheme="minorHAnsi" w:eastAsiaTheme="minorHAnsi" w:hAnsiTheme="minorHAnsi" w:cstheme="minorBidi"/>
           <w:color w:val="auto"/>
           <w:sz w:val="22"/>
           <w:szCs w:val="22"/>
         </w:rPr>
       </w:pPr>
-      <w:bookmarkStart w:id="3" w:name="_Toc534801330"/>
-      <w:r>
-        <w:rPr>
-          <w:rFonts w:asciiTheme="minorHAnsi" w:hAnsiTheme="minorHAnsi" w:cstheme="minorHAnsi"/>
-          <w:b/>
-          <w:color w:val="auto"/>
-        </w:rPr>
-        <w:lastRenderedPageBreak/>
-        <w:t>Solução implementada</w:t>
-      </w:r>
-      <w:bookmarkEnd w:id="3"/>
       <w:r>
         <w:rPr>
           <w:rFonts w:asciiTheme="minorHAnsi" w:eastAsiaTheme="minorHAnsi" w:hAnsiTheme="minorHAnsi" w:cstheme="minorBidi"/>
@@ -1341,8 +1335,6 @@
       <w:r>
         <w:t xml:space="preserve">. </w:t>
       </w:r>
-      <w:bookmarkStart w:id="4" w:name="_GoBack"/>
-      <w:bookmarkEnd w:id="4"/>
     </w:p>
     <w:p>
       <w:pPr>
@@ -1434,11 +1426,227 @@
         <w:jc w:val="both"/>
       </w:pPr>
       <w:r>
-        <w:t xml:space="preserve">De modo a dar mais enfâse à estrutura fila de prioridade, numa farmácia, os fornecedores são guardados em duas filas de prioridade (uma para fornecedores de medicamentos e outra para fornecedores de produtos genéricos). Estas filas são usadas para </w:t>
-      </w:r>
-      <w:r>
         <w:lastRenderedPageBreak/>
-        <w:t>escolher que fornecedores executam as encomendas que vão sendo feitas pela farmácia. A prioridade é definida pela quantidade total de encomendas que foram satisfeitas pelo fornecedor (menos encomendas, maior prioridade), medida que visa a simular um comércio “justo” entre as farmácias e os fornecedores.</w:t>
+        <w:t>De modo a dar mais enfâse à estrutura fila de prioridade, numa farmácia, os fornecedores são guardados em duas filas de prioridade (uma para fornecedores de medicamentos e outra para fornecedores de produtos genéricos). Estas filas são usadas para escolher que fornecedores executam as encomendas que vão sendo feitas pela farmácia. A prioridade é definida pela quantidade total de encomendas que foram satisfeitas pelo fornecedor (menos encomendas, maior prioridade), medida que visa a simular um comércio “justo” entre as farmácias e os fornecedores.</w:t>
+      </w:r>
+    </w:p>
+    <w:p>
+      <w:pPr>
+        <w:ind w:firstLine="708"/>
+        <w:jc w:val="both"/>
+      </w:pPr>
+    </w:p>
+    <w:p>
+      <w:pPr>
+        <w:ind w:firstLine="708"/>
+        <w:jc w:val="both"/>
+      </w:pPr>
+    </w:p>
+    <w:p>
+      <w:pPr>
+        <w:ind w:firstLine="708"/>
+        <w:jc w:val="both"/>
+      </w:pPr>
+      <w:bookmarkStart w:id="4" w:name="_GoBack"/>
+      <w:r>
+        <w:t>A adição</w:t>
+      </w:r>
+      <w:r>
+        <w:t xml:space="preserve"> de tabelas de dispersão para manter registo dos empregados, atuais e antigos, da farmácia, levou a que a estrutura utilizada para guardar os empregados fosse mudada para um </w:t>
+      </w:r>
+      <w:proofErr w:type="spellStart"/>
+      <w:r>
+        <w:rPr>
+          <w:i/>
+        </w:rPr>
+        <w:t>unordered_set</w:t>
+      </w:r>
+      <w:proofErr w:type="spellEnd"/>
+      <w:r>
+        <w:rPr>
+          <w:i/>
+        </w:rPr>
+        <w:t xml:space="preserve"> </w:t>
+      </w:r>
+      <w:r>
+        <w:t xml:space="preserve">da STL, quer na classe cadeia, onde é mantida uma tabela de dispersão com apontadores para todos os empregados da cadeia, incluindo os que não estão atualmente ligados à cadeia, quer na classe farmácia, onde cada farmácia tem uma tabela de dispersão com apontadores para os empregados que lá trabalham. </w:t>
+      </w:r>
+    </w:p>
+    <w:p>
+      <w:pPr>
+        <w:ind w:firstLine="708"/>
+        <w:jc w:val="both"/>
+      </w:pPr>
+      <w:r>
+        <w:t xml:space="preserve">De forma a manter registo da ligação anterior </w:t>
+      </w:r>
+      <w:r>
+        <w:t>dos empregados à cadeia, foram adicionados atributos à classe Empregado de forma a ser possível guardar o número de meses em que o empregado esteve ligado à farmácia, bem como a saber se ele está atualmente ligado à farmácia. Foram ainda adicionados métodos que permitem despedir e recontratar empregados que já possuem ligação à cadeia.</w:t>
+      </w:r>
+    </w:p>
+    <w:p>
+      <w:pPr>
+        <w:ind w:firstLine="708"/>
+        <w:jc w:val="both"/>
+      </w:pPr>
+      <w:r>
+        <w:t xml:space="preserve"> Foram acrescentados os atributos </w:t>
+      </w:r>
+      <w:proofErr w:type="spellStart"/>
+      <w:r>
+        <w:rPr>
+          <w:i/>
+        </w:rPr>
+        <w:t>ultimaDataContratacao</w:t>
+      </w:r>
+      <w:proofErr w:type="spellEnd"/>
+      <w:r>
+        <w:rPr>
+          <w:i/>
+        </w:rPr>
+        <w:t xml:space="preserve"> </w:t>
+      </w:r>
+      <w:r>
+        <w:t>(</w:t>
+      </w:r>
+      <w:r>
+        <w:t>representa</w:t>
+      </w:r>
+      <w:r>
+        <w:t xml:space="preserve"> a</w:t>
+      </w:r>
+      <w:r>
+        <w:t xml:space="preserve"> última data em que o empregado efetuou uma nova ligação à cadeia</w:t>
+      </w:r>
+      <w:r>
+        <w:t>)</w:t>
+      </w:r>
+      <w:r>
+        <w:t>,</w:t>
+      </w:r>
+      <w:r>
+        <w:rPr>
+          <w:i/>
+        </w:rPr>
+        <w:t xml:space="preserve"> </w:t>
+      </w:r>
+      <w:proofErr w:type="spellStart"/>
+      <w:r>
+        <w:rPr>
+          <w:i/>
+        </w:rPr>
+        <w:t>ultimaDataDespedimento</w:t>
+      </w:r>
+      <w:proofErr w:type="spellEnd"/>
+      <w:r>
+        <w:rPr>
+          <w:i/>
+        </w:rPr>
+        <w:t xml:space="preserve"> </w:t>
+      </w:r>
+      <w:r>
+        <w:t>(</w:t>
+      </w:r>
+      <w:r>
+        <w:t xml:space="preserve">representa a data em que o empregado </w:t>
+      </w:r>
+      <w:r>
+        <w:t>terminou</w:t>
+      </w:r>
+      <w:r>
+        <w:t xml:space="preserve"> </w:t>
+      </w:r>
+      <w:r>
+        <w:t>a última</w:t>
+      </w:r>
+      <w:r>
+        <w:t xml:space="preserve"> ligação à cadeia</w:t>
+      </w:r>
+      <w:r>
+        <w:t>, caso o empregado esteja atualmente ligado à cadeia, este atributo tem o valor 00-00-0000, o que permite saber se o empregado está ou não atualmente ligado</w:t>
+      </w:r>
+      <w:r>
+        <w:t>)</w:t>
+      </w:r>
+      <w:r>
+        <w:rPr>
+          <w:i/>
+        </w:rPr>
+        <w:t xml:space="preserve"> </w:t>
+      </w:r>
+      <w:r>
+        <w:t>e</w:t>
+      </w:r>
+      <w:r>
+        <w:rPr>
+          <w:i/>
+        </w:rPr>
+        <w:t xml:space="preserve"> </w:t>
+      </w:r>
+      <w:proofErr w:type="spellStart"/>
+      <w:r>
+        <w:rPr>
+          <w:i/>
+        </w:rPr>
+        <w:t>mesesLigacaoAnterior</w:t>
+      </w:r>
+      <w:proofErr w:type="spellEnd"/>
+      <w:r>
+        <w:rPr>
+          <w:i/>
+        </w:rPr>
+        <w:t xml:space="preserve"> </w:t>
+      </w:r>
+      <w:r>
+        <w:t>(representa o número de meses total das ligações anteriores do empregado à cadeia de farmácias, excluindo a atual). Sempre que um empregado é despedido, o nome da farmácia à qual ele está ligado é substitu</w:t>
+      </w:r>
+      <w:r>
+        <w:t xml:space="preserve">ído por uma </w:t>
+      </w:r>
+      <w:proofErr w:type="spellStart"/>
+      <w:r>
+        <w:rPr>
+          <w:i/>
+        </w:rPr>
+        <w:t>string</w:t>
+      </w:r>
+      <w:proofErr w:type="spellEnd"/>
+      <w:r>
+        <w:t xml:space="preserve"> vazia, o atributo </w:t>
+      </w:r>
+      <w:proofErr w:type="spellStart"/>
+      <w:r>
+        <w:rPr>
+          <w:i/>
+        </w:rPr>
+        <w:t>ultimaDataDespedimento</w:t>
+      </w:r>
+      <w:proofErr w:type="spellEnd"/>
+      <w:r>
+        <w:rPr>
+          <w:i/>
+        </w:rPr>
+        <w:t xml:space="preserve"> </w:t>
+      </w:r>
+      <w:r>
+        <w:t xml:space="preserve">é atualizado para a data atual e o atributo </w:t>
+      </w:r>
+      <w:proofErr w:type="spellStart"/>
+      <w:r>
+        <w:rPr>
+          <w:i/>
+        </w:rPr>
+        <w:t>mesesLigacaoAnterior</w:t>
+      </w:r>
+      <w:proofErr w:type="spellEnd"/>
+      <w:r>
+        <w:rPr>
+          <w:i/>
+        </w:rPr>
+        <w:t xml:space="preserve"> </w:t>
+      </w:r>
+      <w:r>
+        <w:t>é atualizado com o número de meses que a ligação atual durou.</w:t>
       </w:r>
     </w:p>
     <w:p>
@@ -1451,6 +1659,7 @@
         </w:rPr>
       </w:pPr>
       <w:bookmarkStart w:id="5" w:name="_Toc534801331"/>
+      <w:bookmarkEnd w:id="4"/>
       <w:r>
         <w:rPr>
           <w:rFonts w:asciiTheme="minorHAnsi" w:hAnsiTheme="minorHAnsi" w:cstheme="minorHAnsi"/>
@@ -1563,7 +1772,15 @@
           <w:szCs w:val="24"/>
         </w:rPr>
         <w:tab/>
-        <w:t xml:space="preserve">Dentro da funcionalidade realizar venda, o utilizador deve especificar a farmácia na qual a venda está a ser realizada, tal como o empregado responsável. O utilizador deve ainda indicar o cliente, devendo criar uma ficha de cliente para o caso deste ainda não existir. Depois de especificados estes dados, o utilizador pode adicionar produtos e receitas à venda, bem como consultar o “saco de compras” até ao momento. À medida que produtos e receitas são adicionados à venda, a possibilidade do </w:t>
+        <w:t xml:space="preserve">Dentro da funcionalidade realizar venda, o utilizador deve especificar a farmácia na qual a venda está a ser realizada, tal como o empregado responsável. O utilizador deve ainda indicar o cliente, devendo criar uma ficha de cliente para o caso deste ainda não existir. Depois de especificados estes dados, o utilizador pode adicionar produtos e receitas à venda, bem como consultar o “saco de compras” até ao momento. À medida </w:t>
+      </w:r>
+      <w:r>
+        <w:rPr>
+          <w:sz w:val="24"/>
+          <w:szCs w:val="24"/>
+        </w:rPr>
+        <w:lastRenderedPageBreak/>
+        <w:t xml:space="preserve">que produtos e receitas são adicionados à venda, a possibilidade do </w:t>
       </w:r>
       <w:r>
         <w:rPr>
@@ -1947,7 +2164,7 @@
           <w:sz w:val="24"/>
           <w:szCs w:val="24"/>
         </w:rPr>
-        <w:t>Gerir um empregado, podendo alterar informações relativamente a este, tal como o cargo, salário, morada e farmácia onde trabalha.</w:t>
+        <w:t>Consultar empregados que não têm uma ligação atual à cadeia, ordenados por um critério à escolha do utilizador, incluindo o número de meses em que este esteve ligado à cadeia.</w:t>
       </w:r>
     </w:p>
     <w:p>
@@ -1968,7 +2185,70 @@
           <w:sz w:val="24"/>
           <w:szCs w:val="24"/>
         </w:rPr>
-        <w:t>Adicionar e remover empregados.</w:t>
+        <w:t>Gerir um empregado, podendo alterar informações relativamente a este, tal como o cargo, salário, morada e farmácia onde trabalha.</w:t>
+      </w:r>
+    </w:p>
+    <w:p>
+      <w:pPr>
+        <w:pStyle w:val="ListParagraph"/>
+        <w:numPr>
+          <w:ilvl w:val="0"/>
+          <w:numId w:val="5"/>
+        </w:numPr>
+        <w:jc w:val="both"/>
+        <w:rPr>
+          <w:sz w:val="24"/>
+          <w:szCs w:val="24"/>
+        </w:rPr>
+      </w:pPr>
+      <w:r>
+        <w:rPr>
+          <w:sz w:val="24"/>
+          <w:szCs w:val="24"/>
+        </w:rPr>
+        <w:t>Adicionar novos empregados à cadeia.</w:t>
+      </w:r>
+    </w:p>
+    <w:p>
+      <w:pPr>
+        <w:pStyle w:val="ListParagraph"/>
+        <w:numPr>
+          <w:ilvl w:val="0"/>
+          <w:numId w:val="5"/>
+        </w:numPr>
+        <w:jc w:val="both"/>
+        <w:rPr>
+          <w:sz w:val="24"/>
+          <w:szCs w:val="24"/>
+        </w:rPr>
+      </w:pPr>
+      <w:r>
+        <w:rPr>
+          <w:sz w:val="24"/>
+          <w:szCs w:val="24"/>
+        </w:rPr>
+        <w:t>Recontratar empregados que têm ligações antigas com a cadeia.</w:t>
+      </w:r>
+    </w:p>
+    <w:p>
+      <w:pPr>
+        <w:pStyle w:val="ListParagraph"/>
+        <w:numPr>
+          <w:ilvl w:val="0"/>
+          <w:numId w:val="5"/>
+        </w:numPr>
+        <w:jc w:val="both"/>
+        <w:rPr>
+          <w:sz w:val="24"/>
+          <w:szCs w:val="24"/>
+        </w:rPr>
+      </w:pPr>
+      <w:r>
+        <w:rPr>
+          <w:sz w:val="24"/>
+          <w:szCs w:val="24"/>
+        </w:rPr>
+        <w:t>Despedir um empregado atualmente ligado à cadeia.</w:t>
       </w:r>
     </w:p>
     <w:p>
@@ -2071,7 +2351,15 @@
           <w:sz w:val="24"/>
           <w:szCs w:val="24"/>
         </w:rPr>
-        <w:t>As principais dificuldades sentidas no trabalho foram o facto de este ser construído sobre o que foi feito anteriormente. Isto leva a que seja preciso ter consciência do que as novas adições implicam para o que foi desenvolvido anteriormente e sobre a melhor forma para abordar o problema de modo a evitar redundâncias e a impedir que  as novas adições criem erro no código desenvolvido anteriormente. Este facto também veio por à prova a documentação das funções e estruturas que foi feita para a  primeira parte, na medida em que afetava diretamente a velocidade de desenvolvimento e da integração das novas funcionalidades no projeto.</w:t>
+        <w:t xml:space="preserve">As principais dificuldades sentidas no trabalho foram o facto de este ser construído sobre o que foi feito anteriormente. Isto leva a que seja preciso ter consciência do que as novas adições implicam para o que foi desenvolvido anteriormente e sobre a melhor forma para abordar o problema de modo a evitar redundâncias e a impedir que  as novas adições criem erro no código desenvolvido anteriormente. Este facto também veio por à prova a documentação das funções e </w:t>
+      </w:r>
+      <w:r>
+        <w:rPr>
+          <w:sz w:val="24"/>
+          <w:szCs w:val="24"/>
+        </w:rPr>
+        <w:lastRenderedPageBreak/>
+        <w:t>estruturas que foi feita para a  primeira parte, na medida em que afetava diretamente a velocidade de desenvolvimento e da integração das novas funcionalidades no projeto.</w:t>
       </w:r>
     </w:p>
     <w:p>
@@ -3909,7 +4197,7 @@
 </file>
 
 <file path=customXml/itemProps1.xml><?xml version="1.0" encoding="utf-8"?>
-<ds:datastoreItem xmlns:ds="http://schemas.openxmlformats.org/officeDocument/2006/customXml" ds:itemID="{7B4198DA-E89F-44CB-8D4E-69C5F433615A}">
+<ds:datastoreItem xmlns:ds="http://schemas.openxmlformats.org/officeDocument/2006/customXml" ds:itemID="{43B06B57-318F-4C1F-86DE-4ED7C9093C1E}">
   <ds:schemaRefs>
     <ds:schemaRef ds:uri="http://schemas.openxmlformats.org/officeDocument/2006/bibliography"/>
   </ds:schemaRefs>

</xml_diff>

<commit_message>
Mais umas adições ao relatório
</commit_message>
<xml_diff>
--- a/relatorio 2.docx
+++ b/relatorio 2.docx
@@ -421,7 +421,7 @@
       <w:sdtContent>
         <w:p>
           <w:pPr>
-            <w:pStyle w:val="TOCHeading"/>
+            <w:pStyle w:val="Cabealhodondice"/>
             <w:rPr>
               <w:rFonts w:asciiTheme="minorHAnsi" w:hAnsiTheme="minorHAnsi" w:cstheme="minorHAnsi"/>
               <w:b/>
@@ -441,7 +441,7 @@
         </w:p>
         <w:p>
           <w:pPr>
-            <w:pStyle w:val="TOC1"/>
+            <w:pStyle w:val="ndice1"/>
             <w:tabs>
               <w:tab w:val="right" w:leader="dot" w:pos="8494"/>
             </w:tabs>
@@ -476,7 +476,7 @@
           <w:hyperlink w:anchor="_Toc534801327" w:history="1">
             <w:r>
               <w:rPr>
-                <w:rStyle w:val="Hyperlink"/>
+                <w:rStyle w:val="Hiperligao"/>
                 <w:rFonts w:cstheme="minorHAnsi"/>
                 <w:b/>
                 <w:noProof/>
@@ -535,7 +535,7 @@
         </w:p>
         <w:p>
           <w:pPr>
-            <w:pStyle w:val="TOC2"/>
+            <w:pStyle w:val="ndice2"/>
             <w:tabs>
               <w:tab w:val="right" w:leader="dot" w:pos="8494"/>
             </w:tabs>
@@ -546,7 +546,7 @@
           <w:hyperlink w:anchor="_Toc534801328" w:history="1">
             <w:r>
               <w:rPr>
-                <w:rStyle w:val="Hyperlink"/>
+                <w:rStyle w:val="Hiperligao"/>
                 <w:rFonts w:cstheme="minorHAnsi"/>
                 <w:b/>
                 <w:noProof/>
@@ -605,7 +605,7 @@
         </w:p>
         <w:p>
           <w:pPr>
-            <w:pStyle w:val="TOC2"/>
+            <w:pStyle w:val="ndice2"/>
             <w:tabs>
               <w:tab w:val="right" w:leader="dot" w:pos="8494"/>
             </w:tabs>
@@ -616,7 +616,7 @@
           <w:hyperlink w:anchor="_Toc534801329" w:history="1">
             <w:r>
               <w:rPr>
-                <w:rStyle w:val="Hyperlink"/>
+                <w:rStyle w:val="Hiperligao"/>
                 <w:rFonts w:cstheme="minorHAnsi"/>
                 <w:b/>
                 <w:noProof/>
@@ -675,7 +675,7 @@
         </w:p>
         <w:p>
           <w:pPr>
-            <w:pStyle w:val="TOC1"/>
+            <w:pStyle w:val="ndice1"/>
             <w:tabs>
               <w:tab w:val="right" w:leader="dot" w:pos="8494"/>
             </w:tabs>
@@ -686,7 +686,7 @@
           <w:hyperlink w:anchor="_Toc534801330" w:history="1">
             <w:r>
               <w:rPr>
-                <w:rStyle w:val="Hyperlink"/>
+                <w:rStyle w:val="Hiperligao"/>
                 <w:rFonts w:cstheme="minorHAnsi"/>
                 <w:b/>
                 <w:noProof/>
@@ -745,7 +745,7 @@
         </w:p>
         <w:p>
           <w:pPr>
-            <w:pStyle w:val="TOC1"/>
+            <w:pStyle w:val="ndice1"/>
             <w:tabs>
               <w:tab w:val="right" w:leader="dot" w:pos="8494"/>
             </w:tabs>
@@ -756,7 +756,7 @@
           <w:hyperlink w:anchor="_Toc534801331" w:history="1">
             <w:r>
               <w:rPr>
-                <w:rStyle w:val="Hyperlink"/>
+                <w:rStyle w:val="Hiperligao"/>
                 <w:rFonts w:cstheme="minorHAnsi"/>
                 <w:b/>
                 <w:noProof/>
@@ -815,7 +815,7 @@
         </w:p>
         <w:p>
           <w:pPr>
-            <w:pStyle w:val="TOC1"/>
+            <w:pStyle w:val="ndice1"/>
             <w:tabs>
               <w:tab w:val="right" w:leader="dot" w:pos="8494"/>
             </w:tabs>
@@ -826,7 +826,7 @@
           <w:hyperlink w:anchor="_Toc534801332" w:history="1">
             <w:r>
               <w:rPr>
-                <w:rStyle w:val="Hyperlink"/>
+                <w:rStyle w:val="Hiperligao"/>
                 <w:rFonts w:cstheme="minorHAnsi"/>
                 <w:b/>
                 <w:noProof/>
@@ -885,7 +885,7 @@
         </w:p>
         <w:p>
           <w:pPr>
-            <w:pStyle w:val="TOC1"/>
+            <w:pStyle w:val="ndice1"/>
             <w:tabs>
               <w:tab w:val="right" w:leader="dot" w:pos="8494"/>
             </w:tabs>
@@ -896,7 +896,7 @@
           <w:hyperlink w:anchor="_Toc534801333" w:history="1">
             <w:r>
               <w:rPr>
-                <w:rStyle w:val="Hyperlink"/>
+                <w:rStyle w:val="Hiperligao"/>
                 <w:rFonts w:cstheme="minorHAnsi"/>
                 <w:b/>
                 <w:noProof/>
@@ -1003,7 +1003,7 @@
     </w:p>
     <w:p>
       <w:pPr>
-        <w:pStyle w:val="Heading1"/>
+        <w:pStyle w:val="Ttulo1"/>
         <w:rPr>
           <w:rFonts w:asciiTheme="minorHAnsi" w:hAnsiTheme="minorHAnsi" w:cstheme="minorHAnsi"/>
           <w:b/>
@@ -1041,7 +1041,7 @@
     </w:p>
     <w:p>
       <w:pPr>
-        <w:pStyle w:val="Heading2"/>
+        <w:pStyle w:val="Ttulo2"/>
         <w:rPr>
           <w:rFonts w:asciiTheme="minorHAnsi" w:hAnsiTheme="minorHAnsi" w:cstheme="minorHAnsi"/>
           <w:b/>
@@ -1158,7 +1158,7 @@
     <w:p/>
     <w:p>
       <w:pPr>
-        <w:pStyle w:val="Heading2"/>
+        <w:pStyle w:val="Ttulo2"/>
         <w:rPr>
           <w:rFonts w:asciiTheme="minorHAnsi" w:hAnsiTheme="minorHAnsi" w:cstheme="minorHAnsi"/>
           <w:b/>
@@ -1232,7 +1232,7 @@
     <w:p/>
     <w:p>
       <w:pPr>
-        <w:pStyle w:val="Heading1"/>
+        <w:pStyle w:val="Ttulo1"/>
         <w:rPr>
           <w:rFonts w:asciiTheme="minorHAnsi" w:hAnsiTheme="minorHAnsi" w:cstheme="minorHAnsi"/>
           <w:b/>
@@ -1253,7 +1253,7 @@
     </w:p>
     <w:p>
       <w:pPr>
-        <w:pStyle w:val="Heading1"/>
+        <w:pStyle w:val="Ttulo1"/>
         <w:rPr>
           <w:rFonts w:asciiTheme="minorHAnsi" w:eastAsiaTheme="minorHAnsi" w:hAnsiTheme="minorHAnsi" w:cstheme="minorBidi"/>
           <w:color w:val="auto"/>
@@ -1339,6 +1339,9 @@
     <w:p>
       <w:pPr>
         <w:jc w:val="both"/>
+        <w:rPr>
+          <w:u w:val="single"/>
+        </w:rPr>
       </w:pPr>
       <w:r>
         <w:tab/>
@@ -1396,11 +1399,19 @@
     <w:p>
       <w:pPr>
         <w:jc w:val="both"/>
+        <w:rPr>
+          <w:u w:val="single"/>
+        </w:rPr>
       </w:pPr>
       <w:r>
         <w:tab/>
         <w:t>A classe “Fornecedor” suporta dois tipos, fornecedor de medicamentos ou de produtos genéricos. Para que seja possível adicionar novos produtos a uma farmácia esta tem primeiro de adicionar um fornecedor de cada tipo, no entanto, não existe limite para a quantidade de fornecedores diferente que uma farmácia pode ter.</w:t>
       </w:r>
+      <w:r>
+        <w:t xml:space="preserve"> Os fornecedores são guardados na cadeia através de vetores e através de filas de prioridade nas farmácias.</w:t>
+      </w:r>
+      <w:bookmarkStart w:id="4" w:name="_GoBack"/>
+      <w:bookmarkEnd w:id="4"/>
     </w:p>
     <w:p>
       <w:pPr>
@@ -1424,6 +1435,9 @@
       <w:pPr>
         <w:ind w:firstLine="708"/>
         <w:jc w:val="both"/>
+        <w:rPr>
+          <w:u w:val="single"/>
+        </w:rPr>
       </w:pPr>
       <w:r>
         <w:lastRenderedPageBreak/>
@@ -1435,31 +1449,56 @@
         <w:ind w:firstLine="708"/>
         <w:jc w:val="both"/>
       </w:pPr>
+      <w:r>
+        <w:t>A adição</w:t>
+      </w:r>
+      <w:r>
+        <w:t xml:space="preserve"> de tabelas de dispersão para manter registo dos empregados, atuais e antigos, da farmácia, levou a que a estrutura utilizada para guardar os empregados fosse mudada para um </w:t>
+      </w:r>
+      <w:proofErr w:type="spellStart"/>
+      <w:r>
+        <w:rPr>
+          <w:i/>
+        </w:rPr>
+        <w:t>unordered_set</w:t>
+      </w:r>
+      <w:proofErr w:type="spellEnd"/>
+      <w:r>
+        <w:rPr>
+          <w:i/>
+        </w:rPr>
+        <w:t xml:space="preserve"> </w:t>
+      </w:r>
+      <w:r>
+        <w:t xml:space="preserve">da STL, quer na classe cadeia, onde é mantida uma tabela de dispersão com apontadores para todos os empregados da cadeia, incluindo os que não estão atualmente ligados à cadeia, quer na classe farmácia, onde cada farmácia tem uma tabela de dispersão com apontadores para os empregados que lá trabalham. </w:t>
+      </w:r>
     </w:p>
     <w:p>
       <w:pPr>
         <w:ind w:firstLine="708"/>
         <w:jc w:val="both"/>
       </w:pPr>
+      <w:r>
+        <w:t xml:space="preserve">De forma a manter registo da ligação anterior </w:t>
+      </w:r>
+      <w:r>
+        <w:t>dos empregados à cadeia, foram adicionados atributos à classe Empregado de forma a ser possível guardar o número de meses em que o empregado esteve ligado à farmácia, bem como a saber se ele está atualmente ligado à farmácia. Foram ainda adicionados métodos que permitem despedir e recontratar empregados que já possuem ligação à cadeia.</w:t>
+      </w:r>
     </w:p>
     <w:p>
       <w:pPr>
         <w:ind w:firstLine="708"/>
         <w:jc w:val="both"/>
       </w:pPr>
-      <w:bookmarkStart w:id="4" w:name="_GoBack"/>
-      <w:r>
-        <w:t>A adição</w:t>
-      </w:r>
-      <w:r>
-        <w:t xml:space="preserve"> de tabelas de dispersão para manter registo dos empregados, atuais e antigos, da farmácia, levou a que a estrutura utilizada para guardar os empregados fosse mudada para um </w:t>
+      <w:r>
+        <w:t xml:space="preserve"> Foram acrescentados os atributos </w:t>
       </w:r>
       <w:proofErr w:type="spellStart"/>
       <w:r>
         <w:rPr>
           <w:i/>
         </w:rPr>
-        <w:t>unordered_set</w:t>
+        <w:t>ultimaDataContratacao</w:t>
       </w:r>
       <w:proofErr w:type="spellEnd"/>
       <w:r>
@@ -1469,35 +1508,26 @@
         <w:t xml:space="preserve"> </w:t>
       </w:r>
       <w:r>
-        <w:t xml:space="preserve">da STL, quer na classe cadeia, onde é mantida uma tabela de dispersão com apontadores para todos os empregados da cadeia, incluindo os que não estão atualmente ligados à cadeia, quer na classe farmácia, onde cada farmácia tem uma tabela de dispersão com apontadores para os empregados que lá trabalham. </w:t>
-      </w:r>
-    </w:p>
-    <w:p>
-      <w:pPr>
-        <w:ind w:firstLine="708"/>
-        <w:jc w:val="both"/>
-      </w:pPr>
-      <w:r>
-        <w:t xml:space="preserve">De forma a manter registo da ligação anterior </w:t>
-      </w:r>
-      <w:r>
-        <w:t>dos empregados à cadeia, foram adicionados atributos à classe Empregado de forma a ser possível guardar o número de meses em que o empregado esteve ligado à farmácia, bem como a saber se ele está atualmente ligado à farmácia. Foram ainda adicionados métodos que permitem despedir e recontratar empregados que já possuem ligação à cadeia.</w:t>
-      </w:r>
-    </w:p>
-    <w:p>
-      <w:pPr>
-        <w:ind w:firstLine="708"/>
-        <w:jc w:val="both"/>
-      </w:pPr>
-      <w:r>
-        <w:t xml:space="preserve"> Foram acrescentados os atributos </w:t>
+        <w:t>(</w:t>
+      </w:r>
+      <w:r>
+        <w:t>representa a última data em que o empregado efetuou uma nova ligação à cadeia)</w:t>
+      </w:r>
+      <w:r>
+        <w:t>,</w:t>
+      </w:r>
+      <w:r>
+        <w:rPr>
+          <w:i/>
+        </w:rPr>
+        <w:t xml:space="preserve"> </w:t>
       </w:r>
       <w:proofErr w:type="spellStart"/>
       <w:r>
         <w:rPr>
           <w:i/>
         </w:rPr>
-        <w:t>ultimaDataContratacao</w:t>
+        <w:t>ultimaDataDespedimento</w:t>
       </w:r>
       <w:proofErr w:type="spellEnd"/>
       <w:r>
@@ -1510,19 +1540,7 @@
         <w:t>(</w:t>
       </w:r>
       <w:r>
-        <w:t>representa</w:t>
-      </w:r>
-      <w:r>
-        <w:t xml:space="preserve"> a</w:t>
-      </w:r>
-      <w:r>
-        <w:t xml:space="preserve"> última data em que o empregado efetuou uma nova ligação à cadeia</w:t>
-      </w:r>
-      <w:r>
-        <w:t>)</w:t>
-      </w:r>
-      <w:r>
-        <w:t>,</w:t>
+        <w:t>representa a data em que o empregado terminou a última ligação à cadeia, caso o empregado esteja atualmente ligado à cadeia, este atributo tem o valor 00-00-0000, o que permite saber se o empregado está ou não atualmente ligado)</w:t>
       </w:r>
       <w:r>
         <w:rPr>
@@ -1530,11 +1548,51 @@
         </w:rPr>
         <w:t xml:space="preserve"> </w:t>
       </w:r>
+      <w:r>
+        <w:t>e</w:t>
+      </w:r>
+      <w:r>
+        <w:rPr>
+          <w:i/>
+        </w:rPr>
+        <w:t xml:space="preserve"> </w:t>
+      </w:r>
       <w:proofErr w:type="spellStart"/>
       <w:r>
         <w:rPr>
           <w:i/>
         </w:rPr>
+        <w:t>mesesLigacaoAnterior</w:t>
+      </w:r>
+      <w:proofErr w:type="spellEnd"/>
+      <w:r>
+        <w:rPr>
+          <w:i/>
+        </w:rPr>
+        <w:t xml:space="preserve"> </w:t>
+      </w:r>
+      <w:r>
+        <w:t>(representa o número de meses total das ligações anteriores do empregado à cadeia de farmácias, excluindo a atual). Sempre que um empregado é despedido, o nome da farmácia à qual ele está ligado é substitu</w:t>
+      </w:r>
+      <w:r>
+        <w:t xml:space="preserve">ído por uma </w:t>
+      </w:r>
+      <w:proofErr w:type="spellStart"/>
+      <w:r>
+        <w:rPr>
+          <w:i/>
+        </w:rPr>
+        <w:t>string</w:t>
+      </w:r>
+      <w:proofErr w:type="spellEnd"/>
+      <w:r>
+        <w:t xml:space="preserve"> vazia, o atributo </w:t>
+      </w:r>
+      <w:proofErr w:type="spellStart"/>
+      <w:r>
+        <w:rPr>
+          <w:i/>
+        </w:rPr>
         <w:t>ultimaDataDespedimento</w:t>
       </w:r>
       <w:proofErr w:type="spellEnd"/>
@@ -1545,113 +1603,29 @@
         <w:t xml:space="preserve"> </w:t>
       </w:r>
       <w:r>
-        <w:t>(</w:t>
-      </w:r>
-      <w:r>
-        <w:t xml:space="preserve">representa a data em que o empregado </w:t>
-      </w:r>
-      <w:r>
-        <w:t>terminou</w:t>
-      </w:r>
-      <w:r>
+        <w:t xml:space="preserve">é atualizado para a data atual e o atributo </w:t>
+      </w:r>
+      <w:proofErr w:type="spellStart"/>
+      <w:r>
+        <w:rPr>
+          <w:i/>
+        </w:rPr>
+        <w:t>mesesLigacaoAnterior</w:t>
+      </w:r>
+      <w:proofErr w:type="spellEnd"/>
+      <w:r>
+        <w:rPr>
+          <w:i/>
+        </w:rPr>
         <w:t xml:space="preserve"> </w:t>
       </w:r>
       <w:r>
-        <w:t>a última</w:t>
-      </w:r>
-      <w:r>
-        <w:t xml:space="preserve"> ligação à cadeia</w:t>
-      </w:r>
-      <w:r>
-        <w:t>, caso o empregado esteja atualmente ligado à cadeia, este atributo tem o valor 00-00-0000, o que permite saber se o empregado está ou não atualmente ligado</w:t>
-      </w:r>
-      <w:r>
-        <w:t>)</w:t>
-      </w:r>
-      <w:r>
-        <w:rPr>
-          <w:i/>
-        </w:rPr>
-        <w:t xml:space="preserve"> </w:t>
-      </w:r>
-      <w:r>
-        <w:t>e</w:t>
-      </w:r>
-      <w:r>
-        <w:rPr>
-          <w:i/>
-        </w:rPr>
-        <w:t xml:space="preserve"> </w:t>
-      </w:r>
-      <w:proofErr w:type="spellStart"/>
-      <w:r>
-        <w:rPr>
-          <w:i/>
-        </w:rPr>
-        <w:t>mesesLigacaoAnterior</w:t>
-      </w:r>
-      <w:proofErr w:type="spellEnd"/>
-      <w:r>
-        <w:rPr>
-          <w:i/>
-        </w:rPr>
-        <w:t xml:space="preserve"> </w:t>
-      </w:r>
-      <w:r>
-        <w:t>(representa o número de meses total das ligações anteriores do empregado à cadeia de farmácias, excluindo a atual). Sempre que um empregado é despedido, o nome da farmácia à qual ele está ligado é substitu</w:t>
-      </w:r>
-      <w:r>
-        <w:t xml:space="preserve">ído por uma </w:t>
-      </w:r>
-      <w:proofErr w:type="spellStart"/>
-      <w:r>
-        <w:rPr>
-          <w:i/>
-        </w:rPr>
-        <w:t>string</w:t>
-      </w:r>
-      <w:proofErr w:type="spellEnd"/>
-      <w:r>
-        <w:t xml:space="preserve"> vazia, o atributo </w:t>
-      </w:r>
-      <w:proofErr w:type="spellStart"/>
-      <w:r>
-        <w:rPr>
-          <w:i/>
-        </w:rPr>
-        <w:t>ultimaDataDespedimento</w:t>
-      </w:r>
-      <w:proofErr w:type="spellEnd"/>
-      <w:r>
-        <w:rPr>
-          <w:i/>
-        </w:rPr>
-        <w:t xml:space="preserve"> </w:t>
-      </w:r>
-      <w:r>
-        <w:t xml:space="preserve">é atualizado para a data atual e o atributo </w:t>
-      </w:r>
-      <w:proofErr w:type="spellStart"/>
-      <w:r>
-        <w:rPr>
-          <w:i/>
-        </w:rPr>
-        <w:t>mesesLigacaoAnterior</w:t>
-      </w:r>
-      <w:proofErr w:type="spellEnd"/>
-      <w:r>
-        <w:rPr>
-          <w:i/>
-        </w:rPr>
-        <w:t xml:space="preserve"> </w:t>
-      </w:r>
-      <w:r>
         <w:t>é atualizado com o número de meses que a ligação atual durou.</w:t>
       </w:r>
     </w:p>
     <w:p>
       <w:pPr>
-        <w:pStyle w:val="Heading1"/>
+        <w:pStyle w:val="Ttulo1"/>
         <w:rPr>
           <w:rFonts w:asciiTheme="minorHAnsi" w:hAnsiTheme="minorHAnsi" w:cstheme="minorHAnsi"/>
           <w:b/>
@@ -1659,7 +1633,6 @@
         </w:rPr>
       </w:pPr>
       <w:bookmarkStart w:id="5" w:name="_Toc534801331"/>
-      <w:bookmarkEnd w:id="4"/>
       <w:r>
         <w:rPr>
           <w:rFonts w:asciiTheme="minorHAnsi" w:hAnsiTheme="minorHAnsi" w:cstheme="minorHAnsi"/>
@@ -1755,7 +1728,49 @@
           <w:szCs w:val="24"/>
         </w:rPr>
         <w:tab/>
-        <w:t>De seguida, no menu principal, o utilizador tem quatro opções, que consistem em gerir clientes, empregados e farmácias e realizar vendas.</w:t>
+        <w:t xml:space="preserve">De seguida, no menu principal, o utilizador tem </w:t>
+      </w:r>
+      <w:r>
+        <w:rPr>
+          <w:sz w:val="24"/>
+          <w:szCs w:val="24"/>
+        </w:rPr>
+        <w:t>cinco</w:t>
+      </w:r>
+      <w:r>
+        <w:rPr>
+          <w:sz w:val="24"/>
+          <w:szCs w:val="24"/>
+        </w:rPr>
+        <w:t xml:space="preserve"> opções, que consistem em gerir clientes, empregados</w:t>
+      </w:r>
+      <w:r>
+        <w:rPr>
+          <w:sz w:val="24"/>
+          <w:szCs w:val="24"/>
+        </w:rPr>
+        <w:t xml:space="preserve">, </w:t>
+      </w:r>
+      <w:r>
+        <w:rPr>
+          <w:sz w:val="24"/>
+          <w:szCs w:val="24"/>
+        </w:rPr>
+        <w:t xml:space="preserve">farmácias </w:t>
+      </w:r>
+      <w:r>
+        <w:rPr>
+          <w:sz w:val="24"/>
+          <w:szCs w:val="24"/>
+        </w:rPr>
+        <w:t xml:space="preserve"> e fornecedores </w:t>
+      </w:r>
+      <w:r>
+        <w:rPr>
+          <w:sz w:val="24"/>
+          <w:szCs w:val="24"/>
+        </w:rPr>
+        <w:t>e realizar vendas.</w:t>
       </w:r>
     </w:p>
     <w:p>
@@ -1772,61 +1787,54 @@
           <w:szCs w:val="24"/>
         </w:rPr>
         <w:tab/>
-        <w:t xml:space="preserve">Dentro da funcionalidade realizar venda, o utilizador deve especificar a farmácia na qual a venda está a ser realizada, tal como o empregado responsável. O utilizador deve ainda indicar o cliente, devendo criar uma ficha de cliente para o caso deste ainda não existir. Depois de especificados estes dados, o utilizador pode adicionar produtos e receitas à venda, bem como consultar o “saco de compras” até ao momento. À medida </w:t>
-      </w:r>
+        <w:t xml:space="preserve">Dentro da funcionalidade realizar venda, o utilizador deve especificar a farmácia na qual a venda está a ser realizada, tal como o empregado responsável. O utilizador deve ainda indicar o cliente, devendo criar uma ficha de cliente para o caso deste ainda não existir. Depois de especificados estes dados, o utilizador pode adicionar produtos e receitas à venda, bem como consultar o “saco de compras” até ao momento. À medida que produtos e receitas são adicionados à venda, a possibilidade do </w:t>
+      </w:r>
+      <w:r>
+        <w:rPr>
+          <w:i/>
+          <w:sz w:val="24"/>
+          <w:szCs w:val="24"/>
+        </w:rPr>
+        <w:t>stock</w:t>
+      </w:r>
+      <w:r>
+        <w:rPr>
+          <w:i/>
+          <w:sz w:val="24"/>
+          <w:szCs w:val="24"/>
+        </w:rPr>
+        <w:t xml:space="preserve"> </w:t>
+      </w:r>
+      <w:r>
+        <w:rPr>
+          <w:sz w:val="24"/>
+          <w:szCs w:val="24"/>
+        </w:rPr>
+        <w:t>da</w:t>
+      </w:r>
+      <w:r>
+        <w:rPr>
+          <w:sz w:val="24"/>
+          <w:szCs w:val="24"/>
+        </w:rPr>
+        <w:t xml:space="preserve"> farmácia satisfazer a procura é verificada. Para terminar, é apresentado ao utilizador o custo da venda, de modo a este proceder à confirmação.</w:t>
+      </w:r>
+    </w:p>
+    <w:p>
+      <w:pPr>
+        <w:ind w:firstLine="360"/>
+        <w:jc w:val="both"/>
+        <w:rPr>
+          <w:sz w:val="24"/>
+          <w:szCs w:val="24"/>
+        </w:rPr>
+      </w:pPr>
       <w:r>
         <w:rPr>
           <w:sz w:val="24"/>
           <w:szCs w:val="24"/>
         </w:rPr>
         <w:lastRenderedPageBreak/>
-        <w:t xml:space="preserve">que produtos e receitas são adicionados à venda, a possibilidade do </w:t>
-      </w:r>
-      <w:r>
-        <w:rPr>
-          <w:i/>
-          <w:sz w:val="24"/>
-          <w:szCs w:val="24"/>
-        </w:rPr>
-        <w:t>stock</w:t>
-      </w:r>
-      <w:r>
-        <w:rPr>
-          <w:i/>
-          <w:sz w:val="24"/>
-          <w:szCs w:val="24"/>
-        </w:rPr>
-        <w:t xml:space="preserve"> </w:t>
-      </w:r>
-      <w:r>
-        <w:rPr>
-          <w:sz w:val="24"/>
-          <w:szCs w:val="24"/>
-        </w:rPr>
-        <w:t>da</w:t>
-      </w:r>
-      <w:r>
-        <w:rPr>
-          <w:sz w:val="24"/>
-          <w:szCs w:val="24"/>
-        </w:rPr>
-        <w:t xml:space="preserve"> farmácia satisfazer a procura é verificada. Para terminar, é apresentado ao utilizador o custo da venda, de modo a este proceder à confirmação.</w:t>
-      </w:r>
-    </w:p>
-    <w:p>
-      <w:pPr>
-        <w:ind w:firstLine="360"/>
-        <w:jc w:val="both"/>
-        <w:rPr>
-          <w:sz w:val="24"/>
-          <w:szCs w:val="24"/>
-        </w:rPr>
-      </w:pPr>
-      <w:r>
-        <w:rPr>
-          <w:sz w:val="24"/>
-          <w:szCs w:val="24"/>
-        </w:rPr>
         <w:t>A funcionalidade gerir farmácias</w:t>
       </w:r>
       <w:r>
@@ -1839,7 +1847,7 @@
     </w:p>
     <w:p>
       <w:pPr>
-        <w:pStyle w:val="ListParagraph"/>
+        <w:pStyle w:val="PargrafodaLista"/>
         <w:numPr>
           <w:ilvl w:val="0"/>
           <w:numId w:val="3"/>
@@ -1860,7 +1868,7 @@
     </w:p>
     <w:p>
       <w:pPr>
-        <w:pStyle w:val="ListParagraph"/>
+        <w:pStyle w:val="PargrafodaLista"/>
         <w:numPr>
           <w:ilvl w:val="0"/>
           <w:numId w:val="3"/>
@@ -1876,7 +1884,28 @@
           <w:sz w:val="24"/>
           <w:szCs w:val="24"/>
         </w:rPr>
-        <w:t>Consultar informações relativas a cada farmácia, como os empregados, vendas e produtos</w:t>
+        <w:t>Consultar informações relativas a cada farmácia, como os empregados, vendas</w:t>
+      </w:r>
+      <w:r>
+        <w:rPr>
+          <w:sz w:val="24"/>
+          <w:szCs w:val="24"/>
+        </w:rPr>
+        <w:t>,</w:t>
+      </w:r>
+      <w:r>
+        <w:rPr>
+          <w:sz w:val="24"/>
+          <w:szCs w:val="24"/>
+        </w:rPr>
+        <w:t xml:space="preserve"> produtos</w:t>
+      </w:r>
+      <w:r>
+        <w:rPr>
+          <w:sz w:val="24"/>
+          <w:szCs w:val="24"/>
+        </w:rPr>
+        <w:t xml:space="preserve"> e fornecedores</w:t>
       </w:r>
       <w:r>
         <w:rPr>
@@ -1885,10 +1914,17 @@
         </w:rPr>
         <w:t>.</w:t>
       </w:r>
-    </w:p>
-    <w:p>
-      <w:pPr>
-        <w:pStyle w:val="ListParagraph"/>
+      <w:r>
+        <w:rPr>
+          <w:sz w:val="24"/>
+          <w:szCs w:val="24"/>
+        </w:rPr>
+        <w:t xml:space="preserve"> Nesta opção, também é possível consultar a prioridade de encomendas que devem ser efetuadas (informação obtida através da fila de prioridade).</w:t>
+      </w:r>
+    </w:p>
+    <w:p>
+      <w:pPr>
+        <w:pStyle w:val="PargrafodaLista"/>
         <w:numPr>
           <w:ilvl w:val="0"/>
           <w:numId w:val="3"/>
@@ -1909,7 +1945,7 @@
     </w:p>
     <w:p>
       <w:pPr>
-        <w:pStyle w:val="ListParagraph"/>
+        <w:pStyle w:val="PargrafodaLista"/>
         <w:numPr>
           <w:ilvl w:val="0"/>
           <w:numId w:val="3"/>
@@ -1950,10 +1986,17 @@
         </w:rPr>
         <w:t>de cada farmácia, permitindo adicionar produtos e remover produtos</w:t>
       </w:r>
-    </w:p>
-    <w:p>
-      <w:pPr>
-        <w:pStyle w:val="ListParagraph"/>
+      <w:r>
+        <w:rPr>
+          <w:sz w:val="24"/>
+          <w:szCs w:val="24"/>
+        </w:rPr>
+        <w:t>.</w:t>
+      </w:r>
+    </w:p>
+    <w:p>
+      <w:pPr>
+        <w:pStyle w:val="PargrafodaLista"/>
         <w:numPr>
           <w:ilvl w:val="0"/>
           <w:numId w:val="3"/>
@@ -1969,11 +2012,74 @@
           <w:sz w:val="24"/>
           <w:szCs w:val="24"/>
         </w:rPr>
+        <w:t>Agora, adicionar produtos a individualmente a uma farmácia apenas é possível se não existir nenhum produto com maior prioridade, isto é, menor quantidade em stock. Adicionar produtos gera encomendas ao fornecedor prioritário (com menor número de encomendas satisfeitas) da farmácia que fornece o tipo de produtos adicionados (genéricos ou medicamentos).</w:t>
+      </w:r>
+    </w:p>
+    <w:p>
+      <w:pPr>
+        <w:pStyle w:val="PargrafodaLista"/>
+        <w:numPr>
+          <w:ilvl w:val="0"/>
+          <w:numId w:val="3"/>
+        </w:numPr>
+        <w:jc w:val="both"/>
+        <w:rPr>
+          <w:sz w:val="24"/>
+          <w:szCs w:val="24"/>
+        </w:rPr>
+      </w:pPr>
+      <w:r>
+        <w:rPr>
+          <w:sz w:val="24"/>
+          <w:szCs w:val="24"/>
+        </w:rPr>
+        <w:t>Existe agora também a opção de  “Repor stock” que permite ao utilizador reabastecer todos os produtos com quantidade inferior a N, definindo também a nova quantidade. Esta ação gera uma ou duas encomendas, uma para cada tipo de produto que contem a reposição (produtos ou medicamentos). As encomendas são satisfeitas pelo fornecedor prioritário de cada tipo.</w:t>
+      </w:r>
+    </w:p>
+    <w:p>
+      <w:pPr>
+        <w:pStyle w:val="PargrafodaLista"/>
+        <w:numPr>
+          <w:ilvl w:val="0"/>
+          <w:numId w:val="3"/>
+        </w:numPr>
+        <w:jc w:val="both"/>
+        <w:rPr>
+          <w:sz w:val="24"/>
+          <w:szCs w:val="24"/>
+        </w:rPr>
+      </w:pPr>
+      <w:r>
+        <w:rPr>
+          <w:sz w:val="24"/>
+          <w:szCs w:val="24"/>
+        </w:rPr>
         <w:t>Alterar o gerente de uma farmácia.</w:t>
       </w:r>
     </w:p>
     <w:p>
       <w:pPr>
+        <w:pStyle w:val="PargrafodaLista"/>
+        <w:numPr>
+          <w:ilvl w:val="0"/>
+          <w:numId w:val="3"/>
+        </w:numPr>
+        <w:jc w:val="both"/>
+        <w:rPr>
+          <w:sz w:val="24"/>
+          <w:szCs w:val="24"/>
+        </w:rPr>
+      </w:pPr>
+      <w:r>
+        <w:rPr>
+          <w:sz w:val="24"/>
+          <w:szCs w:val="24"/>
+        </w:rPr>
+        <w:t>Adicionar e remover fornecedores das farmácias. É de notar que agora, para poder adicionar produtos uma farmácia necessita de ter um fornecedor de cada tipo (medicamentos e produtos).</w:t>
+      </w:r>
+    </w:p>
+    <w:p>
+      <w:pPr>
         <w:ind w:firstLine="360"/>
         <w:jc w:val="both"/>
         <w:rPr>
@@ -2005,7 +2111,7 @@
     </w:p>
     <w:p>
       <w:pPr>
-        <w:pStyle w:val="ListParagraph"/>
+        <w:pStyle w:val="PargrafodaLista"/>
         <w:numPr>
           <w:ilvl w:val="0"/>
           <w:numId w:val="5"/>
@@ -2075,7 +2181,7 @@
     </w:p>
     <w:p>
       <w:pPr>
-        <w:pStyle w:val="ListParagraph"/>
+        <w:pStyle w:val="PargrafodaLista"/>
         <w:numPr>
           <w:ilvl w:val="0"/>
           <w:numId w:val="5"/>
@@ -2113,7 +2219,7 @@
     </w:p>
     <w:p>
       <w:pPr>
-        <w:pStyle w:val="ListParagraph"/>
+        <w:pStyle w:val="PargrafodaLista"/>
         <w:numPr>
           <w:ilvl w:val="0"/>
           <w:numId w:val="5"/>
@@ -2148,7 +2254,7 @@
     </w:p>
     <w:p>
       <w:pPr>
-        <w:pStyle w:val="ListParagraph"/>
+        <w:pStyle w:val="PargrafodaLista"/>
         <w:numPr>
           <w:ilvl w:val="0"/>
           <w:numId w:val="5"/>
@@ -2169,7 +2275,7 @@
     </w:p>
     <w:p>
       <w:pPr>
-        <w:pStyle w:val="ListParagraph"/>
+        <w:pStyle w:val="PargrafodaLista"/>
         <w:numPr>
           <w:ilvl w:val="0"/>
           <w:numId w:val="5"/>
@@ -2190,7 +2296,7 @@
     </w:p>
     <w:p>
       <w:pPr>
-        <w:pStyle w:val="ListParagraph"/>
+        <w:pStyle w:val="PargrafodaLista"/>
         <w:numPr>
           <w:ilvl w:val="0"/>
           <w:numId w:val="5"/>
@@ -2211,7 +2317,7 @@
     </w:p>
     <w:p>
       <w:pPr>
-        <w:pStyle w:val="ListParagraph"/>
+        <w:pStyle w:val="PargrafodaLista"/>
         <w:numPr>
           <w:ilvl w:val="0"/>
           <w:numId w:val="5"/>
@@ -2232,7 +2338,7 @@
     </w:p>
     <w:p>
       <w:pPr>
-        <w:pStyle w:val="ListParagraph"/>
+        <w:pStyle w:val="PargrafodaLista"/>
         <w:numPr>
           <w:ilvl w:val="0"/>
           <w:numId w:val="5"/>
@@ -2253,6 +2359,108 @@
     </w:p>
     <w:p>
       <w:pPr>
+        <w:ind w:left="360"/>
+        <w:jc w:val="both"/>
+        <w:rPr>
+          <w:sz w:val="24"/>
+          <w:szCs w:val="24"/>
+        </w:rPr>
+      </w:pPr>
+      <w:r>
+        <w:rPr>
+          <w:sz w:val="24"/>
+          <w:szCs w:val="24"/>
+        </w:rPr>
+        <w:t>A funcionalidade de gerir fornecedores permite:</w:t>
+      </w:r>
+    </w:p>
+    <w:p>
+      <w:pPr>
+        <w:pStyle w:val="PargrafodaLista"/>
+        <w:numPr>
+          <w:ilvl w:val="0"/>
+          <w:numId w:val="8"/>
+        </w:numPr>
+        <w:jc w:val="both"/>
+        <w:rPr>
+          <w:sz w:val="24"/>
+          <w:szCs w:val="24"/>
+        </w:rPr>
+      </w:pPr>
+      <w:r>
+        <w:rPr>
+          <w:sz w:val="24"/>
+          <w:szCs w:val="24"/>
+        </w:rPr>
+        <w:lastRenderedPageBreak/>
+        <w:t>Ver uma listagem do resumo dos fornecedores ordenada pela forma escolhida pelo utilizador (nome, número de encomendas, tipo de fornecedor).</w:t>
+      </w:r>
+    </w:p>
+    <w:p>
+      <w:pPr>
+        <w:pStyle w:val="PargrafodaLista"/>
+        <w:numPr>
+          <w:ilvl w:val="0"/>
+          <w:numId w:val="8"/>
+        </w:numPr>
+        <w:jc w:val="both"/>
+        <w:rPr>
+          <w:sz w:val="24"/>
+          <w:szCs w:val="24"/>
+        </w:rPr>
+      </w:pPr>
+      <w:r>
+        <w:rPr>
+          <w:sz w:val="24"/>
+          <w:szCs w:val="24"/>
+        </w:rPr>
+        <w:t>Adicionar um novo fornecedor à cadeia. (a inexistência da opção de remover fornecedores é deliberada, pois serve como modo de guardar a informação permanentemente acerca de todas as encomendas efetuadas).</w:t>
+      </w:r>
+    </w:p>
+    <w:p>
+      <w:pPr>
+        <w:pStyle w:val="PargrafodaLista"/>
+        <w:numPr>
+          <w:ilvl w:val="0"/>
+          <w:numId w:val="8"/>
+        </w:numPr>
+        <w:jc w:val="both"/>
+        <w:rPr>
+          <w:sz w:val="24"/>
+          <w:szCs w:val="24"/>
+        </w:rPr>
+      </w:pPr>
+      <w:r>
+        <w:rPr>
+          <w:sz w:val="24"/>
+          <w:szCs w:val="24"/>
+        </w:rPr>
+        <w:t>Consultar fornecedores da cadeia. Nesta opção o utilizador escolhe um fornecedor (fornecedores são identificados pelo seu nome, sendo este único), e poderá ver o resumo das suas encomendas, ou consultar encomendas especificamente por data de realização da encomenda ou pela farmácia que a originou.</w:t>
+      </w:r>
+    </w:p>
+    <w:p>
+      <w:pPr>
+        <w:pStyle w:val="PargrafodaLista"/>
+        <w:numPr>
+          <w:ilvl w:val="0"/>
+          <w:numId w:val="8"/>
+        </w:numPr>
+        <w:jc w:val="both"/>
+        <w:rPr>
+          <w:sz w:val="24"/>
+          <w:szCs w:val="24"/>
+        </w:rPr>
+      </w:pPr>
+      <w:r>
+        <w:rPr>
+          <w:sz w:val="24"/>
+          <w:szCs w:val="24"/>
+        </w:rPr>
+        <w:t>As encomendas contêm informação acerca do valor, lista de produtos, data e hora de realização e sobre os seus intervenientes.</w:t>
+      </w:r>
+    </w:p>
+    <w:p>
+      <w:pPr>
         <w:jc w:val="both"/>
         <w:rPr>
           <w:sz w:val="24"/>
@@ -2272,7 +2480,7 @@
     </w:p>
     <w:p>
       <w:pPr>
-        <w:pStyle w:val="Heading1"/>
+        <w:pStyle w:val="Ttulo1"/>
         <w:rPr>
           <w:rFonts w:asciiTheme="minorHAnsi" w:hAnsiTheme="minorHAnsi" w:cstheme="minorHAnsi"/>
           <w:b/>
@@ -2351,15 +2559,7 @@
           <w:sz w:val="24"/>
           <w:szCs w:val="24"/>
         </w:rPr>
-        <w:t xml:space="preserve">As principais dificuldades sentidas no trabalho foram o facto de este ser construído sobre o que foi feito anteriormente. Isto leva a que seja preciso ter consciência do que as novas adições implicam para o que foi desenvolvido anteriormente e sobre a melhor forma para abordar o problema de modo a evitar redundâncias e a impedir que  as novas adições criem erro no código desenvolvido anteriormente. Este facto também veio por à prova a documentação das funções e </w:t>
-      </w:r>
-      <w:r>
-        <w:rPr>
-          <w:sz w:val="24"/>
-          <w:szCs w:val="24"/>
-        </w:rPr>
-        <w:lastRenderedPageBreak/>
-        <w:t>estruturas que foi feita para a  primeira parte, na medida em que afetava diretamente a velocidade de desenvolvimento e da integração das novas funcionalidades no projeto.</w:t>
+        <w:t>As principais dificuldades sentidas no trabalho foram o facto de este ser construído sobre o que foi feito anteriormente. Isto leva a que seja preciso ter consciência do que as novas adições implicam para o que foi desenvolvido anteriormente e sobre a melhor forma para abordar o problema de modo a evitar redundâncias e a impedir que  as novas adições criem erro no código desenvolvido anteriormente. Este facto também veio por à prova a documentação das funções e estruturas que foi feita para a  primeira parte, na medida em que afetava diretamente a velocidade de desenvolvimento e da integração das novas funcionalidades no projeto.</w:t>
       </w:r>
     </w:p>
     <w:p>
@@ -2387,7 +2587,7 @@
     </w:p>
     <w:p>
       <w:pPr>
-        <w:pStyle w:val="Heading1"/>
+        <w:pStyle w:val="Ttulo1"/>
         <w:rPr>
           <w:rFonts w:asciiTheme="minorHAnsi" w:hAnsiTheme="minorHAnsi" w:cstheme="minorHAnsi"/>
           <w:b/>
@@ -2588,7 +2788,7 @@
     <w:sdtContent>
       <w:p>
         <w:pPr>
-          <w:pStyle w:val="Footer"/>
+          <w:pStyle w:val="Rodap"/>
           <w:jc w:val="right"/>
         </w:pPr>
         <w:r>
@@ -2617,7 +2817,7 @@
   </w:sdt>
   <w:p>
     <w:pPr>
-      <w:pStyle w:val="Footer"/>
+      <w:pStyle w:val="Rodap"/>
     </w:pPr>
   </w:p>
 </w:ftr>
@@ -2764,6 +2964,119 @@
     </w:lvl>
   </w:abstractNum>
   <w:abstractNum w:abstractNumId="1" w15:restartNumberingAfterBreak="0">
+    <w:nsid w:val="161F4748"/>
+    <w:multiLevelType w:val="hybridMultilevel"/>
+    <w:tmpl w:val="ABCC5322"/>
+    <w:lvl w:ilvl="0" w:tplc="04090001">
+      <w:start w:val="1"/>
+      <w:numFmt w:val="bullet"/>
+      <w:lvlText w:val=""/>
+      <w:lvlJc w:val="left"/>
+      <w:pPr>
+        <w:ind w:left="720" w:hanging="360"/>
+      </w:pPr>
+      <w:rPr>
+        <w:rFonts w:ascii="Symbol" w:hAnsi="Symbol" w:hint="default"/>
+      </w:rPr>
+    </w:lvl>
+    <w:lvl w:ilvl="1" w:tplc="04090003" w:tentative="1">
+      <w:start w:val="1"/>
+      <w:numFmt w:val="bullet"/>
+      <w:lvlText w:val="o"/>
+      <w:lvlJc w:val="left"/>
+      <w:pPr>
+        <w:ind w:left="1440" w:hanging="360"/>
+      </w:pPr>
+      <w:rPr>
+        <w:rFonts w:ascii="Courier New" w:hAnsi="Courier New" w:cs="Courier New" w:hint="default"/>
+      </w:rPr>
+    </w:lvl>
+    <w:lvl w:ilvl="2" w:tplc="04090005" w:tentative="1">
+      <w:start w:val="1"/>
+      <w:numFmt w:val="bullet"/>
+      <w:lvlText w:val=""/>
+      <w:lvlJc w:val="left"/>
+      <w:pPr>
+        <w:ind w:left="2160" w:hanging="360"/>
+      </w:pPr>
+      <w:rPr>
+        <w:rFonts w:ascii="Wingdings" w:hAnsi="Wingdings" w:hint="default"/>
+      </w:rPr>
+    </w:lvl>
+    <w:lvl w:ilvl="3" w:tplc="04090001" w:tentative="1">
+      <w:start w:val="1"/>
+      <w:numFmt w:val="bullet"/>
+      <w:lvlText w:val=""/>
+      <w:lvlJc w:val="left"/>
+      <w:pPr>
+        <w:ind w:left="2880" w:hanging="360"/>
+      </w:pPr>
+      <w:rPr>
+        <w:rFonts w:ascii="Symbol" w:hAnsi="Symbol" w:hint="default"/>
+      </w:rPr>
+    </w:lvl>
+    <w:lvl w:ilvl="4" w:tplc="04090003" w:tentative="1">
+      <w:start w:val="1"/>
+      <w:numFmt w:val="bullet"/>
+      <w:lvlText w:val="o"/>
+      <w:lvlJc w:val="left"/>
+      <w:pPr>
+        <w:ind w:left="3600" w:hanging="360"/>
+      </w:pPr>
+      <w:rPr>
+        <w:rFonts w:ascii="Courier New" w:hAnsi="Courier New" w:cs="Courier New" w:hint="default"/>
+      </w:rPr>
+    </w:lvl>
+    <w:lvl w:ilvl="5" w:tplc="04090005" w:tentative="1">
+      <w:start w:val="1"/>
+      <w:numFmt w:val="bullet"/>
+      <w:lvlText w:val=""/>
+      <w:lvlJc w:val="left"/>
+      <w:pPr>
+        <w:ind w:left="4320" w:hanging="360"/>
+      </w:pPr>
+      <w:rPr>
+        <w:rFonts w:ascii="Wingdings" w:hAnsi="Wingdings" w:hint="default"/>
+      </w:rPr>
+    </w:lvl>
+    <w:lvl w:ilvl="6" w:tplc="04090001" w:tentative="1">
+      <w:start w:val="1"/>
+      <w:numFmt w:val="bullet"/>
+      <w:lvlText w:val=""/>
+      <w:lvlJc w:val="left"/>
+      <w:pPr>
+        <w:ind w:left="5040" w:hanging="360"/>
+      </w:pPr>
+      <w:rPr>
+        <w:rFonts w:ascii="Symbol" w:hAnsi="Symbol" w:hint="default"/>
+      </w:rPr>
+    </w:lvl>
+    <w:lvl w:ilvl="7" w:tplc="04090003" w:tentative="1">
+      <w:start w:val="1"/>
+      <w:numFmt w:val="bullet"/>
+      <w:lvlText w:val="o"/>
+      <w:lvlJc w:val="left"/>
+      <w:pPr>
+        <w:ind w:left="5760" w:hanging="360"/>
+      </w:pPr>
+      <w:rPr>
+        <w:rFonts w:ascii="Courier New" w:hAnsi="Courier New" w:cs="Courier New" w:hint="default"/>
+      </w:rPr>
+    </w:lvl>
+    <w:lvl w:ilvl="8" w:tplc="04090005" w:tentative="1">
+      <w:start w:val="1"/>
+      <w:numFmt w:val="bullet"/>
+      <w:lvlText w:val=""/>
+      <w:lvlJc w:val="left"/>
+      <w:pPr>
+        <w:ind w:left="6480" w:hanging="360"/>
+      </w:pPr>
+      <w:rPr>
+        <w:rFonts w:ascii="Wingdings" w:hAnsi="Wingdings" w:hint="default"/>
+      </w:rPr>
+    </w:lvl>
+  </w:abstractNum>
+  <w:abstractNum w:abstractNumId="2" w15:restartNumberingAfterBreak="0">
     <w:nsid w:val="23400DAA"/>
     <w:multiLevelType w:val="hybridMultilevel"/>
     <w:tmpl w:val="1FFEB3FC"/>
@@ -2876,7 +3189,7 @@
       </w:rPr>
     </w:lvl>
   </w:abstractNum>
-  <w:abstractNum w:abstractNumId="2" w15:restartNumberingAfterBreak="0">
+  <w:abstractNum w:abstractNumId="3" w15:restartNumberingAfterBreak="0">
     <w:nsid w:val="2C8D576E"/>
     <w:multiLevelType w:val="hybridMultilevel"/>
     <w:tmpl w:val="C024A80A"/>
@@ -2989,7 +3302,7 @@
       </w:rPr>
     </w:lvl>
   </w:abstractNum>
-  <w:abstractNum w:abstractNumId="3" w15:restartNumberingAfterBreak="0">
+  <w:abstractNum w:abstractNumId="4" w15:restartNumberingAfterBreak="0">
     <w:nsid w:val="30C94C00"/>
     <w:multiLevelType w:val="hybridMultilevel"/>
     <w:tmpl w:val="9FD0847E"/>
@@ -3102,7 +3415,7 @@
       </w:rPr>
     </w:lvl>
   </w:abstractNum>
-  <w:abstractNum w:abstractNumId="4" w15:restartNumberingAfterBreak="0">
+  <w:abstractNum w:abstractNumId="5" w15:restartNumberingAfterBreak="0">
     <w:nsid w:val="44A76BA5"/>
     <w:multiLevelType w:val="hybridMultilevel"/>
     <w:tmpl w:val="AEFC7312"/>
@@ -3209,6 +3522,232 @@
       <w:lvlJc w:val="left"/>
       <w:pPr>
         <w:ind w:left="7188" w:hanging="360"/>
+      </w:pPr>
+      <w:rPr>
+        <w:rFonts w:ascii="Wingdings" w:hAnsi="Wingdings" w:hint="default"/>
+      </w:rPr>
+    </w:lvl>
+  </w:abstractNum>
+  <w:abstractNum w:abstractNumId="6" w15:restartNumberingAfterBreak="0">
+    <w:nsid w:val="44AE172E"/>
+    <w:multiLevelType w:val="hybridMultilevel"/>
+    <w:tmpl w:val="C48E0EFC"/>
+    <w:lvl w:ilvl="0" w:tplc="04090001">
+      <w:start w:val="1"/>
+      <w:numFmt w:val="bullet"/>
+      <w:lvlText w:val=""/>
+      <w:lvlJc w:val="left"/>
+      <w:pPr>
+        <w:ind w:left="720" w:hanging="360"/>
+      </w:pPr>
+      <w:rPr>
+        <w:rFonts w:ascii="Symbol" w:hAnsi="Symbol" w:hint="default"/>
+      </w:rPr>
+    </w:lvl>
+    <w:lvl w:ilvl="1" w:tplc="04090003" w:tentative="1">
+      <w:start w:val="1"/>
+      <w:numFmt w:val="bullet"/>
+      <w:lvlText w:val="o"/>
+      <w:lvlJc w:val="left"/>
+      <w:pPr>
+        <w:ind w:left="1440" w:hanging="360"/>
+      </w:pPr>
+      <w:rPr>
+        <w:rFonts w:ascii="Courier New" w:hAnsi="Courier New" w:cs="Courier New" w:hint="default"/>
+      </w:rPr>
+    </w:lvl>
+    <w:lvl w:ilvl="2" w:tplc="04090005" w:tentative="1">
+      <w:start w:val="1"/>
+      <w:numFmt w:val="bullet"/>
+      <w:lvlText w:val=""/>
+      <w:lvlJc w:val="left"/>
+      <w:pPr>
+        <w:ind w:left="2160" w:hanging="360"/>
+      </w:pPr>
+      <w:rPr>
+        <w:rFonts w:ascii="Wingdings" w:hAnsi="Wingdings" w:hint="default"/>
+      </w:rPr>
+    </w:lvl>
+    <w:lvl w:ilvl="3" w:tplc="04090001" w:tentative="1">
+      <w:start w:val="1"/>
+      <w:numFmt w:val="bullet"/>
+      <w:lvlText w:val=""/>
+      <w:lvlJc w:val="left"/>
+      <w:pPr>
+        <w:ind w:left="2880" w:hanging="360"/>
+      </w:pPr>
+      <w:rPr>
+        <w:rFonts w:ascii="Symbol" w:hAnsi="Symbol" w:hint="default"/>
+      </w:rPr>
+    </w:lvl>
+    <w:lvl w:ilvl="4" w:tplc="04090003" w:tentative="1">
+      <w:start w:val="1"/>
+      <w:numFmt w:val="bullet"/>
+      <w:lvlText w:val="o"/>
+      <w:lvlJc w:val="left"/>
+      <w:pPr>
+        <w:ind w:left="3600" w:hanging="360"/>
+      </w:pPr>
+      <w:rPr>
+        <w:rFonts w:ascii="Courier New" w:hAnsi="Courier New" w:cs="Courier New" w:hint="default"/>
+      </w:rPr>
+    </w:lvl>
+    <w:lvl w:ilvl="5" w:tplc="04090005" w:tentative="1">
+      <w:start w:val="1"/>
+      <w:numFmt w:val="bullet"/>
+      <w:lvlText w:val=""/>
+      <w:lvlJc w:val="left"/>
+      <w:pPr>
+        <w:ind w:left="4320" w:hanging="360"/>
+      </w:pPr>
+      <w:rPr>
+        <w:rFonts w:ascii="Wingdings" w:hAnsi="Wingdings" w:hint="default"/>
+      </w:rPr>
+    </w:lvl>
+    <w:lvl w:ilvl="6" w:tplc="04090001" w:tentative="1">
+      <w:start w:val="1"/>
+      <w:numFmt w:val="bullet"/>
+      <w:lvlText w:val=""/>
+      <w:lvlJc w:val="left"/>
+      <w:pPr>
+        <w:ind w:left="5040" w:hanging="360"/>
+      </w:pPr>
+      <w:rPr>
+        <w:rFonts w:ascii="Symbol" w:hAnsi="Symbol" w:hint="default"/>
+      </w:rPr>
+    </w:lvl>
+    <w:lvl w:ilvl="7" w:tplc="04090003" w:tentative="1">
+      <w:start w:val="1"/>
+      <w:numFmt w:val="bullet"/>
+      <w:lvlText w:val="o"/>
+      <w:lvlJc w:val="left"/>
+      <w:pPr>
+        <w:ind w:left="5760" w:hanging="360"/>
+      </w:pPr>
+      <w:rPr>
+        <w:rFonts w:ascii="Courier New" w:hAnsi="Courier New" w:cs="Courier New" w:hint="default"/>
+      </w:rPr>
+    </w:lvl>
+    <w:lvl w:ilvl="8" w:tplc="04090005" w:tentative="1">
+      <w:start w:val="1"/>
+      <w:numFmt w:val="bullet"/>
+      <w:lvlText w:val=""/>
+      <w:lvlJc w:val="left"/>
+      <w:pPr>
+        <w:ind w:left="6480" w:hanging="360"/>
+      </w:pPr>
+      <w:rPr>
+        <w:rFonts w:ascii="Wingdings" w:hAnsi="Wingdings" w:hint="default"/>
+      </w:rPr>
+    </w:lvl>
+  </w:abstractNum>
+  <w:abstractNum w:abstractNumId="7" w15:restartNumberingAfterBreak="0">
+    <w:nsid w:val="7FC7376E"/>
+    <w:multiLevelType w:val="hybridMultilevel"/>
+    <w:tmpl w:val="5678ACA4"/>
+    <w:lvl w:ilvl="0" w:tplc="04090001">
+      <w:start w:val="1"/>
+      <w:numFmt w:val="bullet"/>
+      <w:lvlText w:val=""/>
+      <w:lvlJc w:val="left"/>
+      <w:pPr>
+        <w:ind w:left="1080" w:hanging="360"/>
+      </w:pPr>
+      <w:rPr>
+        <w:rFonts w:ascii="Symbol" w:hAnsi="Symbol" w:hint="default"/>
+      </w:rPr>
+    </w:lvl>
+    <w:lvl w:ilvl="1" w:tplc="04090003" w:tentative="1">
+      <w:start w:val="1"/>
+      <w:numFmt w:val="bullet"/>
+      <w:lvlText w:val="o"/>
+      <w:lvlJc w:val="left"/>
+      <w:pPr>
+        <w:ind w:left="1800" w:hanging="360"/>
+      </w:pPr>
+      <w:rPr>
+        <w:rFonts w:ascii="Courier New" w:hAnsi="Courier New" w:cs="Courier New" w:hint="default"/>
+      </w:rPr>
+    </w:lvl>
+    <w:lvl w:ilvl="2" w:tplc="04090005" w:tentative="1">
+      <w:start w:val="1"/>
+      <w:numFmt w:val="bullet"/>
+      <w:lvlText w:val=""/>
+      <w:lvlJc w:val="left"/>
+      <w:pPr>
+        <w:ind w:left="2520" w:hanging="360"/>
+      </w:pPr>
+      <w:rPr>
+        <w:rFonts w:ascii="Wingdings" w:hAnsi="Wingdings" w:hint="default"/>
+      </w:rPr>
+    </w:lvl>
+    <w:lvl w:ilvl="3" w:tplc="04090001" w:tentative="1">
+      <w:start w:val="1"/>
+      <w:numFmt w:val="bullet"/>
+      <w:lvlText w:val=""/>
+      <w:lvlJc w:val="left"/>
+      <w:pPr>
+        <w:ind w:left="3240" w:hanging="360"/>
+      </w:pPr>
+      <w:rPr>
+        <w:rFonts w:ascii="Symbol" w:hAnsi="Symbol" w:hint="default"/>
+      </w:rPr>
+    </w:lvl>
+    <w:lvl w:ilvl="4" w:tplc="04090003" w:tentative="1">
+      <w:start w:val="1"/>
+      <w:numFmt w:val="bullet"/>
+      <w:lvlText w:val="o"/>
+      <w:lvlJc w:val="left"/>
+      <w:pPr>
+        <w:ind w:left="3960" w:hanging="360"/>
+      </w:pPr>
+      <w:rPr>
+        <w:rFonts w:ascii="Courier New" w:hAnsi="Courier New" w:cs="Courier New" w:hint="default"/>
+      </w:rPr>
+    </w:lvl>
+    <w:lvl w:ilvl="5" w:tplc="04090005" w:tentative="1">
+      <w:start w:val="1"/>
+      <w:numFmt w:val="bullet"/>
+      <w:lvlText w:val=""/>
+      <w:lvlJc w:val="left"/>
+      <w:pPr>
+        <w:ind w:left="4680" w:hanging="360"/>
+      </w:pPr>
+      <w:rPr>
+        <w:rFonts w:ascii="Wingdings" w:hAnsi="Wingdings" w:hint="default"/>
+      </w:rPr>
+    </w:lvl>
+    <w:lvl w:ilvl="6" w:tplc="04090001" w:tentative="1">
+      <w:start w:val="1"/>
+      <w:numFmt w:val="bullet"/>
+      <w:lvlText w:val=""/>
+      <w:lvlJc w:val="left"/>
+      <w:pPr>
+        <w:ind w:left="5400" w:hanging="360"/>
+      </w:pPr>
+      <w:rPr>
+        <w:rFonts w:ascii="Symbol" w:hAnsi="Symbol" w:hint="default"/>
+      </w:rPr>
+    </w:lvl>
+    <w:lvl w:ilvl="7" w:tplc="04090003" w:tentative="1">
+      <w:start w:val="1"/>
+      <w:numFmt w:val="bullet"/>
+      <w:lvlText w:val="o"/>
+      <w:lvlJc w:val="left"/>
+      <w:pPr>
+        <w:ind w:left="6120" w:hanging="360"/>
+      </w:pPr>
+      <w:rPr>
+        <w:rFonts w:ascii="Courier New" w:hAnsi="Courier New" w:cs="Courier New" w:hint="default"/>
+      </w:rPr>
+    </w:lvl>
+    <w:lvl w:ilvl="8" w:tplc="04090005" w:tentative="1">
+      <w:start w:val="1"/>
+      <w:numFmt w:val="bullet"/>
+      <w:lvlText w:val=""/>
+      <w:lvlJc w:val="left"/>
+      <w:pPr>
+        <w:ind w:left="6840" w:hanging="360"/>
       </w:pPr>
       <w:rPr>
         <w:rFonts w:ascii="Wingdings" w:hAnsi="Wingdings" w:hint="default"/>
@@ -3219,16 +3758,25 @@
     <w:abstractNumId w:val="0"/>
   </w:num>
   <w:num w:numId="2">
+    <w:abstractNumId w:val="4"/>
+  </w:num>
+  <w:num w:numId="3">
     <w:abstractNumId w:val="3"/>
   </w:num>
-  <w:num w:numId="3">
+  <w:num w:numId="4">
+    <w:abstractNumId w:val="5"/>
+  </w:num>
+  <w:num w:numId="5">
     <w:abstractNumId w:val="2"/>
   </w:num>
-  <w:num w:numId="4">
-    <w:abstractNumId w:val="4"/>
+  <w:num w:numId="6">
+    <w:abstractNumId w:val="7"/>
   </w:num>
-  <w:num w:numId="5">
+  <w:num w:numId="7">
     <w:abstractNumId w:val="1"/>
+  </w:num>
+  <w:num w:numId="8">
+    <w:abstractNumId w:val="6"/>
   </w:num>
 </w:numbering>
 </file>
@@ -3631,11 +4179,11 @@
     <w:name w:val="Normal"/>
     <w:qFormat/>
   </w:style>
-  <w:style w:type="paragraph" w:styleId="Heading1">
+  <w:style w:type="paragraph" w:styleId="Ttulo1">
     <w:name w:val="heading 1"/>
     <w:basedOn w:val="Normal"/>
     <w:next w:val="Normal"/>
-    <w:link w:val="Heading1Char"/>
+    <w:link w:val="Ttulo1Carter"/>
     <w:uiPriority w:val="9"/>
     <w:qFormat/>
     <w:rsid w:val="00E412B1"/>
@@ -3652,11 +4200,11 @@
       <w:szCs w:val="32"/>
     </w:rPr>
   </w:style>
-  <w:style w:type="paragraph" w:styleId="Heading2">
+  <w:style w:type="paragraph" w:styleId="Ttulo2">
     <w:name w:val="heading 2"/>
     <w:basedOn w:val="Normal"/>
     <w:next w:val="Normal"/>
-    <w:link w:val="Heading2Char"/>
+    <w:link w:val="Ttulo2Carter"/>
     <w:uiPriority w:val="9"/>
     <w:unhideWhenUsed/>
     <w:qFormat/>
@@ -3674,13 +4222,13 @@
       <w:szCs w:val="26"/>
     </w:rPr>
   </w:style>
-  <w:style w:type="character" w:default="1" w:styleId="DefaultParagraphFont">
+  <w:style w:type="character" w:default="1" w:styleId="Tipodeletrapredefinidodopargrafo">
     <w:name w:val="Default Paragraph Font"/>
     <w:uiPriority w:val="1"/>
     <w:semiHidden/>
     <w:unhideWhenUsed/>
   </w:style>
-  <w:style w:type="table" w:default="1" w:styleId="TableNormal">
+  <w:style w:type="table" w:default="1" w:styleId="Tabelanormal">
     <w:name w:val="Normal Table"/>
     <w:uiPriority w:val="99"/>
     <w:semiHidden/>
@@ -3695,7 +4243,7 @@
       </w:tblCellMar>
     </w:tblPr>
   </w:style>
-  <w:style w:type="numbering" w:default="1" w:styleId="NoList">
+  <w:style w:type="numbering" w:default="1" w:styleId="Semlista">
     <w:name w:val="No List"/>
     <w:uiPriority w:val="99"/>
     <w:semiHidden/>
@@ -3703,13 +4251,13 @@
   </w:style>
   <w:style w:type="character" w:customStyle="1" w:styleId="highlight">
     <w:name w:val="highlight"/>
-    <w:basedOn w:val="DefaultParagraphFont"/>
+    <w:basedOn w:val="Tipodeletrapredefinidodopargrafo"/>
     <w:rsid w:val="000849E8"/>
   </w:style>
-  <w:style w:type="paragraph" w:styleId="Header">
+  <w:style w:type="paragraph" w:styleId="Cabealho">
     <w:name w:val="header"/>
     <w:basedOn w:val="Normal"/>
-    <w:link w:val="HeaderChar"/>
+    <w:link w:val="CabealhoCarter"/>
     <w:uiPriority w:val="99"/>
     <w:unhideWhenUsed/>
     <w:rsid w:val="000849E8"/>
@@ -3721,17 +4269,17 @@
       <w:spacing w:after="0" w:line="240" w:lineRule="auto"/>
     </w:pPr>
   </w:style>
-  <w:style w:type="character" w:customStyle="1" w:styleId="HeaderChar">
-    <w:name w:val="Header Char"/>
-    <w:basedOn w:val="DefaultParagraphFont"/>
-    <w:link w:val="Header"/>
+  <w:style w:type="character" w:customStyle="1" w:styleId="CabealhoCarter">
+    <w:name w:val="Cabeçalho Caráter"/>
+    <w:basedOn w:val="Tipodeletrapredefinidodopargrafo"/>
+    <w:link w:val="Cabealho"/>
     <w:uiPriority w:val="99"/>
     <w:rsid w:val="000849E8"/>
   </w:style>
-  <w:style w:type="paragraph" w:styleId="Footer">
+  <w:style w:type="paragraph" w:styleId="Rodap">
     <w:name w:val="footer"/>
     <w:basedOn w:val="Normal"/>
-    <w:link w:val="FooterChar"/>
+    <w:link w:val="RodapCarter"/>
     <w:uiPriority w:val="99"/>
     <w:unhideWhenUsed/>
     <w:rsid w:val="000849E8"/>
@@ -3743,14 +4291,14 @@
       <w:spacing w:after="0" w:line="240" w:lineRule="auto"/>
     </w:pPr>
   </w:style>
-  <w:style w:type="character" w:customStyle="1" w:styleId="FooterChar">
-    <w:name w:val="Footer Char"/>
-    <w:basedOn w:val="DefaultParagraphFont"/>
-    <w:link w:val="Footer"/>
+  <w:style w:type="character" w:customStyle="1" w:styleId="RodapCarter">
+    <w:name w:val="Rodapé Caráter"/>
+    <w:basedOn w:val="Tipodeletrapredefinidodopargrafo"/>
+    <w:link w:val="Rodap"/>
     <w:uiPriority w:val="99"/>
     <w:rsid w:val="000849E8"/>
   </w:style>
-  <w:style w:type="paragraph" w:styleId="Index1">
+  <w:style w:type="paragraph" w:styleId="ndiceremissivo1">
     <w:name w:val="index 1"/>
     <w:basedOn w:val="Normal"/>
     <w:next w:val="Normal"/>
@@ -3772,7 +4320,7 @@
       <w:szCs w:val="28"/>
     </w:rPr>
   </w:style>
-  <w:style w:type="paragraph" w:styleId="ListParagraph">
+  <w:style w:type="paragraph" w:styleId="PargrafodaLista">
     <w:name w:val="List Paragraph"/>
     <w:basedOn w:val="Normal"/>
     <w:uiPriority w:val="34"/>
@@ -3783,11 +4331,11 @@
       <w:contextualSpacing/>
     </w:pPr>
   </w:style>
-  <w:style w:type="paragraph" w:styleId="Title">
+  <w:style w:type="paragraph" w:styleId="Ttulo">
     <w:name w:val="Title"/>
     <w:basedOn w:val="Normal"/>
     <w:next w:val="Normal"/>
-    <w:link w:val="TitleChar"/>
+    <w:link w:val="TtuloCarter"/>
     <w:uiPriority w:val="10"/>
     <w:qFormat/>
     <w:rsid w:val="00B472EC"/>
@@ -3803,10 +4351,10 @@
       <w:szCs w:val="56"/>
     </w:rPr>
   </w:style>
-  <w:style w:type="character" w:customStyle="1" w:styleId="TitleChar">
-    <w:name w:val="Title Char"/>
-    <w:basedOn w:val="DefaultParagraphFont"/>
-    <w:link w:val="Title"/>
+  <w:style w:type="character" w:customStyle="1" w:styleId="TtuloCarter">
+    <w:name w:val="Título Caráter"/>
+    <w:basedOn w:val="Tipodeletrapredefinidodopargrafo"/>
+    <w:link w:val="Ttulo"/>
     <w:uiPriority w:val="10"/>
     <w:rsid w:val="00B472EC"/>
     <w:rPr>
@@ -3817,10 +4365,10 @@
       <w:szCs w:val="56"/>
     </w:rPr>
   </w:style>
-  <w:style w:type="character" w:customStyle="1" w:styleId="Heading1Char">
-    <w:name w:val="Heading 1 Char"/>
-    <w:basedOn w:val="DefaultParagraphFont"/>
-    <w:link w:val="Heading1"/>
+  <w:style w:type="character" w:customStyle="1" w:styleId="Ttulo1Carter">
+    <w:name w:val="Título 1 Caráter"/>
+    <w:basedOn w:val="Tipodeletrapredefinidodopargrafo"/>
+    <w:link w:val="Ttulo1"/>
     <w:uiPriority w:val="9"/>
     <w:rsid w:val="00E412B1"/>
     <w:rPr>
@@ -3830,10 +4378,10 @@
       <w:szCs w:val="32"/>
     </w:rPr>
   </w:style>
-  <w:style w:type="character" w:customStyle="1" w:styleId="Heading2Char">
-    <w:name w:val="Heading 2 Char"/>
-    <w:basedOn w:val="DefaultParagraphFont"/>
-    <w:link w:val="Heading2"/>
+  <w:style w:type="character" w:customStyle="1" w:styleId="Ttulo2Carter">
+    <w:name w:val="Título 2 Caráter"/>
+    <w:basedOn w:val="Tipodeletrapredefinidodopargrafo"/>
+    <w:link w:val="Ttulo2"/>
     <w:uiPriority w:val="9"/>
     <w:rsid w:val="00E412B1"/>
     <w:rPr>
@@ -3843,9 +4391,9 @@
       <w:szCs w:val="26"/>
     </w:rPr>
   </w:style>
-  <w:style w:type="paragraph" w:styleId="TOCHeading">
+  <w:style w:type="paragraph" w:styleId="Cabealhodondice">
     <w:name w:val="TOC Heading"/>
-    <w:basedOn w:val="Heading1"/>
+    <w:basedOn w:val="Ttulo1"/>
     <w:next w:val="Normal"/>
     <w:uiPriority w:val="39"/>
     <w:unhideWhenUsed/>
@@ -3858,7 +4406,7 @@
       <w:lang w:val="en-US"/>
     </w:rPr>
   </w:style>
-  <w:style w:type="paragraph" w:styleId="TOC1">
+  <w:style w:type="paragraph" w:styleId="ndice1">
     <w:name w:val="toc 1"/>
     <w:basedOn w:val="Normal"/>
     <w:next w:val="Normal"/>
@@ -3870,7 +4418,7 @@
       <w:spacing w:after="100"/>
     </w:pPr>
   </w:style>
-  <w:style w:type="paragraph" w:styleId="TOC2">
+  <w:style w:type="paragraph" w:styleId="ndice2">
     <w:name w:val="toc 2"/>
     <w:basedOn w:val="Normal"/>
     <w:next w:val="Normal"/>
@@ -3883,9 +4431,9 @@
       <w:ind w:left="220"/>
     </w:pPr>
   </w:style>
-  <w:style w:type="character" w:styleId="Hyperlink">
+  <w:style w:type="character" w:styleId="Hiperligao">
     <w:name w:val="Hyperlink"/>
-    <w:basedOn w:val="DefaultParagraphFont"/>
+    <w:basedOn w:val="Tipodeletrapredefinidodopargrafo"/>
     <w:uiPriority w:val="99"/>
     <w:unhideWhenUsed/>
     <w:rsid w:val="00BC7343"/>
@@ -4197,7 +4745,7 @@
 </file>
 
 <file path=customXml/itemProps1.xml><?xml version="1.0" encoding="utf-8"?>
-<ds:datastoreItem xmlns:ds="http://schemas.openxmlformats.org/officeDocument/2006/customXml" ds:itemID="{43B06B57-318F-4C1F-86DE-4ED7C9093C1E}">
+<ds:datastoreItem xmlns:ds="http://schemas.openxmlformats.org/officeDocument/2006/customXml" ds:itemID="{7350A214-2C93-4BE3-91D7-19FF087C0ED3}">
   <ds:schemaRefs>
     <ds:schemaRef ds:uri="http://schemas.openxmlformats.org/officeDocument/2006/bibliography"/>
   </ds:schemaRefs>

</xml_diff>

<commit_message>
Acrescentei opções de gerir cliente no relatorio
</commit_message>
<xml_diff>
--- a/relatorio 2.docx
+++ b/relatorio 2.docx
@@ -421,7 +421,7 @@
       <w:sdtContent>
         <w:p>
           <w:pPr>
-            <w:pStyle w:val="Cabealhodondice"/>
+            <w:pStyle w:val="TOCHeading"/>
             <w:rPr>
               <w:rFonts w:asciiTheme="minorHAnsi" w:hAnsiTheme="minorHAnsi" w:cstheme="minorHAnsi"/>
               <w:b/>
@@ -441,7 +441,7 @@
         </w:p>
         <w:p>
           <w:pPr>
-            <w:pStyle w:val="ndice1"/>
+            <w:pStyle w:val="TOC1"/>
             <w:tabs>
               <w:tab w:val="right" w:leader="dot" w:pos="8494"/>
             </w:tabs>
@@ -476,7 +476,7 @@
           <w:hyperlink w:anchor="_Toc534801327" w:history="1">
             <w:r>
               <w:rPr>
-                <w:rStyle w:val="Hiperligao"/>
+                <w:rStyle w:val="Hyperlink"/>
                 <w:rFonts w:cstheme="minorHAnsi"/>
                 <w:b/>
                 <w:noProof/>
@@ -535,7 +535,7 @@
         </w:p>
         <w:p>
           <w:pPr>
-            <w:pStyle w:val="ndice2"/>
+            <w:pStyle w:val="TOC2"/>
             <w:tabs>
               <w:tab w:val="right" w:leader="dot" w:pos="8494"/>
             </w:tabs>
@@ -546,7 +546,7 @@
           <w:hyperlink w:anchor="_Toc534801328" w:history="1">
             <w:r>
               <w:rPr>
-                <w:rStyle w:val="Hiperligao"/>
+                <w:rStyle w:val="Hyperlink"/>
                 <w:rFonts w:cstheme="minorHAnsi"/>
                 <w:b/>
                 <w:noProof/>
@@ -605,7 +605,7 @@
         </w:p>
         <w:p>
           <w:pPr>
-            <w:pStyle w:val="ndice2"/>
+            <w:pStyle w:val="TOC2"/>
             <w:tabs>
               <w:tab w:val="right" w:leader="dot" w:pos="8494"/>
             </w:tabs>
@@ -616,7 +616,7 @@
           <w:hyperlink w:anchor="_Toc534801329" w:history="1">
             <w:r>
               <w:rPr>
-                <w:rStyle w:val="Hiperligao"/>
+                <w:rStyle w:val="Hyperlink"/>
                 <w:rFonts w:cstheme="minorHAnsi"/>
                 <w:b/>
                 <w:noProof/>
@@ -675,7 +675,7 @@
         </w:p>
         <w:p>
           <w:pPr>
-            <w:pStyle w:val="ndice1"/>
+            <w:pStyle w:val="TOC1"/>
             <w:tabs>
               <w:tab w:val="right" w:leader="dot" w:pos="8494"/>
             </w:tabs>
@@ -686,7 +686,7 @@
           <w:hyperlink w:anchor="_Toc534801330" w:history="1">
             <w:r>
               <w:rPr>
-                <w:rStyle w:val="Hiperligao"/>
+                <w:rStyle w:val="Hyperlink"/>
                 <w:rFonts w:cstheme="minorHAnsi"/>
                 <w:b/>
                 <w:noProof/>
@@ -745,7 +745,7 @@
         </w:p>
         <w:p>
           <w:pPr>
-            <w:pStyle w:val="ndice1"/>
+            <w:pStyle w:val="TOC1"/>
             <w:tabs>
               <w:tab w:val="right" w:leader="dot" w:pos="8494"/>
             </w:tabs>
@@ -756,7 +756,7 @@
           <w:hyperlink w:anchor="_Toc534801331" w:history="1">
             <w:r>
               <w:rPr>
-                <w:rStyle w:val="Hiperligao"/>
+                <w:rStyle w:val="Hyperlink"/>
                 <w:rFonts w:cstheme="minorHAnsi"/>
                 <w:b/>
                 <w:noProof/>
@@ -815,7 +815,7 @@
         </w:p>
         <w:p>
           <w:pPr>
-            <w:pStyle w:val="ndice1"/>
+            <w:pStyle w:val="TOC1"/>
             <w:tabs>
               <w:tab w:val="right" w:leader="dot" w:pos="8494"/>
             </w:tabs>
@@ -826,7 +826,7 @@
           <w:hyperlink w:anchor="_Toc534801332" w:history="1">
             <w:r>
               <w:rPr>
-                <w:rStyle w:val="Hiperligao"/>
+                <w:rStyle w:val="Hyperlink"/>
                 <w:rFonts w:cstheme="minorHAnsi"/>
                 <w:b/>
                 <w:noProof/>
@@ -885,7 +885,7 @@
         </w:p>
         <w:p>
           <w:pPr>
-            <w:pStyle w:val="ndice1"/>
+            <w:pStyle w:val="TOC1"/>
             <w:tabs>
               <w:tab w:val="right" w:leader="dot" w:pos="8494"/>
             </w:tabs>
@@ -896,7 +896,7 @@
           <w:hyperlink w:anchor="_Toc534801333" w:history="1">
             <w:r>
               <w:rPr>
-                <w:rStyle w:val="Hiperligao"/>
+                <w:rStyle w:val="Hyperlink"/>
                 <w:rFonts w:cstheme="minorHAnsi"/>
                 <w:b/>
                 <w:noProof/>
@@ -1003,7 +1003,7 @@
     </w:p>
     <w:p>
       <w:pPr>
-        <w:pStyle w:val="Ttulo1"/>
+        <w:pStyle w:val="Heading1"/>
         <w:rPr>
           <w:rFonts w:asciiTheme="minorHAnsi" w:hAnsiTheme="minorHAnsi" w:cstheme="minorHAnsi"/>
           <w:b/>
@@ -1041,7 +1041,7 @@
     </w:p>
     <w:p>
       <w:pPr>
-        <w:pStyle w:val="Ttulo2"/>
+        <w:pStyle w:val="Heading2"/>
         <w:rPr>
           <w:rFonts w:asciiTheme="minorHAnsi" w:hAnsiTheme="minorHAnsi" w:cstheme="minorHAnsi"/>
           <w:b/>
@@ -1158,7 +1158,7 @@
     <w:p/>
     <w:p>
       <w:pPr>
-        <w:pStyle w:val="Ttulo2"/>
+        <w:pStyle w:val="Heading2"/>
         <w:rPr>
           <w:rFonts w:asciiTheme="minorHAnsi" w:hAnsiTheme="minorHAnsi" w:cstheme="minorHAnsi"/>
           <w:b/>
@@ -1232,7 +1232,7 @@
     <w:p/>
     <w:p>
       <w:pPr>
-        <w:pStyle w:val="Ttulo1"/>
+        <w:pStyle w:val="Heading1"/>
         <w:rPr>
           <w:rFonts w:asciiTheme="minorHAnsi" w:hAnsiTheme="minorHAnsi" w:cstheme="minorHAnsi"/>
           <w:b/>
@@ -1253,7 +1253,7 @@
     </w:p>
     <w:p>
       <w:pPr>
-        <w:pStyle w:val="Ttulo1"/>
+        <w:pStyle w:val="Heading1"/>
         <w:rPr>
           <w:rFonts w:asciiTheme="minorHAnsi" w:eastAsiaTheme="minorHAnsi" w:hAnsiTheme="minorHAnsi" w:cstheme="minorBidi"/>
           <w:color w:val="auto"/>
@@ -1410,8 +1410,6 @@
       <w:r>
         <w:t xml:space="preserve"> Os fornecedores são guardados na cadeia através de vetores e através de filas de prioridade nas farmácias.</w:t>
       </w:r>
-      <w:bookmarkStart w:id="4" w:name="_GoBack"/>
-      <w:bookmarkEnd w:id="4"/>
     </w:p>
     <w:p>
       <w:pPr>
@@ -1455,14 +1453,12 @@
       <w:r>
         <w:t xml:space="preserve"> de tabelas de dispersão para manter registo dos empregados, atuais e antigos, da farmácia, levou a que a estrutura utilizada para guardar os empregados fosse mudada para um </w:t>
       </w:r>
-      <w:proofErr w:type="spellStart"/>
       <w:r>
         <w:rPr>
           <w:i/>
         </w:rPr>
         <w:t>unordered_set</w:t>
       </w:r>
-      <w:proofErr w:type="spellEnd"/>
       <w:r>
         <w:rPr>
           <w:i/>
@@ -1493,14 +1489,12 @@
       <w:r>
         <w:t xml:space="preserve"> Foram acrescentados os atributos </w:t>
       </w:r>
-      <w:proofErr w:type="spellStart"/>
       <w:r>
         <w:rPr>
           <w:i/>
         </w:rPr>
         <w:t>ultimaDataContratacao</w:t>
       </w:r>
-      <w:proofErr w:type="spellEnd"/>
       <w:r>
         <w:rPr>
           <w:i/>
@@ -1520,16 +1514,62 @@
         <w:rPr>
           <w:i/>
         </w:rPr>
+        <w:t xml:space="preserve"> ultimaDataDespedimento</w:t>
+      </w:r>
+      <w:r>
+        <w:rPr>
+          <w:i/>
+        </w:rPr>
         <w:t xml:space="preserve"> </w:t>
       </w:r>
-      <w:proofErr w:type="spellStart"/>
+      <w:r>
+        <w:t>(</w:t>
+      </w:r>
+      <w:r>
+        <w:t>representa a data em que o empregado terminou a última ligação à cadeia, caso o empregado esteja atualmente ligado à cadeia, este atributo tem o valor 00-00-0000, o que permite saber se o empregado está ou não atualmente ligado)</w:t>
+      </w:r>
       <w:r>
         <w:rPr>
           <w:i/>
         </w:rPr>
+        <w:t xml:space="preserve"> </w:t>
+      </w:r>
+      <w:r>
+        <w:t>e</w:t>
+      </w:r>
+      <w:r>
+        <w:rPr>
+          <w:i/>
+        </w:rPr>
+        <w:t xml:space="preserve"> mesesLigacaoAnterior</w:t>
+      </w:r>
+      <w:r>
+        <w:rPr>
+          <w:i/>
+        </w:rPr>
+        <w:t xml:space="preserve"> </w:t>
+      </w:r>
+      <w:r>
+        <w:t>(representa o número de meses total das ligações anteriores do empregado à cadeia de farmácias, excluindo a atual). Sempre que um empregado é despedido, o nome da farmácia à qual ele está ligado é substitu</w:t>
+      </w:r>
+      <w:r>
+        <w:t xml:space="preserve">ído por uma </w:t>
+      </w:r>
+      <w:r>
+        <w:rPr>
+          <w:i/>
+        </w:rPr>
+        <w:t>string</w:t>
+      </w:r>
+      <w:r>
+        <w:t xml:space="preserve"> vazia, o atributo </w:t>
+      </w:r>
+      <w:r>
+        <w:rPr>
+          <w:i/>
+        </w:rPr>
         <w:t>ultimaDataDespedimento</w:t>
       </w:r>
-      <w:proofErr w:type="spellEnd"/>
       <w:r>
         <w:rPr>
           <w:i/>
@@ -1537,102 +1577,34 @@
         <w:t xml:space="preserve"> </w:t>
       </w:r>
       <w:r>
-        <w:t>(</w:t>
-      </w:r>
-      <w:r>
-        <w:t>representa a data em que o empregado terminou a última ligação à cadeia, caso o empregado esteja atualmente ligado à cadeia, este atributo tem o valor 00-00-0000, o que permite saber se o empregado está ou não atualmente ligado)</w:t>
+        <w:t xml:space="preserve">é atualizado para a data atual e o atributo </w:t>
       </w:r>
       <w:r>
         <w:rPr>
           <w:i/>
         </w:rPr>
+        <w:t>mesesLigacaoAnterior</w:t>
+      </w:r>
+      <w:r>
+        <w:rPr>
+          <w:i/>
+        </w:rPr>
         <w:t xml:space="preserve"> </w:t>
       </w:r>
       <w:r>
-        <w:t>e</w:t>
-      </w:r>
-      <w:r>
-        <w:rPr>
-          <w:i/>
-        </w:rPr>
-        <w:t xml:space="preserve"> </w:t>
-      </w:r>
-      <w:proofErr w:type="spellStart"/>
-      <w:r>
-        <w:rPr>
-          <w:i/>
-        </w:rPr>
-        <w:t>mesesLigacaoAnterior</w:t>
-      </w:r>
-      <w:proofErr w:type="spellEnd"/>
-      <w:r>
-        <w:rPr>
-          <w:i/>
-        </w:rPr>
-        <w:t xml:space="preserve"> </w:t>
-      </w:r>
-      <w:r>
-        <w:t>(representa o número de meses total das ligações anteriores do empregado à cadeia de farmácias, excluindo a atual). Sempre que um empregado é despedido, o nome da farmácia à qual ele está ligado é substitu</w:t>
-      </w:r>
-      <w:r>
-        <w:t xml:space="preserve">ído por uma </w:t>
-      </w:r>
-      <w:proofErr w:type="spellStart"/>
-      <w:r>
-        <w:rPr>
-          <w:i/>
-        </w:rPr>
-        <w:t>string</w:t>
-      </w:r>
-      <w:proofErr w:type="spellEnd"/>
-      <w:r>
-        <w:t xml:space="preserve"> vazia, o atributo </w:t>
-      </w:r>
-      <w:proofErr w:type="spellStart"/>
-      <w:r>
-        <w:rPr>
-          <w:i/>
-        </w:rPr>
-        <w:t>ultimaDataDespedimento</w:t>
-      </w:r>
-      <w:proofErr w:type="spellEnd"/>
-      <w:r>
-        <w:rPr>
-          <w:i/>
-        </w:rPr>
-        <w:t xml:space="preserve"> </w:t>
-      </w:r>
-      <w:r>
-        <w:t xml:space="preserve">é atualizado para a data atual e o atributo </w:t>
-      </w:r>
-      <w:proofErr w:type="spellStart"/>
-      <w:r>
-        <w:rPr>
-          <w:i/>
-        </w:rPr>
-        <w:t>mesesLigacaoAnterior</w:t>
-      </w:r>
-      <w:proofErr w:type="spellEnd"/>
-      <w:r>
-        <w:rPr>
-          <w:i/>
-        </w:rPr>
-        <w:t xml:space="preserve"> </w:t>
-      </w:r>
-      <w:r>
         <w:t>é atualizado com o número de meses que a ligação atual durou.</w:t>
       </w:r>
     </w:p>
     <w:p>
       <w:pPr>
-        <w:pStyle w:val="Ttulo1"/>
+        <w:pStyle w:val="Heading1"/>
         <w:rPr>
           <w:rFonts w:asciiTheme="minorHAnsi" w:hAnsiTheme="minorHAnsi" w:cstheme="minorHAnsi"/>
           <w:b/>
           <w:color w:val="auto"/>
         </w:rPr>
       </w:pPr>
-      <w:bookmarkStart w:id="5" w:name="_Toc534801331"/>
+      <w:bookmarkStart w:id="4" w:name="_Toc534801331"/>
       <w:r>
         <w:rPr>
           <w:rFonts w:asciiTheme="minorHAnsi" w:hAnsiTheme="minorHAnsi" w:cstheme="minorHAnsi"/>
@@ -1641,7 +1613,7 @@
         </w:rPr>
         <w:t>Casos de utilização</w:t>
       </w:r>
-      <w:bookmarkEnd w:id="5"/>
+      <w:bookmarkEnd w:id="4"/>
     </w:p>
     <w:p>
       <w:pPr>
@@ -1847,7 +1819,7 @@
     </w:p>
     <w:p>
       <w:pPr>
-        <w:pStyle w:val="PargrafodaLista"/>
+        <w:pStyle w:val="ListParagraph"/>
         <w:numPr>
           <w:ilvl w:val="0"/>
           <w:numId w:val="3"/>
@@ -1868,7 +1840,7 @@
     </w:p>
     <w:p>
       <w:pPr>
-        <w:pStyle w:val="PargrafodaLista"/>
+        <w:pStyle w:val="ListParagraph"/>
         <w:numPr>
           <w:ilvl w:val="0"/>
           <w:numId w:val="3"/>
@@ -1924,7 +1896,7 @@
     </w:p>
     <w:p>
       <w:pPr>
-        <w:pStyle w:val="PargrafodaLista"/>
+        <w:pStyle w:val="ListParagraph"/>
         <w:numPr>
           <w:ilvl w:val="0"/>
           <w:numId w:val="3"/>
@@ -1945,7 +1917,7 @@
     </w:p>
     <w:p>
       <w:pPr>
-        <w:pStyle w:val="PargrafodaLista"/>
+        <w:pStyle w:val="ListParagraph"/>
         <w:numPr>
           <w:ilvl w:val="0"/>
           <w:numId w:val="3"/>
@@ -1996,7 +1968,7 @@
     </w:p>
     <w:p>
       <w:pPr>
-        <w:pStyle w:val="PargrafodaLista"/>
+        <w:pStyle w:val="ListParagraph"/>
         <w:numPr>
           <w:ilvl w:val="0"/>
           <w:numId w:val="3"/>
@@ -2017,7 +1989,7 @@
     </w:p>
     <w:p>
       <w:pPr>
-        <w:pStyle w:val="PargrafodaLista"/>
+        <w:pStyle w:val="ListParagraph"/>
         <w:numPr>
           <w:ilvl w:val="0"/>
           <w:numId w:val="3"/>
@@ -2038,7 +2010,7 @@
     </w:p>
     <w:p>
       <w:pPr>
-        <w:pStyle w:val="PargrafodaLista"/>
+        <w:pStyle w:val="ListParagraph"/>
         <w:numPr>
           <w:ilvl w:val="0"/>
           <w:numId w:val="3"/>
@@ -2059,7 +2031,7 @@
     </w:p>
     <w:p>
       <w:pPr>
-        <w:pStyle w:val="PargrafodaLista"/>
+        <w:pStyle w:val="ListParagraph"/>
         <w:numPr>
           <w:ilvl w:val="0"/>
           <w:numId w:val="3"/>
@@ -2111,7 +2083,7 @@
     </w:p>
     <w:p>
       <w:pPr>
-        <w:pStyle w:val="PargrafodaLista"/>
+        <w:pStyle w:val="ListParagraph"/>
         <w:numPr>
           <w:ilvl w:val="0"/>
           <w:numId w:val="5"/>
@@ -2181,7 +2153,7 @@
     </w:p>
     <w:p>
       <w:pPr>
-        <w:pStyle w:val="PargrafodaLista"/>
+        <w:pStyle w:val="ListParagraph"/>
         <w:numPr>
           <w:ilvl w:val="0"/>
           <w:numId w:val="5"/>
@@ -2197,7 +2169,72 @@
           <w:sz w:val="24"/>
           <w:szCs w:val="24"/>
         </w:rPr>
-        <w:t>Gerir um cliente em específico, onde se pode consultar as compras de um determinado cliente, bem como alterar a sua morada.</w:t>
+        <w:t>Gerir um cliente em específico, onde</w:t>
+      </w:r>
+      <w:r>
+        <w:rPr>
+          <w:sz w:val="24"/>
+          <w:szCs w:val="24"/>
+        </w:rPr>
+        <w:t>, após</w:t>
+      </w:r>
+      <w:bookmarkStart w:id="5" w:name="_GoBack"/>
+      <w:bookmarkEnd w:id="5"/>
+      <w:r>
+        <w:rPr>
+          <w:sz w:val="24"/>
+          <w:szCs w:val="24"/>
+        </w:rPr>
+        <w:t xml:space="preserve"> indicar o cliente que pretende gerir, </w:t>
+      </w:r>
+      <w:r>
+        <w:rPr>
+          <w:sz w:val="24"/>
+          <w:szCs w:val="24"/>
+        </w:rPr>
+        <w:t xml:space="preserve"> pode</w:t>
+      </w:r>
+      <w:r>
+        <w:rPr>
+          <w:sz w:val="24"/>
+          <w:szCs w:val="24"/>
+        </w:rPr>
+        <w:t xml:space="preserve"> alterar o seu distrito de residência, alterar a sua morada,</w:t>
+      </w:r>
+      <w:r>
+        <w:rPr>
+          <w:sz w:val="24"/>
+          <w:szCs w:val="24"/>
+        </w:rPr>
+        <w:t xml:space="preserve"> consultar as </w:t>
+      </w:r>
+      <w:r>
+        <w:rPr>
+          <w:sz w:val="24"/>
+          <w:szCs w:val="24"/>
+        </w:rPr>
+        <w:t xml:space="preserve">suas </w:t>
+      </w:r>
+      <w:r>
+        <w:rPr>
+          <w:sz w:val="24"/>
+          <w:szCs w:val="24"/>
+        </w:rPr>
+        <w:t xml:space="preserve">compras, bem como </w:t>
+      </w:r>
+      <w:r>
+        <w:rPr>
+          <w:sz w:val="24"/>
+          <w:szCs w:val="24"/>
+        </w:rPr>
+        <w:t>removê-lo da lista de clientes</w:t>
+      </w:r>
+      <w:r>
+        <w:rPr>
+          <w:sz w:val="24"/>
+          <w:szCs w:val="24"/>
+        </w:rPr>
+        <w:t>.</w:t>
       </w:r>
     </w:p>
     <w:p>
@@ -2219,7 +2256,7 @@
     </w:p>
     <w:p>
       <w:pPr>
-        <w:pStyle w:val="PargrafodaLista"/>
+        <w:pStyle w:val="ListParagraph"/>
         <w:numPr>
           <w:ilvl w:val="0"/>
           <w:numId w:val="5"/>
@@ -2254,7 +2291,7 @@
     </w:p>
     <w:p>
       <w:pPr>
-        <w:pStyle w:val="PargrafodaLista"/>
+        <w:pStyle w:val="ListParagraph"/>
         <w:numPr>
           <w:ilvl w:val="0"/>
           <w:numId w:val="5"/>
@@ -2275,7 +2312,7 @@
     </w:p>
     <w:p>
       <w:pPr>
-        <w:pStyle w:val="PargrafodaLista"/>
+        <w:pStyle w:val="ListParagraph"/>
         <w:numPr>
           <w:ilvl w:val="0"/>
           <w:numId w:val="5"/>
@@ -2296,7 +2333,7 @@
     </w:p>
     <w:p>
       <w:pPr>
-        <w:pStyle w:val="PargrafodaLista"/>
+        <w:pStyle w:val="ListParagraph"/>
         <w:numPr>
           <w:ilvl w:val="0"/>
           <w:numId w:val="5"/>
@@ -2317,7 +2354,7 @@
     </w:p>
     <w:p>
       <w:pPr>
-        <w:pStyle w:val="PargrafodaLista"/>
+        <w:pStyle w:val="ListParagraph"/>
         <w:numPr>
           <w:ilvl w:val="0"/>
           <w:numId w:val="5"/>
@@ -2338,7 +2375,7 @@
     </w:p>
     <w:p>
       <w:pPr>
-        <w:pStyle w:val="PargrafodaLista"/>
+        <w:pStyle w:val="ListParagraph"/>
         <w:numPr>
           <w:ilvl w:val="0"/>
           <w:numId w:val="5"/>
@@ -2371,12 +2408,13 @@
           <w:sz w:val="24"/>
           <w:szCs w:val="24"/>
         </w:rPr>
+        <w:lastRenderedPageBreak/>
         <w:t>A funcionalidade de gerir fornecedores permite:</w:t>
       </w:r>
     </w:p>
     <w:p>
       <w:pPr>
-        <w:pStyle w:val="PargrafodaLista"/>
+        <w:pStyle w:val="ListParagraph"/>
         <w:numPr>
           <w:ilvl w:val="0"/>
           <w:numId w:val="8"/>
@@ -2392,13 +2430,12 @@
           <w:sz w:val="24"/>
           <w:szCs w:val="24"/>
         </w:rPr>
-        <w:lastRenderedPageBreak/>
         <w:t>Ver uma listagem do resumo dos fornecedores ordenada pela forma escolhida pelo utilizador (nome, número de encomendas, tipo de fornecedor).</w:t>
       </w:r>
     </w:p>
     <w:p>
       <w:pPr>
-        <w:pStyle w:val="PargrafodaLista"/>
+        <w:pStyle w:val="ListParagraph"/>
         <w:numPr>
           <w:ilvl w:val="0"/>
           <w:numId w:val="8"/>
@@ -2419,7 +2456,7 @@
     </w:p>
     <w:p>
       <w:pPr>
-        <w:pStyle w:val="PargrafodaLista"/>
+        <w:pStyle w:val="ListParagraph"/>
         <w:numPr>
           <w:ilvl w:val="0"/>
           <w:numId w:val="8"/>
@@ -2440,7 +2477,7 @@
     </w:p>
     <w:p>
       <w:pPr>
-        <w:pStyle w:val="PargrafodaLista"/>
+        <w:pStyle w:val="ListParagraph"/>
         <w:numPr>
           <w:ilvl w:val="0"/>
           <w:numId w:val="8"/>
@@ -2480,7 +2517,7 @@
     </w:p>
     <w:p>
       <w:pPr>
-        <w:pStyle w:val="Ttulo1"/>
+        <w:pStyle w:val="Heading1"/>
         <w:rPr>
           <w:rFonts w:asciiTheme="minorHAnsi" w:hAnsiTheme="minorHAnsi" w:cstheme="minorHAnsi"/>
           <w:b/>
@@ -2587,7 +2624,7 @@
     </w:p>
     <w:p>
       <w:pPr>
-        <w:pStyle w:val="Ttulo1"/>
+        <w:pStyle w:val="Heading1"/>
         <w:rPr>
           <w:rFonts w:asciiTheme="minorHAnsi" w:hAnsiTheme="minorHAnsi" w:cstheme="minorHAnsi"/>
           <w:b/>
@@ -2788,7 +2825,7 @@
     <w:sdtContent>
       <w:p>
         <w:pPr>
-          <w:pStyle w:val="Rodap"/>
+          <w:pStyle w:val="Footer"/>
           <w:jc w:val="right"/>
         </w:pPr>
         <w:r>
@@ -2817,7 +2854,7 @@
   </w:sdt>
   <w:p>
     <w:pPr>
-      <w:pStyle w:val="Rodap"/>
+      <w:pStyle w:val="Footer"/>
     </w:pPr>
   </w:p>
 </w:ftr>
@@ -4179,11 +4216,11 @@
     <w:name w:val="Normal"/>
     <w:qFormat/>
   </w:style>
-  <w:style w:type="paragraph" w:styleId="Ttulo1">
+  <w:style w:type="paragraph" w:styleId="Heading1">
     <w:name w:val="heading 1"/>
     <w:basedOn w:val="Normal"/>
     <w:next w:val="Normal"/>
-    <w:link w:val="Ttulo1Carter"/>
+    <w:link w:val="Heading1Char"/>
     <w:uiPriority w:val="9"/>
     <w:qFormat/>
     <w:rsid w:val="00E412B1"/>
@@ -4200,11 +4237,11 @@
       <w:szCs w:val="32"/>
     </w:rPr>
   </w:style>
-  <w:style w:type="paragraph" w:styleId="Ttulo2">
+  <w:style w:type="paragraph" w:styleId="Heading2">
     <w:name w:val="heading 2"/>
     <w:basedOn w:val="Normal"/>
     <w:next w:val="Normal"/>
-    <w:link w:val="Ttulo2Carter"/>
+    <w:link w:val="Heading2Char"/>
     <w:uiPriority w:val="9"/>
     <w:unhideWhenUsed/>
     <w:qFormat/>
@@ -4222,13 +4259,13 @@
       <w:szCs w:val="26"/>
     </w:rPr>
   </w:style>
-  <w:style w:type="character" w:default="1" w:styleId="Tipodeletrapredefinidodopargrafo">
+  <w:style w:type="character" w:default="1" w:styleId="DefaultParagraphFont">
     <w:name w:val="Default Paragraph Font"/>
     <w:uiPriority w:val="1"/>
     <w:semiHidden/>
     <w:unhideWhenUsed/>
   </w:style>
-  <w:style w:type="table" w:default="1" w:styleId="Tabelanormal">
+  <w:style w:type="table" w:default="1" w:styleId="TableNormal">
     <w:name w:val="Normal Table"/>
     <w:uiPriority w:val="99"/>
     <w:semiHidden/>
@@ -4243,7 +4280,7 @@
       </w:tblCellMar>
     </w:tblPr>
   </w:style>
-  <w:style w:type="numbering" w:default="1" w:styleId="Semlista">
+  <w:style w:type="numbering" w:default="1" w:styleId="NoList">
     <w:name w:val="No List"/>
     <w:uiPriority w:val="99"/>
     <w:semiHidden/>
@@ -4251,13 +4288,13 @@
   </w:style>
   <w:style w:type="character" w:customStyle="1" w:styleId="highlight">
     <w:name w:val="highlight"/>
-    <w:basedOn w:val="Tipodeletrapredefinidodopargrafo"/>
+    <w:basedOn w:val="DefaultParagraphFont"/>
     <w:rsid w:val="000849E8"/>
   </w:style>
-  <w:style w:type="paragraph" w:styleId="Cabealho">
+  <w:style w:type="paragraph" w:styleId="Header">
     <w:name w:val="header"/>
     <w:basedOn w:val="Normal"/>
-    <w:link w:val="CabealhoCarter"/>
+    <w:link w:val="HeaderChar"/>
     <w:uiPriority w:val="99"/>
     <w:unhideWhenUsed/>
     <w:rsid w:val="000849E8"/>
@@ -4269,17 +4306,17 @@
       <w:spacing w:after="0" w:line="240" w:lineRule="auto"/>
     </w:pPr>
   </w:style>
-  <w:style w:type="character" w:customStyle="1" w:styleId="CabealhoCarter">
-    <w:name w:val="Cabeçalho Caráter"/>
-    <w:basedOn w:val="Tipodeletrapredefinidodopargrafo"/>
-    <w:link w:val="Cabealho"/>
+  <w:style w:type="character" w:customStyle="1" w:styleId="HeaderChar">
+    <w:name w:val="Header Char"/>
+    <w:basedOn w:val="DefaultParagraphFont"/>
+    <w:link w:val="Header"/>
     <w:uiPriority w:val="99"/>
     <w:rsid w:val="000849E8"/>
   </w:style>
-  <w:style w:type="paragraph" w:styleId="Rodap">
+  <w:style w:type="paragraph" w:styleId="Footer">
     <w:name w:val="footer"/>
     <w:basedOn w:val="Normal"/>
-    <w:link w:val="RodapCarter"/>
+    <w:link w:val="FooterChar"/>
     <w:uiPriority w:val="99"/>
     <w:unhideWhenUsed/>
     <w:rsid w:val="000849E8"/>
@@ -4291,14 +4328,14 @@
       <w:spacing w:after="0" w:line="240" w:lineRule="auto"/>
     </w:pPr>
   </w:style>
-  <w:style w:type="character" w:customStyle="1" w:styleId="RodapCarter">
-    <w:name w:val="Rodapé Caráter"/>
-    <w:basedOn w:val="Tipodeletrapredefinidodopargrafo"/>
-    <w:link w:val="Rodap"/>
+  <w:style w:type="character" w:customStyle="1" w:styleId="FooterChar">
+    <w:name w:val="Footer Char"/>
+    <w:basedOn w:val="DefaultParagraphFont"/>
+    <w:link w:val="Footer"/>
     <w:uiPriority w:val="99"/>
     <w:rsid w:val="000849E8"/>
   </w:style>
-  <w:style w:type="paragraph" w:styleId="ndiceremissivo1">
+  <w:style w:type="paragraph" w:styleId="Index1">
     <w:name w:val="index 1"/>
     <w:basedOn w:val="Normal"/>
     <w:next w:val="Normal"/>
@@ -4320,7 +4357,7 @@
       <w:szCs w:val="28"/>
     </w:rPr>
   </w:style>
-  <w:style w:type="paragraph" w:styleId="PargrafodaLista">
+  <w:style w:type="paragraph" w:styleId="ListParagraph">
     <w:name w:val="List Paragraph"/>
     <w:basedOn w:val="Normal"/>
     <w:uiPriority w:val="34"/>
@@ -4331,11 +4368,11 @@
       <w:contextualSpacing/>
     </w:pPr>
   </w:style>
-  <w:style w:type="paragraph" w:styleId="Ttulo">
+  <w:style w:type="paragraph" w:styleId="Title">
     <w:name w:val="Title"/>
     <w:basedOn w:val="Normal"/>
     <w:next w:val="Normal"/>
-    <w:link w:val="TtuloCarter"/>
+    <w:link w:val="TitleChar"/>
     <w:uiPriority w:val="10"/>
     <w:qFormat/>
     <w:rsid w:val="00B472EC"/>
@@ -4351,10 +4388,10 @@
       <w:szCs w:val="56"/>
     </w:rPr>
   </w:style>
-  <w:style w:type="character" w:customStyle="1" w:styleId="TtuloCarter">
-    <w:name w:val="Título Caráter"/>
-    <w:basedOn w:val="Tipodeletrapredefinidodopargrafo"/>
-    <w:link w:val="Ttulo"/>
+  <w:style w:type="character" w:customStyle="1" w:styleId="TitleChar">
+    <w:name w:val="Title Char"/>
+    <w:basedOn w:val="DefaultParagraphFont"/>
+    <w:link w:val="Title"/>
     <w:uiPriority w:val="10"/>
     <w:rsid w:val="00B472EC"/>
     <w:rPr>
@@ -4365,10 +4402,10 @@
       <w:szCs w:val="56"/>
     </w:rPr>
   </w:style>
-  <w:style w:type="character" w:customStyle="1" w:styleId="Ttulo1Carter">
-    <w:name w:val="Título 1 Caráter"/>
-    <w:basedOn w:val="Tipodeletrapredefinidodopargrafo"/>
-    <w:link w:val="Ttulo1"/>
+  <w:style w:type="character" w:customStyle="1" w:styleId="Heading1Char">
+    <w:name w:val="Heading 1 Char"/>
+    <w:basedOn w:val="DefaultParagraphFont"/>
+    <w:link w:val="Heading1"/>
     <w:uiPriority w:val="9"/>
     <w:rsid w:val="00E412B1"/>
     <w:rPr>
@@ -4378,10 +4415,10 @@
       <w:szCs w:val="32"/>
     </w:rPr>
   </w:style>
-  <w:style w:type="character" w:customStyle="1" w:styleId="Ttulo2Carter">
-    <w:name w:val="Título 2 Caráter"/>
-    <w:basedOn w:val="Tipodeletrapredefinidodopargrafo"/>
-    <w:link w:val="Ttulo2"/>
+  <w:style w:type="character" w:customStyle="1" w:styleId="Heading2Char">
+    <w:name w:val="Heading 2 Char"/>
+    <w:basedOn w:val="DefaultParagraphFont"/>
+    <w:link w:val="Heading2"/>
     <w:uiPriority w:val="9"/>
     <w:rsid w:val="00E412B1"/>
     <w:rPr>
@@ -4391,9 +4428,9 @@
       <w:szCs w:val="26"/>
     </w:rPr>
   </w:style>
-  <w:style w:type="paragraph" w:styleId="Cabealhodondice">
+  <w:style w:type="paragraph" w:styleId="TOCHeading">
     <w:name w:val="TOC Heading"/>
-    <w:basedOn w:val="Ttulo1"/>
+    <w:basedOn w:val="Heading1"/>
     <w:next w:val="Normal"/>
     <w:uiPriority w:val="39"/>
     <w:unhideWhenUsed/>
@@ -4406,7 +4443,7 @@
       <w:lang w:val="en-US"/>
     </w:rPr>
   </w:style>
-  <w:style w:type="paragraph" w:styleId="ndice1">
+  <w:style w:type="paragraph" w:styleId="TOC1">
     <w:name w:val="toc 1"/>
     <w:basedOn w:val="Normal"/>
     <w:next w:val="Normal"/>
@@ -4418,7 +4455,7 @@
       <w:spacing w:after="100"/>
     </w:pPr>
   </w:style>
-  <w:style w:type="paragraph" w:styleId="ndice2">
+  <w:style w:type="paragraph" w:styleId="TOC2">
     <w:name w:val="toc 2"/>
     <w:basedOn w:val="Normal"/>
     <w:next w:val="Normal"/>
@@ -4431,9 +4468,9 @@
       <w:ind w:left="220"/>
     </w:pPr>
   </w:style>
-  <w:style w:type="character" w:styleId="Hiperligao">
+  <w:style w:type="character" w:styleId="Hyperlink">
     <w:name w:val="Hyperlink"/>
-    <w:basedOn w:val="Tipodeletrapredefinidodopargrafo"/>
+    <w:basedOn w:val="DefaultParagraphFont"/>
     <w:uiPriority w:val="99"/>
     <w:unhideWhenUsed/>
     <w:rsid w:val="00BC7343"/>
@@ -4745,7 +4782,7 @@
 </file>
 
 <file path=customXml/itemProps1.xml><?xml version="1.0" encoding="utf-8"?>
-<ds:datastoreItem xmlns:ds="http://schemas.openxmlformats.org/officeDocument/2006/customXml" ds:itemID="{7350A214-2C93-4BE3-91D7-19FF087C0ED3}">
+<ds:datastoreItem xmlns:ds="http://schemas.openxmlformats.org/officeDocument/2006/customXml" ds:itemID="{6AF7DF34-5521-4822-AE44-C1AFDC23EA36}">
   <ds:schemaRefs>
     <ds:schemaRef ds:uri="http://schemas.openxmlformats.org/officeDocument/2006/bibliography"/>
   </ds:schemaRefs>

</xml_diff>

<commit_message>
Relatorio and a bug fix
</commit_message>
<xml_diff>
--- a/relatorio 2.docx
+++ b/relatorio 2.docx
@@ -395,8 +395,6 @@
           <w:szCs w:val="24"/>
         </w:rPr>
       </w:pPr>
-      <w:bookmarkStart w:id="0" w:name="_GoBack"/>
-      <w:bookmarkEnd w:id="0"/>
     </w:p>
     <w:sdt>
       <w:sdtPr>
@@ -804,7 +802,7 @@
                 <w:noProof/>
                 <w:webHidden/>
               </w:rPr>
-              <w:t>5</w:t>
+              <w:t>6</w:t>
             </w:r>
             <w:r>
               <w:rPr>
@@ -1012,7 +1010,7 @@
           <w:color w:val="auto"/>
         </w:rPr>
       </w:pPr>
-      <w:bookmarkStart w:id="1" w:name="_Toc534801327"/>
+      <w:bookmarkStart w:id="0" w:name="_Toc534801327"/>
       <w:r>
         <w:rPr>
           <w:rFonts w:asciiTheme="minorHAnsi" w:hAnsiTheme="minorHAnsi" w:cstheme="minorHAnsi"/>
@@ -1030,7 +1028,7 @@
         </w:rPr>
         <w:t xml:space="preserve"> do tema</w:t>
       </w:r>
-      <w:bookmarkEnd w:id="1"/>
+      <w:bookmarkEnd w:id="0"/>
     </w:p>
     <w:p>
       <w:pPr>
@@ -1051,7 +1049,7 @@
           <w:szCs w:val="24"/>
         </w:rPr>
       </w:pPr>
-      <w:bookmarkStart w:id="2" w:name="_Toc534801328"/>
+      <w:bookmarkStart w:id="1" w:name="_Toc534801328"/>
       <w:r>
         <w:rPr>
           <w:rFonts w:asciiTheme="minorHAnsi" w:hAnsiTheme="minorHAnsi" w:cstheme="minorHAnsi"/>
@@ -1062,7 +1060,7 @@
         </w:rPr>
         <w:t>1ª parte</w:t>
       </w:r>
-      <w:bookmarkEnd w:id="2"/>
+      <w:bookmarkEnd w:id="1"/>
       <w:r>
         <w:rPr>
           <w:rFonts w:asciiTheme="minorHAnsi" w:hAnsiTheme="minorHAnsi" w:cstheme="minorHAnsi"/>
@@ -1246,7 +1244,7 @@
           <w:szCs w:val="24"/>
         </w:rPr>
       </w:pPr>
-      <w:bookmarkStart w:id="3" w:name="_Toc534801329"/>
+      <w:bookmarkStart w:id="2" w:name="_Toc534801329"/>
       <w:r>
         <w:rPr>
           <w:rFonts w:asciiTheme="minorHAnsi" w:hAnsiTheme="minorHAnsi" w:cstheme="minorHAnsi"/>
@@ -1257,7 +1255,7 @@
         </w:rPr>
         <w:t>2º parte</w:t>
       </w:r>
-      <w:bookmarkEnd w:id="3"/>
+      <w:bookmarkEnd w:id="2"/>
     </w:p>
     <w:p>
       <w:pPr>
@@ -1337,7 +1335,7 @@
           <w:color w:val="auto"/>
         </w:rPr>
       </w:pPr>
-      <w:bookmarkStart w:id="4" w:name="_Toc534801330"/>
+      <w:bookmarkStart w:id="3" w:name="_Toc534801330"/>
       <w:r>
         <w:rPr>
           <w:rFonts w:asciiTheme="minorHAnsi" w:hAnsiTheme="minorHAnsi" w:cstheme="minorHAnsi"/>
@@ -1346,7 +1344,7 @@
         </w:rPr>
         <w:t>Solução implementada</w:t>
       </w:r>
-      <w:bookmarkEnd w:id="4"/>
+      <w:bookmarkEnd w:id="3"/>
     </w:p>
     <w:p>
       <w:pPr>
@@ -2126,27 +2124,56 @@
     </w:p>
     <w:p>
       <w:pPr>
+        <w:ind w:firstLine="708"/>
+        <w:jc w:val="both"/>
+        <w:rPr>
+          <w:sz w:val="24"/>
+          <w:szCs w:val="24"/>
+        </w:rPr>
+      </w:pPr>
+    </w:p>
+    <w:p>
+      <w:pPr>
+        <w:ind w:firstLine="708"/>
+        <w:jc w:val="both"/>
+        <w:rPr>
+          <w:sz w:val="24"/>
+          <w:szCs w:val="24"/>
+        </w:rPr>
+      </w:pPr>
+    </w:p>
+    <w:p>
+      <w:pPr>
+        <w:ind w:firstLine="708"/>
+        <w:jc w:val="both"/>
+        <w:rPr>
+          <w:sz w:val="24"/>
+          <w:szCs w:val="24"/>
+        </w:rPr>
+      </w:pPr>
+    </w:p>
+    <w:p>
+      <w:pPr>
         <w:pStyle w:val="Ttulo1"/>
         <w:rPr>
           <w:rFonts w:asciiTheme="minorHAnsi" w:hAnsiTheme="minorHAnsi" w:cstheme="minorHAnsi"/>
           <w:b/>
           <w:color w:val="auto"/>
-          <w:sz w:val="24"/>
-          <w:szCs w:val="24"/>
-        </w:rPr>
-      </w:pPr>
-      <w:bookmarkStart w:id="5" w:name="_Toc534801331"/>
+          <w:szCs w:val="24"/>
+        </w:rPr>
+      </w:pPr>
+      <w:bookmarkStart w:id="4" w:name="_Toc534801331"/>
       <w:r>
         <w:rPr>
           <w:rFonts w:asciiTheme="minorHAnsi" w:hAnsiTheme="minorHAnsi" w:cstheme="minorHAnsi"/>
           <w:b/>
           <w:color w:val="auto"/>
-          <w:sz w:val="24"/>
-          <w:szCs w:val="24"/>
-        </w:rPr>
+          <w:szCs w:val="24"/>
+        </w:rPr>
+        <w:lastRenderedPageBreak/>
         <w:t>Casos de utilização</w:t>
       </w:r>
-      <w:bookmarkEnd w:id="5"/>
+      <w:bookmarkEnd w:id="4"/>
     </w:p>
     <w:p>
       <w:pPr>
@@ -2240,7 +2267,6 @@
           <w:sz w:val="24"/>
           <w:szCs w:val="24"/>
         </w:rPr>
-        <w:lastRenderedPageBreak/>
         <w:tab/>
         <w:t xml:space="preserve">De seguida, no menu principal, o utilizador tem </w:t>
       </w:r>
@@ -2598,6 +2624,7 @@
           <w:sz w:val="24"/>
           <w:szCs w:val="24"/>
         </w:rPr>
+        <w:lastRenderedPageBreak/>
         <w:t>A funcionalidade gerir clientes permit</w:t>
       </w:r>
       <w:r>
@@ -2776,7 +2803,6 @@
           <w:sz w:val="24"/>
           <w:szCs w:val="24"/>
         </w:rPr>
-        <w:lastRenderedPageBreak/>
         <w:t>A funcionalidade gerir empregados permite:</w:t>
       </w:r>
     </w:p>
@@ -3072,6 +3098,27 @@
     </w:p>
     <w:p>
       <w:pPr>
+        <w:pStyle w:val="Ttulo1"/>
+        <w:rPr>
+          <w:rFonts w:asciiTheme="minorHAnsi" w:hAnsiTheme="minorHAnsi" w:cstheme="minorHAnsi"/>
+          <w:b/>
+          <w:color w:val="auto"/>
+        </w:rPr>
+      </w:pPr>
+      <w:bookmarkStart w:id="5" w:name="_Toc534801332"/>
+      <w:r>
+        <w:rPr>
+          <w:rFonts w:asciiTheme="minorHAnsi" w:hAnsiTheme="minorHAnsi" w:cstheme="minorHAnsi"/>
+          <w:b/>
+          <w:color w:val="auto"/>
+        </w:rPr>
+        <w:lastRenderedPageBreak/>
+        <w:t>Dificuldades encontradas</w:t>
+      </w:r>
+      <w:bookmarkEnd w:id="5"/>
+    </w:p>
+    <w:p>
+      <w:pPr>
         <w:jc w:val="both"/>
         <w:rPr>
           <w:b/>
@@ -3079,36 +3126,83 @@
           <w:szCs w:val="32"/>
         </w:rPr>
       </w:pPr>
-    </w:p>
-    <w:p>
-      <w:pPr>
-        <w:jc w:val="both"/>
+      <w:r>
         <w:rPr>
           <w:b/>
           <w:sz w:val="32"/>
           <w:szCs w:val="32"/>
         </w:rPr>
-      </w:pPr>
-    </w:p>
-    <w:p>
-      <w:pPr>
-        <w:jc w:val="both"/>
+        <w:fldChar w:fldCharType="begin"/>
+      </w:r>
+      <w:r>
+        <w:instrText xml:space="preserve"> XE "</w:instrText>
+      </w:r>
+      <w:r>
         <w:rPr>
           <w:b/>
           <w:sz w:val="32"/>
           <w:szCs w:val="32"/>
         </w:rPr>
-      </w:pPr>
-    </w:p>
-    <w:p>
-      <w:pPr>
-        <w:jc w:val="both"/>
+        <w:instrText>Dificuldades encontradas</w:instrText>
+      </w:r>
+      <w:r>
+        <w:instrText xml:space="preserve">" </w:instrText>
+      </w:r>
+      <w:r>
         <w:rPr>
           <w:b/>
           <w:sz w:val="32"/>
           <w:szCs w:val="32"/>
         </w:rPr>
-      </w:pPr>
+        <w:fldChar w:fldCharType="end"/>
+      </w:r>
+    </w:p>
+    <w:p>
+      <w:pPr>
+        <w:jc w:val="both"/>
+        <w:rPr>
+          <w:sz w:val="24"/>
+          <w:szCs w:val="24"/>
+        </w:rPr>
+      </w:pPr>
+      <w:r>
+        <w:rPr>
+          <w:b/>
+          <w:sz w:val="32"/>
+          <w:szCs w:val="32"/>
+        </w:rPr>
+        <w:tab/>
+      </w:r>
+      <w:r>
+        <w:rPr>
+          <w:sz w:val="24"/>
+          <w:szCs w:val="24"/>
+        </w:rPr>
+        <w:t>As principais dificuldades sentidas no trabalho foram o facto de este ser construído sobre o que foi feito anteriormente. Isto leva a que seja preciso ter consciência do que as novas adições implicam para o que foi desenvolvido anteriormente e sobre a melhor forma para abordar o problema de modo a evitar redundâncias e a impedir que  as novas adições criem erro no código desenvolvido anteriormente. Este facto também veio por à prova a documentação das funções e estruturas que foi feita para a  primeira parte, na medida em que afetava diretamente a velocidade de desenvolvimento e da integração das novas funcionalidades no projeto.</w:t>
+      </w:r>
+    </w:p>
+    <w:p>
+      <w:pPr>
+        <w:jc w:val="both"/>
+        <w:rPr>
+          <w:sz w:val="24"/>
+          <w:szCs w:val="24"/>
+        </w:rPr>
+      </w:pPr>
+      <w:r>
+        <w:rPr>
+          <w:sz w:val="24"/>
+          <w:szCs w:val="24"/>
+        </w:rPr>
+        <w:t xml:space="preserve"> </w:t>
+      </w:r>
+      <w:r>
+        <w:rPr>
+          <w:sz w:val="24"/>
+          <w:szCs w:val="24"/>
+        </w:rPr>
+        <w:tab/>
+      </w:r>
     </w:p>
     <w:p>
       <w:pPr>
@@ -3119,133 +3213,27 @@
           <w:color w:val="auto"/>
         </w:rPr>
       </w:pPr>
-      <w:bookmarkStart w:id="6" w:name="_Toc534801332"/>
+      <w:bookmarkStart w:id="6" w:name="_Toc534801333"/>
       <w:r>
         <w:rPr>
           <w:rFonts w:asciiTheme="minorHAnsi" w:hAnsiTheme="minorHAnsi" w:cstheme="minorHAnsi"/>
           <w:b/>
           <w:color w:val="auto"/>
         </w:rPr>
-        <w:lastRenderedPageBreak/>
-        <w:t>Dificuldades encontradas</w:t>
+        <w:t>Esforço dedicado</w:t>
       </w:r>
       <w:bookmarkEnd w:id="6"/>
-    </w:p>
-    <w:p>
-      <w:pPr>
-        <w:jc w:val="both"/>
-        <w:rPr>
-          <w:b/>
-          <w:sz w:val="32"/>
-          <w:szCs w:val="32"/>
-        </w:rPr>
-      </w:pPr>
-      <w:r>
-        <w:rPr>
-          <w:b/>
-          <w:sz w:val="32"/>
-          <w:szCs w:val="32"/>
-        </w:rPr>
-        <w:fldChar w:fldCharType="begin"/>
-      </w:r>
-      <w:r>
-        <w:instrText xml:space="preserve"> XE "</w:instrText>
-      </w:r>
-      <w:r>
-        <w:rPr>
-          <w:b/>
-          <w:sz w:val="32"/>
-          <w:szCs w:val="32"/>
-        </w:rPr>
-        <w:instrText>Dificuldades encontradas</w:instrText>
-      </w:r>
-      <w:r>
-        <w:instrText xml:space="preserve">" </w:instrText>
-      </w:r>
-      <w:r>
-        <w:rPr>
-          <w:b/>
-          <w:sz w:val="32"/>
-          <w:szCs w:val="32"/>
-        </w:rPr>
-        <w:fldChar w:fldCharType="end"/>
-      </w:r>
-    </w:p>
-    <w:p>
-      <w:pPr>
-        <w:jc w:val="both"/>
-        <w:rPr>
-          <w:sz w:val="24"/>
-          <w:szCs w:val="24"/>
-        </w:rPr>
-      </w:pPr>
-      <w:r>
-        <w:rPr>
-          <w:b/>
-          <w:sz w:val="32"/>
-          <w:szCs w:val="32"/>
-        </w:rPr>
-        <w:tab/>
-      </w:r>
-      <w:r>
-        <w:rPr>
-          <w:sz w:val="24"/>
-          <w:szCs w:val="24"/>
-        </w:rPr>
-        <w:t>As principais dificuldades sentidas no trabalho foram o facto de este ser construído sobre o que foi feito anteriormente. Isto leva a que seja preciso ter consciência do que as novas adições implicam para o que foi desenvolvido anteriormente e sobre a melhor forma para abordar o problema de modo a evitar redundâncias e a impedir que  as novas adições criem erro no código desenvolvido anteriormente. Este facto também veio por à prova a documentação das funções e estruturas que foi feita para a  primeira parte, na medida em que afetava diretamente a velocidade de desenvolvimento e da integração das novas funcionalidades no projeto.</w:t>
-      </w:r>
-    </w:p>
-    <w:p>
-      <w:pPr>
-        <w:jc w:val="both"/>
-        <w:rPr>
-          <w:sz w:val="24"/>
-          <w:szCs w:val="24"/>
-        </w:rPr>
-      </w:pPr>
-      <w:r>
-        <w:rPr>
-          <w:sz w:val="24"/>
-          <w:szCs w:val="24"/>
-        </w:rPr>
-        <w:t xml:space="preserve"> </w:t>
-      </w:r>
-      <w:r>
-        <w:rPr>
-          <w:sz w:val="24"/>
-          <w:szCs w:val="24"/>
-        </w:rPr>
-        <w:tab/>
-      </w:r>
-    </w:p>
-    <w:p>
-      <w:pPr>
-        <w:pStyle w:val="Ttulo1"/>
+      <w:r>
         <w:rPr>
           <w:rFonts w:asciiTheme="minorHAnsi" w:hAnsiTheme="minorHAnsi" w:cstheme="minorHAnsi"/>
           <w:b/>
           <w:color w:val="auto"/>
         </w:rPr>
-      </w:pPr>
-      <w:bookmarkStart w:id="7" w:name="_Toc534801333"/>
-      <w:r>
-        <w:rPr>
-          <w:rFonts w:asciiTheme="minorHAnsi" w:hAnsiTheme="minorHAnsi" w:cstheme="minorHAnsi"/>
-          <w:b/>
-          <w:color w:val="auto"/>
-        </w:rPr>
-        <w:t>Esforço dedicado</w:t>
-      </w:r>
-      <w:bookmarkEnd w:id="7"/>
-      <w:r>
-        <w:rPr>
-          <w:rFonts w:asciiTheme="minorHAnsi" w:hAnsiTheme="minorHAnsi" w:cstheme="minorHAnsi"/>
-          <w:b/>
-          <w:color w:val="auto"/>
-        </w:rPr>
         <w:t xml:space="preserve"> </w:t>
       </w:r>
     </w:p>
+    <w:bookmarkStart w:id="7" w:name="_GoBack"/>
+    <w:bookmarkEnd w:id="7"/>
     <w:p>
       <w:pPr>
         <w:jc w:val="both"/>
@@ -5958,7 +5946,7 @@
 </file>
 
 <file path=customXml/itemProps1.xml><?xml version="1.0" encoding="utf-8"?>
-<ds:datastoreItem xmlns:ds="http://schemas.openxmlformats.org/officeDocument/2006/customXml" ds:itemID="{FB68408E-63BB-46F7-B9BF-A8C81EF65AD5}">
+<ds:datastoreItem xmlns:ds="http://schemas.openxmlformats.org/officeDocument/2006/customXml" ds:itemID="{1B1A3399-EB5F-4DFA-9EDD-C2AE77D2CD98}">
   <ds:schemaRefs>
     <ds:schemaRef ds:uri="http://schemas.openxmlformats.org/officeDocument/2006/bibliography"/>
   </ds:schemaRefs>

</xml_diff>